<commit_message>
Introduction added by Brandon
</commit_message>
<xml_diff>
--- a/docs/Requirements_Documentation.docx
+++ b/docs/Requirements_Documentation.docx
@@ -4,7 +4,6 @@
   <w:body>
     <w:p>
       <w:pPr>
-        <w:pStyle w:val="Normal"/>
         <w:jc w:val="center"/>
       </w:pPr>
     </w:p>
@@ -13,8 +12,6 @@
         <w:jc w:val="center"/>
         <w:rPr>
           <w:rFonts w:ascii="Arial" w:hAnsi="Arial" w:eastAsia="Arial" w:cs="Arial"/>
-          <w:b w:val="0"/>
-          <w:bCs w:val="0"/>
           <w:sz w:val="48"/>
           <w:szCs w:val="48"/>
         </w:rPr>
@@ -22,32 +19,10 @@
       <w:r>
         <w:rPr>
           <w:rFonts w:ascii="Arial" w:hAnsi="Arial" w:eastAsia="Arial" w:cs="Arial"/>
-          <w:b w:val="0"/>
-          <w:bCs w:val="0"/>
           <w:sz w:val="48"/>
           <w:szCs w:val="48"/>
         </w:rPr>
-        <w:t xml:space="preserve">SE 4485: </w:t>
-      </w:r>
-      <w:r>
-        <w:rPr>
-          <w:rFonts w:ascii="Arial" w:hAnsi="Arial" w:eastAsia="Arial" w:cs="Arial"/>
-          <w:b w:val="0"/>
-          <w:bCs w:val="0"/>
-          <w:sz w:val="48"/>
-          <w:szCs w:val="48"/>
-        </w:rPr>
-        <w:t>Software</w:t>
-      </w:r>
-      <w:r>
-        <w:rPr>
-          <w:rFonts w:ascii="Arial" w:hAnsi="Arial" w:eastAsia="Arial" w:cs="Arial"/>
-          <w:b w:val="0"/>
-          <w:bCs w:val="0"/>
-          <w:sz w:val="48"/>
-          <w:szCs w:val="48"/>
-        </w:rPr>
-        <w:t xml:space="preserve"> Engineering Projects</w:t>
+        <w:t>SE 4485: Software Engineering Projects</w:t>
       </w:r>
     </w:p>
     <w:p>
@@ -55,8 +30,6 @@
         <w:jc w:val="center"/>
         <w:rPr>
           <w:rFonts w:ascii="Arial" w:hAnsi="Arial" w:eastAsia="Arial" w:cs="Arial"/>
-          <w:b w:val="0"/>
-          <w:bCs w:val="0"/>
           <w:sz w:val="24"/>
           <w:szCs w:val="24"/>
         </w:rPr>
@@ -67,8 +40,6 @@
         <w:jc w:val="center"/>
         <w:rPr>
           <w:rFonts w:ascii="Arial" w:hAnsi="Arial" w:eastAsia="Arial" w:cs="Arial"/>
-          <w:b w:val="0"/>
-          <w:bCs w:val="0"/>
           <w:sz w:val="36"/>
           <w:szCs w:val="36"/>
         </w:rPr>
@@ -76,8 +47,6 @@
       <w:r>
         <w:rPr>
           <w:rFonts w:ascii="Arial" w:hAnsi="Arial" w:eastAsia="Arial" w:cs="Arial"/>
-          <w:b w:val="0"/>
-          <w:bCs w:val="0"/>
           <w:sz w:val="36"/>
           <w:szCs w:val="36"/>
         </w:rPr>
@@ -86,8 +55,6 @@
       <w:r>
         <w:rPr>
           <w:rFonts w:ascii="Arial" w:hAnsi="Arial" w:eastAsia="Arial" w:cs="Arial"/>
-          <w:b w:val="0"/>
-          <w:bCs w:val="0"/>
           <w:sz w:val="36"/>
           <w:szCs w:val="36"/>
         </w:rPr>
@@ -99,8 +66,6 @@
         <w:jc w:val="center"/>
         <w:rPr>
           <w:rFonts w:ascii="Arial" w:hAnsi="Arial" w:eastAsia="Arial" w:cs="Arial"/>
-          <w:b w:val="0"/>
-          <w:bCs w:val="0"/>
           <w:sz w:val="24"/>
           <w:szCs w:val="24"/>
         </w:rPr>
@@ -111,8 +76,6 @@
         <w:jc w:val="center"/>
         <w:rPr>
           <w:rFonts w:ascii="Arial" w:hAnsi="Arial" w:eastAsia="Arial" w:cs="Arial"/>
-          <w:b w:val="0"/>
-          <w:bCs w:val="0"/>
           <w:color w:val="000000"/>
           <w:sz w:val="36"/>
           <w:szCs w:val="36"/>
@@ -121,9 +84,7 @@
       <w:r>
         <w:rPr>
           <w:rFonts w:ascii="Arial" w:hAnsi="Arial" w:eastAsia="Arial" w:cs="Arial"/>
-          <w:b w:val="0"/>
-          <w:bCs w:val="0"/>
-          <w:color w:val="000000" w:themeColor="text1" w:themeTint="FF" w:themeShade="FF"/>
+          <w:color w:val="000000" w:themeColor="text1"/>
           <w:sz w:val="36"/>
           <w:szCs w:val="36"/>
         </w:rPr>
@@ -132,9 +93,7 @@
       <w:r>
         <w:rPr>
           <w:rFonts w:ascii="Arial" w:hAnsi="Arial" w:eastAsia="Arial" w:cs="Arial"/>
-          <w:b w:val="0"/>
-          <w:bCs w:val="0"/>
-          <w:color w:val="000000" w:themeColor="text1" w:themeTint="FF" w:themeShade="FF"/>
+          <w:color w:val="000000" w:themeColor="text1"/>
           <w:sz w:val="36"/>
           <w:szCs w:val="36"/>
         </w:rPr>
@@ -143,9 +102,7 @@
       <w:r>
         <w:rPr>
           <w:rFonts w:ascii="Arial" w:hAnsi="Arial" w:eastAsia="Arial" w:cs="Arial"/>
-          <w:b w:val="0"/>
-          <w:bCs w:val="0"/>
-          <w:color w:val="000000" w:themeColor="text1" w:themeTint="FF" w:themeShade="FF"/>
+          <w:color w:val="000000" w:themeColor="text1"/>
           <w:sz w:val="36"/>
           <w:szCs w:val="36"/>
         </w:rPr>
@@ -200,7 +157,6 @@
               <w:bottom w:val="single" w:color="auto" w:sz="4" w:space="0"/>
               <w:right w:val="single" w:color="auto" w:sz="4" w:space="0"/>
             </w:tcBorders>
-            <w:tcMar/>
             <w:hideMark/>
           </w:tcPr>
           <w:p>
@@ -214,7 +170,7 @@
             <w:r>
               <w:rPr>
                 <w:rFonts w:ascii="Arial" w:hAnsi="Arial" w:eastAsia="Arial" w:cs="Arial"/>
-                <w:color w:val="000000" w:themeColor="text1" w:themeTint="FF" w:themeShade="FF"/>
+                <w:color w:val="000000" w:themeColor="text1"/>
                 <w:lang w:eastAsia="zh-CN"/>
               </w:rPr>
               <w:t>Group Number</w:t>
@@ -230,7 +186,6 @@
               <w:bottom w:val="single" w:color="auto" w:sz="4" w:space="0"/>
               <w:right w:val="single" w:color="auto" w:sz="4" w:space="0"/>
             </w:tcBorders>
-            <w:tcMar/>
           </w:tcPr>
           <w:p>
             <w:pPr>
@@ -243,7 +198,7 @@
             <w:r>
               <w:rPr>
                 <w:rFonts w:ascii="Arial" w:hAnsi="Arial" w:eastAsia="Arial" w:cs="Arial"/>
-                <w:color w:val="000000" w:themeColor="text1" w:themeTint="FF" w:themeShade="FF"/>
+                <w:color w:val="000000" w:themeColor="text1"/>
                 <w:lang w:eastAsia="zh-CN"/>
               </w:rPr>
               <w:t>7</w:t>
@@ -261,7 +216,6 @@
               <w:bottom w:val="single" w:color="auto" w:sz="4" w:space="0"/>
               <w:right w:val="single" w:color="auto" w:sz="4" w:space="0"/>
             </w:tcBorders>
-            <w:tcMar/>
             <w:hideMark/>
           </w:tcPr>
           <w:p>
@@ -275,7 +229,7 @@
             <w:r>
               <w:rPr>
                 <w:rFonts w:ascii="Arial" w:hAnsi="Arial" w:eastAsia="Arial" w:cs="Arial"/>
-                <w:color w:val="000000" w:themeColor="text1" w:themeTint="FF" w:themeShade="FF"/>
+                <w:color w:val="000000" w:themeColor="text1"/>
                 <w:lang w:eastAsia="zh-CN"/>
               </w:rPr>
               <w:t>Project Title</w:t>
@@ -291,36 +245,19 @@
               <w:bottom w:val="single" w:color="auto" w:sz="4" w:space="0"/>
               <w:right w:val="single" w:color="auto" w:sz="4" w:space="0"/>
             </w:tcBorders>
-            <w:tcMar/>
           </w:tcPr>
           <w:p>
             <w:pPr>
               <w:widowControl w:val="0"/>
               <w:rPr>
                 <w:rFonts w:ascii="Arial" w:hAnsi="Arial" w:eastAsia="Arial" w:cs="Arial"/>
-                <w:b w:val="0"/>
-                <w:bCs w:val="0"/>
-                <w:i w:val="0"/>
-                <w:iCs w:val="0"/>
-                <w:noProof w:val="0"/>
                 <w:color w:val="000000"/>
-                <w:sz w:val="22"/>
-                <w:szCs w:val="22"/>
-                <w:lang w:val="en-US"/>
               </w:rPr>
             </w:pPr>
             <w:r>
               <w:rPr>
                 <w:rFonts w:ascii="Arial" w:hAnsi="Arial" w:eastAsia="Arial" w:cs="Arial"/>
-                <w:b w:val="0"/>
-                <w:bCs w:val="0"/>
-                <w:i w:val="0"/>
-                <w:iCs w:val="0"/>
-                <w:noProof w:val="0"/>
-                <w:color w:val="000000" w:themeColor="text1" w:themeTint="FF" w:themeShade="FF"/>
-                <w:sz w:val="22"/>
-                <w:szCs w:val="22"/>
-                <w:lang w:val="en-US"/>
+                <w:color w:val="000000" w:themeColor="text1"/>
               </w:rPr>
               <w:t>Build a Private Architecture Assessment LLM Using Past FCG Architectural Documents</w:t>
             </w:r>
@@ -337,7 +274,6 @@
               <w:bottom w:val="single" w:color="auto" w:sz="4" w:space="0"/>
               <w:right w:val="single" w:color="auto" w:sz="4" w:space="0"/>
             </w:tcBorders>
-            <w:tcMar/>
             <w:hideMark/>
           </w:tcPr>
           <w:p>
@@ -351,7 +287,7 @@
             <w:r>
               <w:rPr>
                 <w:rFonts w:ascii="Arial" w:hAnsi="Arial" w:eastAsia="Arial" w:cs="Arial"/>
-                <w:color w:val="000000" w:themeColor="text1" w:themeTint="FF" w:themeShade="FF"/>
+                <w:color w:val="000000" w:themeColor="text1"/>
                 <w:lang w:eastAsia="zh-CN"/>
               </w:rPr>
               <w:t>Sponsoring Company</w:t>
@@ -367,36 +303,19 @@
               <w:bottom w:val="single" w:color="auto" w:sz="4" w:space="0"/>
               <w:right w:val="single" w:color="auto" w:sz="4" w:space="0"/>
             </w:tcBorders>
-            <w:tcMar/>
           </w:tcPr>
           <w:p>
             <w:pPr>
               <w:widowControl w:val="0"/>
               <w:rPr>
                 <w:rFonts w:ascii="Arial" w:hAnsi="Arial" w:eastAsia="Arial" w:cs="Arial"/>
-                <w:b w:val="0"/>
-                <w:bCs w:val="0"/>
-                <w:i w:val="0"/>
-                <w:iCs w:val="0"/>
-                <w:noProof w:val="0"/>
                 <w:color w:val="000000"/>
-                <w:sz w:val="22"/>
-                <w:szCs w:val="22"/>
-                <w:lang w:val="en-US"/>
               </w:rPr>
             </w:pPr>
             <w:r>
               <w:rPr>
                 <w:rFonts w:ascii="Arial" w:hAnsi="Arial" w:eastAsia="Arial" w:cs="Arial"/>
-                <w:b w:val="0"/>
-                <w:bCs w:val="0"/>
-                <w:i w:val="0"/>
-                <w:iCs w:val="0"/>
-                <w:noProof w:val="0"/>
-                <w:color w:val="000000" w:themeColor="text1" w:themeTint="FF" w:themeShade="FF"/>
-                <w:sz w:val="22"/>
-                <w:szCs w:val="22"/>
-                <w:lang w:val="en-US"/>
+                <w:color w:val="000000" w:themeColor="text1"/>
               </w:rPr>
               <w:t>The Fellows Consulting Group (FCG)</w:t>
             </w:r>
@@ -413,7 +332,6 @@
               <w:bottom w:val="single" w:color="auto" w:sz="4" w:space="0"/>
               <w:right w:val="single" w:color="auto" w:sz="4" w:space="0"/>
             </w:tcBorders>
-            <w:tcMar/>
             <w:hideMark/>
           </w:tcPr>
           <w:p>
@@ -427,7 +345,7 @@
             <w:r>
               <w:rPr>
                 <w:rFonts w:ascii="Arial" w:hAnsi="Arial" w:eastAsia="Arial" w:cs="Arial"/>
-                <w:color w:val="000000" w:themeColor="text1" w:themeTint="FF" w:themeShade="FF"/>
+                <w:color w:val="000000" w:themeColor="text1"/>
                 <w:lang w:eastAsia="zh-CN"/>
               </w:rPr>
               <w:t>Sponsor(s)</w:t>
@@ -443,7 +361,6 @@
               <w:bottom w:val="single" w:color="auto" w:sz="4" w:space="0"/>
               <w:right w:val="single" w:color="auto" w:sz="4" w:space="0"/>
             </w:tcBorders>
-            <w:tcMar/>
           </w:tcPr>
           <w:p>
             <w:pPr>
@@ -456,7 +373,7 @@
             <w:r>
               <w:rPr>
                 <w:rFonts w:ascii="Arial" w:hAnsi="Arial" w:eastAsia="Arial" w:cs="Arial"/>
-                <w:color w:val="000000" w:themeColor="text1" w:themeTint="FF" w:themeShade="FF"/>
+                <w:color w:val="000000" w:themeColor="text1"/>
                 <w:lang w:eastAsia="zh-CN"/>
               </w:rPr>
               <w:t>Tom Hill</w:t>
@@ -474,7 +391,6 @@
               <w:bottom w:val="single" w:color="auto" w:sz="4" w:space="0"/>
               <w:right w:val="single" w:color="auto" w:sz="4" w:space="0"/>
             </w:tcBorders>
-            <w:tcMar/>
             <w:hideMark/>
           </w:tcPr>
           <w:p>
@@ -488,7 +404,7 @@
             <w:r>
               <w:rPr>
                 <w:rFonts w:ascii="Arial" w:hAnsi="Arial" w:eastAsia="Arial" w:cs="Arial"/>
-                <w:color w:val="000000" w:themeColor="text1" w:themeTint="FF" w:themeShade="FF"/>
+                <w:color w:val="000000" w:themeColor="text1"/>
                 <w:lang w:eastAsia="zh-CN"/>
               </w:rPr>
               <w:t>Students</w:t>
@@ -504,7 +420,6 @@
               <w:bottom w:val="single" w:color="auto" w:sz="4" w:space="0"/>
               <w:right w:val="single" w:color="auto" w:sz="4" w:space="0"/>
             </w:tcBorders>
-            <w:tcMar/>
             <w:hideMark/>
           </w:tcPr>
           <w:p>
@@ -512,29 +427,13 @@
               <w:widowControl w:val="0"/>
               <w:rPr>
                 <w:rFonts w:ascii="Arial" w:hAnsi="Arial" w:eastAsia="Arial" w:cs="Arial"/>
-                <w:b w:val="0"/>
-                <w:bCs w:val="0"/>
-                <w:i w:val="0"/>
-                <w:iCs w:val="0"/>
-                <w:noProof w:val="0"/>
-                <w:color w:val="000000" w:themeColor="text1" w:themeTint="FF" w:themeShade="FF"/>
-                <w:sz w:val="22"/>
-                <w:szCs w:val="22"/>
-                <w:lang w:val="en-US"/>
+                <w:color w:val="000000" w:themeColor="text1"/>
               </w:rPr>
             </w:pPr>
             <w:r>
               <w:rPr>
                 <w:rFonts w:ascii="Arial" w:hAnsi="Arial" w:eastAsia="Arial" w:cs="Arial"/>
-                <w:b w:val="0"/>
-                <w:bCs w:val="0"/>
-                <w:i w:val="0"/>
-                <w:iCs w:val="0"/>
-                <w:noProof w:val="0"/>
-                <w:color w:val="000000" w:themeColor="text1" w:themeTint="FF" w:themeShade="FF"/>
-                <w:sz w:val="22"/>
-                <w:szCs w:val="22"/>
-                <w:lang w:val="en-US"/>
+                <w:color w:val="000000" w:themeColor="text1"/>
               </w:rPr>
               <w:t>Gehrig French</w:t>
             </w:r>
@@ -544,29 +443,13 @@
               <w:widowControl w:val="0"/>
               <w:rPr>
                 <w:rFonts w:ascii="Arial" w:hAnsi="Arial" w:eastAsia="Arial" w:cs="Arial"/>
-                <w:b w:val="0"/>
-                <w:bCs w:val="0"/>
-                <w:i w:val="0"/>
-                <w:iCs w:val="0"/>
-                <w:noProof w:val="0"/>
-                <w:color w:val="000000" w:themeColor="text1" w:themeTint="FF" w:themeShade="FF"/>
-                <w:sz w:val="22"/>
-                <w:szCs w:val="22"/>
-                <w:lang w:val="en-US"/>
+                <w:color w:val="000000" w:themeColor="text1"/>
               </w:rPr>
             </w:pPr>
             <w:r>
               <w:rPr>
                 <w:rFonts w:ascii="Arial" w:hAnsi="Arial" w:eastAsia="Arial" w:cs="Arial"/>
-                <w:b w:val="0"/>
-                <w:bCs w:val="0"/>
-                <w:i w:val="0"/>
-                <w:iCs w:val="0"/>
-                <w:noProof w:val="0"/>
-                <w:color w:val="000000" w:themeColor="text1" w:themeTint="FF" w:themeShade="FF"/>
-                <w:sz w:val="22"/>
-                <w:szCs w:val="22"/>
-                <w:lang w:val="en-US"/>
+                <w:color w:val="000000" w:themeColor="text1"/>
               </w:rPr>
               <w:t>Brandon Hernandez</w:t>
             </w:r>
@@ -576,29 +459,13 @@
               <w:widowControl w:val="0"/>
               <w:rPr>
                 <w:rFonts w:ascii="Arial" w:hAnsi="Arial" w:eastAsia="Arial" w:cs="Arial"/>
-                <w:b w:val="0"/>
-                <w:bCs w:val="0"/>
-                <w:i w:val="0"/>
-                <w:iCs w:val="0"/>
-                <w:noProof w:val="0"/>
-                <w:color w:val="000000" w:themeColor="text1" w:themeTint="FF" w:themeShade="FF"/>
-                <w:sz w:val="22"/>
-                <w:szCs w:val="22"/>
-                <w:lang w:val="en-US"/>
+                <w:color w:val="000000" w:themeColor="text1"/>
               </w:rPr>
             </w:pPr>
             <w:r>
               <w:rPr>
                 <w:rFonts w:ascii="Arial" w:hAnsi="Arial" w:eastAsia="Arial" w:cs="Arial"/>
-                <w:b w:val="0"/>
-                <w:bCs w:val="0"/>
-                <w:i w:val="0"/>
-                <w:iCs w:val="0"/>
-                <w:noProof w:val="0"/>
-                <w:color w:val="000000" w:themeColor="text1" w:themeTint="FF" w:themeShade="FF"/>
-                <w:sz w:val="22"/>
-                <w:szCs w:val="22"/>
-                <w:lang w:val="en-US"/>
+                <w:color w:val="000000" w:themeColor="text1"/>
               </w:rPr>
               <w:t>Debra Samia</w:t>
             </w:r>
@@ -608,29 +475,13 @@
               <w:widowControl w:val="0"/>
               <w:rPr>
                 <w:rFonts w:ascii="Arial" w:hAnsi="Arial" w:eastAsia="Arial" w:cs="Arial"/>
-                <w:b w:val="0"/>
-                <w:bCs w:val="0"/>
-                <w:i w:val="0"/>
-                <w:iCs w:val="0"/>
-                <w:noProof w:val="0"/>
-                <w:color w:val="000000" w:themeColor="text1" w:themeTint="FF" w:themeShade="FF"/>
-                <w:sz w:val="22"/>
-                <w:szCs w:val="22"/>
-                <w:lang w:val="en-US"/>
+                <w:color w:val="000000" w:themeColor="text1"/>
               </w:rPr>
             </w:pPr>
             <w:r>
               <w:rPr>
                 <w:rFonts w:ascii="Arial" w:hAnsi="Arial" w:eastAsia="Arial" w:cs="Arial"/>
-                <w:b w:val="0"/>
-                <w:bCs w:val="0"/>
-                <w:i w:val="0"/>
-                <w:iCs w:val="0"/>
-                <w:noProof w:val="0"/>
-                <w:color w:val="000000" w:themeColor="text1" w:themeTint="FF" w:themeShade="FF"/>
-                <w:sz w:val="22"/>
-                <w:szCs w:val="22"/>
-                <w:lang w:val="en-US"/>
+                <w:color w:val="000000" w:themeColor="text1"/>
               </w:rPr>
               <w:t>Samuel Williford</w:t>
             </w:r>
@@ -640,29 +491,13 @@
               <w:widowControl w:val="0"/>
               <w:rPr>
                 <w:rFonts w:ascii="Arial" w:hAnsi="Arial" w:eastAsia="Arial" w:cs="Arial"/>
-                <w:b w:val="0"/>
-                <w:bCs w:val="0"/>
-                <w:i w:val="0"/>
-                <w:iCs w:val="0"/>
-                <w:noProof w:val="0"/>
                 <w:color w:val="000000"/>
-                <w:sz w:val="22"/>
-                <w:szCs w:val="22"/>
-                <w:lang w:val="en-US"/>
               </w:rPr>
             </w:pPr>
             <w:r>
               <w:rPr>
                 <w:rFonts w:ascii="Arial" w:hAnsi="Arial" w:eastAsia="Arial" w:cs="Arial"/>
-                <w:b w:val="0"/>
-                <w:bCs w:val="0"/>
-                <w:i w:val="0"/>
-                <w:iCs w:val="0"/>
-                <w:noProof w:val="0"/>
-                <w:color w:val="000000" w:themeColor="text1" w:themeTint="FF" w:themeShade="FF"/>
-                <w:sz w:val="22"/>
-                <w:szCs w:val="22"/>
-                <w:lang w:val="en-US"/>
+                <w:color w:val="000000" w:themeColor="text1"/>
               </w:rPr>
               <w:t>Bilal Zubair</w:t>
             </w:r>
@@ -717,33 +552,429 @@
         <w:br w:type="page"/>
       </w:r>
     </w:p>
-    <w:p>
-      <w:pPr>
-        <w:pStyle w:val="Normal"/>
-        <w:spacing w:before="0"/>
-        <w:ind w:left="0" w:right="0"/>
-        <w:rPr>
-          <w:sz w:val="22"/>
-          <w:szCs w:val="22"/>
-        </w:rPr>
-      </w:pPr>
-    </w:p>
+    <w:p/>
     <w:p>
       <w:pPr>
         <w:pStyle w:val="BodyText"/>
-        <w:widowControl w:val="0"/>
         <w:spacing w:line="259" w:lineRule="auto"/>
         <w:ind w:left="0" w:right="20"/>
         <w:rPr>
           <w:rFonts w:ascii="Arial" w:hAnsi="Arial" w:eastAsia="Arial" w:cs="Arial"/>
-          <w:b w:val="0"/>
-          <w:bCs w:val="0"/>
-          <w:i w:val="0"/>
-          <w:iCs w:val="0"/>
-          <w:noProof w:val="0"/>
           <w:sz w:val="48"/>
           <w:szCs w:val="48"/>
-          <w:lang w:val="en-US"/>
+        </w:rPr>
+      </w:pPr>
+      <w:r>
+        <w:rPr>
+          <w:rFonts w:ascii="Arial" w:hAnsi="Arial" w:eastAsia="Arial" w:cs="Arial"/>
+          <w:b/>
+          <w:bCs/>
+          <w:sz w:val="48"/>
+          <w:szCs w:val="48"/>
+        </w:rPr>
+        <w:t>Requirements Documentation</w:t>
+      </w:r>
+    </w:p>
+    <w:p>
+      <w:pPr>
+        <w:pStyle w:val="BodyText"/>
+        <w:spacing w:line="259" w:lineRule="auto"/>
+        <w:ind w:left="0" w:right="20"/>
+        <w:rPr>
+          <w:rFonts w:ascii="Arial" w:hAnsi="Arial" w:eastAsia="Arial" w:cs="Arial"/>
+          <w:sz w:val="36"/>
+          <w:szCs w:val="36"/>
+        </w:rPr>
+      </w:pPr>
+      <w:r>
+        <w:rPr>
+          <w:rFonts w:ascii="Arial" w:hAnsi="Arial" w:eastAsia="Arial" w:cs="Arial"/>
+          <w:b/>
+          <w:bCs/>
+          <w:sz w:val="36"/>
+          <w:szCs w:val="36"/>
+        </w:rPr>
+        <w:t>Software Engineering Capstone Project</w:t>
+      </w:r>
+    </w:p>
+    <w:p>
+      <w:pPr>
+        <w:spacing w:line="259" w:lineRule="auto"/>
+        <w:ind w:right="20"/>
+        <w:rPr>
+          <w:rFonts w:ascii="Arial" w:hAnsi="Arial" w:eastAsia="Arial" w:cs="Arial"/>
+          <w:sz w:val="36"/>
+          <w:szCs w:val="36"/>
+        </w:rPr>
+      </w:pPr>
+    </w:p>
+    <w:p>
+      <w:pPr>
+        <w:pStyle w:val="BodyText"/>
+        <w:spacing w:line="259" w:lineRule="auto"/>
+        <w:ind w:left="0" w:right="20"/>
+        <w:rPr>
+          <w:rFonts w:ascii="Arial" w:hAnsi="Arial" w:eastAsia="Arial" w:cs="Arial"/>
+          <w:color w:val="000000" w:themeColor="text1"/>
+          <w:sz w:val="36"/>
+          <w:szCs w:val="36"/>
+        </w:rPr>
+      </w:pPr>
+      <w:r>
+        <w:rPr>
+          <w:rFonts w:ascii="Arial" w:hAnsi="Arial" w:eastAsia="Arial" w:cs="Arial"/>
+          <w:color w:val="000000" w:themeColor="text1"/>
+          <w:sz w:val="36"/>
+          <w:szCs w:val="36"/>
+        </w:rPr>
+        <w:t>Build a Private Architecture Assessment LLM Using Past FCG Architectural Documents</w:t>
+      </w:r>
+    </w:p>
+    <w:p>
+      <w:pPr>
+        <w:spacing w:line="259" w:lineRule="auto"/>
+        <w:ind w:right="20"/>
+        <w:rPr>
+          <w:rFonts w:ascii="Arial" w:hAnsi="Arial" w:eastAsia="Arial" w:cs="Arial"/>
+          <w:color w:val="000000" w:themeColor="text1"/>
+          <w:sz w:val="24"/>
+          <w:szCs w:val="24"/>
+        </w:rPr>
+      </w:pPr>
+    </w:p>
+    <w:p>
+      <w:pPr>
+        <w:spacing w:line="259" w:lineRule="auto"/>
+        <w:ind w:right="20"/>
+        <w:rPr>
+          <w:rFonts w:ascii="Arial" w:hAnsi="Arial" w:eastAsia="Arial" w:cs="Arial"/>
+          <w:color w:val="000000" w:themeColor="text1"/>
+          <w:sz w:val="28"/>
+          <w:szCs w:val="28"/>
+        </w:rPr>
+      </w:pPr>
+      <w:r>
+        <w:rPr>
+          <w:rFonts w:ascii="Arial" w:hAnsi="Arial" w:eastAsia="Arial" w:cs="Arial"/>
+          <w:b/>
+          <w:bCs/>
+          <w:color w:val="000000" w:themeColor="text1"/>
+          <w:sz w:val="28"/>
+          <w:szCs w:val="28"/>
+        </w:rPr>
+        <w:t>Group 7</w:t>
+      </w:r>
+    </w:p>
+    <w:p>
+      <w:pPr>
+        <w:spacing w:line="259" w:lineRule="auto"/>
+        <w:ind w:left="720" w:right="20"/>
+        <w:rPr>
+          <w:color w:val="000000" w:themeColor="text1"/>
+          <w:sz w:val="24"/>
+          <w:szCs w:val="24"/>
+        </w:rPr>
+      </w:pPr>
+      <w:r>
+        <w:rPr>
+          <w:color w:val="000000" w:themeColor="text1"/>
+          <w:sz w:val="24"/>
+          <w:szCs w:val="24"/>
+        </w:rPr>
+        <w:t>Gehrig French</w:t>
+      </w:r>
+    </w:p>
+    <w:p>
+      <w:pPr>
+        <w:ind w:left="720"/>
+        <w:rPr>
+          <w:color w:val="000000" w:themeColor="text1"/>
+          <w:sz w:val="24"/>
+          <w:szCs w:val="24"/>
+        </w:rPr>
+      </w:pPr>
+      <w:r>
+        <w:rPr>
+          <w:color w:val="000000" w:themeColor="text1"/>
+          <w:sz w:val="24"/>
+          <w:szCs w:val="24"/>
+        </w:rPr>
+        <w:t>Brandon Hernandez</w:t>
+      </w:r>
+    </w:p>
+    <w:p>
+      <w:pPr>
+        <w:ind w:left="720"/>
+        <w:rPr>
+          <w:color w:val="000000" w:themeColor="text1"/>
+          <w:sz w:val="24"/>
+          <w:szCs w:val="24"/>
+        </w:rPr>
+      </w:pPr>
+      <w:r>
+        <w:rPr>
+          <w:color w:val="000000" w:themeColor="text1"/>
+          <w:sz w:val="24"/>
+          <w:szCs w:val="24"/>
+        </w:rPr>
+        <w:t>Debra Samia</w:t>
+      </w:r>
+    </w:p>
+    <w:p>
+      <w:pPr>
+        <w:ind w:left="720"/>
+        <w:rPr>
+          <w:color w:val="000000" w:themeColor="text1"/>
+          <w:sz w:val="24"/>
+          <w:szCs w:val="24"/>
+        </w:rPr>
+      </w:pPr>
+      <w:r>
+        <w:rPr>
+          <w:color w:val="000000" w:themeColor="text1"/>
+          <w:sz w:val="24"/>
+          <w:szCs w:val="24"/>
+        </w:rPr>
+        <w:t xml:space="preserve">Sam Williford </w:t>
+      </w:r>
+    </w:p>
+    <w:p>
+      <w:pPr>
+        <w:ind w:left="720"/>
+        <w:rPr>
+          <w:color w:val="000000" w:themeColor="text1"/>
+          <w:sz w:val="24"/>
+          <w:szCs w:val="24"/>
+        </w:rPr>
+      </w:pPr>
+      <w:r>
+        <w:rPr>
+          <w:color w:val="000000" w:themeColor="text1"/>
+          <w:sz w:val="24"/>
+          <w:szCs w:val="24"/>
+        </w:rPr>
+        <w:t>Bilal Zubair</w:t>
+      </w:r>
+    </w:p>
+    <w:p>
+      <w:pPr>
+        <w:spacing w:line="259" w:lineRule="auto"/>
+        <w:ind w:left="720" w:right="20"/>
+        <w:rPr>
+          <w:sz w:val="20"/>
+          <w:szCs w:val="20"/>
+        </w:rPr>
+      </w:pPr>
+    </w:p>
+    <w:p>
+      <w:pPr>
+        <w:pStyle w:val="BodyText"/>
+        <w:spacing w:line="259" w:lineRule="auto"/>
+        <w:ind w:left="720" w:right="20"/>
+        <w:rPr>
+          <w:sz w:val="20"/>
+          <w:szCs w:val="20"/>
+        </w:rPr>
+      </w:pPr>
+      <w:r>
+        <w:rPr>
+          <w:sz w:val="20"/>
+          <w:szCs w:val="20"/>
+        </w:rPr>
+        <w:t>Department of Computer Science</w:t>
+      </w:r>
+    </w:p>
+    <w:p>
+      <w:pPr>
+        <w:pStyle w:val="BodyText"/>
+        <w:spacing w:line="259" w:lineRule="auto"/>
+        <w:ind w:left="720" w:right="20"/>
+        <w:rPr>
+          <w:sz w:val="20"/>
+          <w:szCs w:val="20"/>
+        </w:rPr>
+      </w:pPr>
+      <w:r>
+        <w:rPr>
+          <w:sz w:val="20"/>
+          <w:szCs w:val="20"/>
+        </w:rPr>
+        <w:t>University of Texas at Dallas</w:t>
+      </w:r>
+    </w:p>
+    <w:p>
+      <w:pPr>
+        <w:pStyle w:val="BodyText"/>
+        <w:spacing w:line="259" w:lineRule="auto"/>
+        <w:ind w:left="720" w:right="20"/>
+        <w:rPr>
+          <w:sz w:val="20"/>
+          <w:szCs w:val="20"/>
+        </w:rPr>
+      </w:pPr>
+      <w:r>
+        <w:rPr>
+          <w:sz w:val="20"/>
+          <w:szCs w:val="20"/>
+        </w:rPr>
+        <w:t>800 West Campbell Road</w:t>
+      </w:r>
+    </w:p>
+    <w:p>
+      <w:pPr>
+        <w:pStyle w:val="BodyText"/>
+        <w:spacing w:line="259" w:lineRule="auto"/>
+        <w:ind w:left="720" w:right="20"/>
+        <w:rPr>
+          <w:sz w:val="20"/>
+          <w:szCs w:val="20"/>
+        </w:rPr>
+      </w:pPr>
+      <w:r>
+        <w:rPr>
+          <w:sz w:val="20"/>
+          <w:szCs w:val="20"/>
+        </w:rPr>
+        <w:t>Richardson, TX 75080</w:t>
+      </w:r>
+    </w:p>
+    <w:p>
+      <w:pPr>
+        <w:spacing w:line="259" w:lineRule="auto"/>
+        <w:ind w:right="20"/>
+        <w:rPr>
+          <w:rFonts w:ascii="Arial" w:hAnsi="Arial" w:eastAsia="Arial" w:cs="Arial"/>
+          <w:sz w:val="20"/>
+          <w:szCs w:val="20"/>
+        </w:rPr>
+      </w:pPr>
+    </w:p>
+    <w:p>
+      <w:pPr>
+        <w:pStyle w:val="BodyText"/>
+        <w:spacing w:line="259" w:lineRule="auto"/>
+        <w:ind w:left="0" w:right="20"/>
+        <w:rPr>
+          <w:rFonts w:ascii="Arial" w:hAnsi="Arial" w:eastAsia="Arial" w:cs="Arial"/>
+          <w:sz w:val="28"/>
+          <w:szCs w:val="28"/>
+        </w:rPr>
+      </w:pPr>
+      <w:r>
+        <w:rPr>
+          <w:rFonts w:ascii="Arial" w:hAnsi="Arial" w:eastAsia="Arial" w:cs="Arial"/>
+          <w:b/>
+          <w:bCs/>
+          <w:sz w:val="28"/>
+          <w:szCs w:val="28"/>
+        </w:rPr>
+        <w:t>Industry Sponsor</w:t>
+      </w:r>
+    </w:p>
+    <w:p>
+      <w:pPr>
+        <w:pStyle w:val="BodyText"/>
+        <w:spacing w:line="259" w:lineRule="auto"/>
+        <w:ind w:left="720" w:right="20"/>
+      </w:pPr>
+      <w:r>
+        <w:t>Tom Hill</w:t>
+      </w:r>
+    </w:p>
+    <w:p>
+      <w:pPr>
+        <w:spacing w:line="259" w:lineRule="auto"/>
+        <w:ind w:left="720" w:right="20"/>
+        <w:rPr>
+          <w:sz w:val="20"/>
+          <w:szCs w:val="20"/>
+        </w:rPr>
+      </w:pPr>
+    </w:p>
+    <w:p>
+      <w:pPr>
+        <w:pStyle w:val="BodyText"/>
+        <w:spacing w:line="259" w:lineRule="auto"/>
+        <w:ind w:left="720" w:right="20"/>
+        <w:rPr>
+          <w:sz w:val="20"/>
+          <w:szCs w:val="20"/>
+        </w:rPr>
+      </w:pPr>
+      <w:r>
+        <w:rPr>
+          <w:sz w:val="20"/>
+          <w:szCs w:val="20"/>
+        </w:rPr>
+        <w:t>The Fellows Consulting Group (FCG)</w:t>
+      </w:r>
+    </w:p>
+    <w:p>
+      <w:pPr>
+        <w:pStyle w:val="BodyText"/>
+        <w:spacing w:line="259" w:lineRule="auto"/>
+        <w:ind w:left="720" w:right="20"/>
+        <w:rPr>
+          <w:sz w:val="20"/>
+          <w:szCs w:val="20"/>
+        </w:rPr>
+      </w:pPr>
+      <w:r>
+        <w:rPr>
+          <w:sz w:val="20"/>
+          <w:szCs w:val="20"/>
+        </w:rPr>
+        <w:t>7356 Lane Park Ct</w:t>
+      </w:r>
+    </w:p>
+    <w:p>
+      <w:pPr>
+        <w:pStyle w:val="BodyText"/>
+        <w:spacing w:line="259" w:lineRule="auto"/>
+        <w:ind w:left="720" w:right="20"/>
+        <w:rPr>
+          <w:sz w:val="20"/>
+          <w:szCs w:val="20"/>
+        </w:rPr>
+      </w:pPr>
+      <w:r>
+        <w:rPr>
+          <w:sz w:val="20"/>
+          <w:szCs w:val="20"/>
+        </w:rPr>
+        <w:t>Dallas, TX 75225</w:t>
+      </w:r>
+    </w:p>
+    <w:p>
+      <w:pPr>
+        <w:spacing w:line="259" w:lineRule="auto"/>
+        <w:ind w:right="20"/>
+        <w:rPr>
+          <w:rFonts w:ascii="Arial" w:hAnsi="Arial" w:eastAsia="Arial" w:cs="Arial"/>
+        </w:rPr>
+      </w:pPr>
+    </w:p>
+    <w:p>
+      <w:pPr>
+        <w:rPr>
+          <w:rFonts w:ascii="Arial" w:hAnsi="Arial" w:eastAsia="Arial" w:cs="Arial"/>
+        </w:rPr>
+      </w:pPr>
+    </w:p>
+    <w:p>
+      <w:pPr>
+        <w:rPr>
+          <w:rFonts w:ascii="Arial" w:hAnsi="Arial" w:eastAsia="Arial" w:cs="Arial"/>
+        </w:rPr>
+      </w:pPr>
+    </w:p>
+    <w:p>
+      <w:pPr>
+        <w:pStyle w:val="Normal"/>
+        <w:rPr>
+          <w:rFonts w:ascii="Arial" w:hAnsi="Arial" w:eastAsia="Arial" w:cs="Arial"/>
+          <w:sz w:val="28"/>
+          <w:szCs w:val="28"/>
         </w:rPr>
       </w:pPr>
       <w:r>
@@ -751,677 +982,21 @@
           <w:rFonts w:ascii="Arial" w:hAnsi="Arial" w:eastAsia="Arial" w:cs="Arial"/>
           <w:b w:val="1"/>
           <w:bCs w:val="1"/>
-          <w:i w:val="0"/>
-          <w:iCs w:val="0"/>
-          <w:noProof w:val="0"/>
-          <w:sz w:val="48"/>
-          <w:szCs w:val="48"/>
-          <w:lang w:val="en-US"/>
-        </w:rPr>
-        <w:t>Requirements Documentation</w:t>
-      </w:r>
-    </w:p>
-    <w:p>
-      <w:pPr>
-        <w:pStyle w:val="BodyText"/>
-        <w:widowControl w:val="0"/>
-        <w:spacing w:line="259" w:lineRule="auto"/>
-        <w:ind w:left="0" w:right="20"/>
-        <w:rPr>
-          <w:rFonts w:ascii="Arial" w:hAnsi="Arial" w:eastAsia="Arial" w:cs="Arial"/>
-          <w:b w:val="0"/>
-          <w:bCs w:val="0"/>
-          <w:i w:val="0"/>
-          <w:iCs w:val="0"/>
-          <w:noProof w:val="0"/>
-          <w:sz w:val="36"/>
-          <w:szCs w:val="36"/>
-          <w:lang w:val="en-US"/>
-        </w:rPr>
-      </w:pPr>
-      <w:r>
-        <w:rPr>
-          <w:rFonts w:ascii="Arial" w:hAnsi="Arial" w:eastAsia="Arial" w:cs="Arial"/>
-          <w:b w:val="1"/>
-          <w:bCs w:val="1"/>
-          <w:i w:val="0"/>
-          <w:iCs w:val="0"/>
-          <w:noProof w:val="0"/>
-          <w:sz w:val="36"/>
-          <w:szCs w:val="36"/>
-          <w:lang w:val="en-US"/>
-        </w:rPr>
-        <w:t>Software Engineering Capstone Project</w:t>
-      </w:r>
-    </w:p>
-    <w:p>
-      <w:pPr>
-        <w:widowControl w:val="0"/>
-        <w:spacing w:line="259" w:lineRule="auto"/>
-        <w:ind w:left="0" w:right="20"/>
-        <w:rPr>
-          <w:rFonts w:ascii="Arial" w:hAnsi="Arial" w:eastAsia="Arial" w:cs="Arial"/>
-          <w:b w:val="0"/>
-          <w:bCs w:val="0"/>
-          <w:i w:val="0"/>
-          <w:iCs w:val="0"/>
-          <w:noProof w:val="0"/>
-          <w:sz w:val="36"/>
-          <w:szCs w:val="36"/>
-          <w:lang w:val="en-US"/>
-        </w:rPr>
-      </w:pPr>
-    </w:p>
-    <w:p>
-      <w:pPr>
-        <w:pStyle w:val="BodyText"/>
-        <w:widowControl w:val="0"/>
-        <w:spacing w:line="259" w:lineRule="auto"/>
-        <w:ind w:left="0" w:right="20"/>
-        <w:rPr>
-          <w:rFonts w:ascii="Arial" w:hAnsi="Arial" w:eastAsia="Arial" w:cs="Arial"/>
-          <w:b w:val="0"/>
-          <w:bCs w:val="0"/>
-          <w:i w:val="0"/>
-          <w:iCs w:val="0"/>
-          <w:noProof w:val="0"/>
-          <w:color w:val="000000" w:themeColor="text1" w:themeTint="FF" w:themeShade="FF"/>
-          <w:sz w:val="36"/>
-          <w:szCs w:val="36"/>
-          <w:lang w:val="en-US"/>
-        </w:rPr>
-      </w:pPr>
-      <w:r>
-        <w:rPr>
-          <w:rFonts w:ascii="Arial" w:hAnsi="Arial" w:eastAsia="Arial" w:cs="Arial"/>
-          <w:b w:val="0"/>
-          <w:bCs w:val="0"/>
-          <w:i w:val="0"/>
-          <w:iCs w:val="0"/>
-          <w:noProof w:val="0"/>
-          <w:color w:val="000000" w:themeColor="text1" w:themeTint="FF" w:themeShade="FF"/>
-          <w:sz w:val="36"/>
-          <w:szCs w:val="36"/>
-          <w:lang w:val="en-US"/>
-        </w:rPr>
-        <w:t>Build a Private Architecture Assessment LLM Using Past FCG Architectural Documents</w:t>
-      </w:r>
-    </w:p>
-    <w:p>
-      <w:pPr>
-        <w:widowControl w:val="0"/>
-        <w:spacing w:line="259" w:lineRule="auto"/>
-        <w:ind w:right="20"/>
-        <w:rPr>
-          <w:rFonts w:ascii="Arial" w:hAnsi="Arial" w:eastAsia="Arial" w:cs="Arial"/>
-          <w:b w:val="0"/>
-          <w:bCs w:val="0"/>
-          <w:i w:val="0"/>
-          <w:iCs w:val="0"/>
-          <w:noProof w:val="0"/>
-          <w:color w:val="000000" w:themeColor="text1" w:themeTint="FF" w:themeShade="FF"/>
-          <w:sz w:val="24"/>
-          <w:szCs w:val="24"/>
-          <w:lang w:val="en-US"/>
-        </w:rPr>
-      </w:pPr>
-    </w:p>
-    <w:p>
-      <w:pPr>
-        <w:widowControl w:val="0"/>
-        <w:spacing w:line="259" w:lineRule="auto"/>
-        <w:ind w:right="20"/>
-        <w:rPr>
-          <w:rFonts w:ascii="Arial" w:hAnsi="Arial" w:eastAsia="Arial" w:cs="Arial"/>
-          <w:b w:val="0"/>
-          <w:bCs w:val="0"/>
-          <w:i w:val="0"/>
-          <w:iCs w:val="0"/>
-          <w:noProof w:val="0"/>
-          <w:color w:val="000000" w:themeColor="text1" w:themeTint="FF" w:themeShade="FF"/>
-          <w:sz w:val="28"/>
-          <w:szCs w:val="28"/>
-          <w:lang w:val="en-US"/>
-        </w:rPr>
-      </w:pPr>
-      <w:r>
-        <w:rPr>
-          <w:rFonts w:ascii="Arial" w:hAnsi="Arial" w:eastAsia="Arial" w:cs="Arial"/>
-          <w:b w:val="1"/>
-          <w:bCs w:val="1"/>
-          <w:i w:val="0"/>
-          <w:iCs w:val="0"/>
-          <w:noProof w:val="0"/>
-          <w:color w:val="000000" w:themeColor="text1" w:themeTint="FF" w:themeShade="FF"/>
-          <w:sz w:val="28"/>
-          <w:szCs w:val="28"/>
-          <w:lang w:val="en-US"/>
-        </w:rPr>
-        <w:t>Group 7</w:t>
-      </w:r>
-    </w:p>
-    <w:p>
-      <w:pPr>
-        <w:widowControl w:val="0"/>
-        <w:spacing w:line="259" w:lineRule="auto"/>
-        <w:ind w:left="720" w:right="20"/>
-        <w:rPr>
-          <w:rFonts w:ascii="Times New Roman" w:hAnsi="Times New Roman" w:eastAsia="Times New Roman" w:cs="Times New Roman"/>
-          <w:b w:val="0"/>
-          <w:bCs w:val="0"/>
-          <w:i w:val="0"/>
-          <w:iCs w:val="0"/>
-          <w:noProof w:val="0"/>
-          <w:color w:val="000000" w:themeColor="text1" w:themeTint="FF" w:themeShade="FF"/>
-          <w:sz w:val="24"/>
-          <w:szCs w:val="24"/>
-          <w:lang w:val="en-US"/>
-        </w:rPr>
-      </w:pPr>
-      <w:r>
-        <w:rPr>
-          <w:rFonts w:ascii="Times New Roman" w:hAnsi="Times New Roman" w:eastAsia="Times New Roman" w:cs="Times New Roman"/>
-          <w:b w:val="0"/>
-          <w:bCs w:val="0"/>
-          <w:i w:val="0"/>
-          <w:iCs w:val="0"/>
-          <w:noProof w:val="0"/>
-          <w:color w:val="000000" w:themeColor="text1" w:themeTint="FF" w:themeShade="FF"/>
-          <w:sz w:val="24"/>
-          <w:szCs w:val="24"/>
-          <w:lang w:val="en-US"/>
-        </w:rPr>
-        <w:t>Gehrig French</w:t>
-      </w:r>
-    </w:p>
-    <w:p>
-      <w:pPr>
-        <w:widowControl w:val="0"/>
-        <w:ind w:left="720"/>
-        <w:rPr>
-          <w:rFonts w:ascii="Times New Roman" w:hAnsi="Times New Roman" w:eastAsia="Times New Roman" w:cs="Times New Roman"/>
-          <w:b w:val="0"/>
-          <w:bCs w:val="0"/>
-          <w:i w:val="0"/>
-          <w:iCs w:val="0"/>
-          <w:noProof w:val="0"/>
-          <w:color w:val="000000" w:themeColor="text1" w:themeTint="FF" w:themeShade="FF"/>
-          <w:sz w:val="24"/>
-          <w:szCs w:val="24"/>
-          <w:lang w:val="en-US"/>
-        </w:rPr>
-      </w:pPr>
-      <w:r>
-        <w:rPr>
-          <w:rFonts w:ascii="Times New Roman" w:hAnsi="Times New Roman" w:eastAsia="Times New Roman" w:cs="Times New Roman"/>
-          <w:b w:val="0"/>
-          <w:bCs w:val="0"/>
-          <w:i w:val="0"/>
-          <w:iCs w:val="0"/>
-          <w:noProof w:val="0"/>
-          <w:color w:val="000000" w:themeColor="text1" w:themeTint="FF" w:themeShade="FF"/>
-          <w:sz w:val="24"/>
-          <w:szCs w:val="24"/>
-          <w:lang w:val="en-US"/>
-        </w:rPr>
-        <w:t>Brandon Hernandez</w:t>
-      </w:r>
-    </w:p>
-    <w:p>
-      <w:pPr>
-        <w:widowControl w:val="0"/>
-        <w:ind w:left="720"/>
-        <w:rPr>
-          <w:rFonts w:ascii="Times New Roman" w:hAnsi="Times New Roman" w:eastAsia="Times New Roman" w:cs="Times New Roman"/>
-          <w:b w:val="0"/>
-          <w:bCs w:val="0"/>
-          <w:i w:val="0"/>
-          <w:iCs w:val="0"/>
-          <w:noProof w:val="0"/>
-          <w:color w:val="000000" w:themeColor="text1" w:themeTint="FF" w:themeShade="FF"/>
-          <w:sz w:val="24"/>
-          <w:szCs w:val="24"/>
-          <w:lang w:val="en-US"/>
-        </w:rPr>
-      </w:pPr>
-      <w:r>
-        <w:rPr>
-          <w:rFonts w:ascii="Times New Roman" w:hAnsi="Times New Roman" w:eastAsia="Times New Roman" w:cs="Times New Roman"/>
-          <w:b w:val="0"/>
-          <w:bCs w:val="0"/>
-          <w:i w:val="0"/>
-          <w:iCs w:val="0"/>
-          <w:noProof w:val="0"/>
-          <w:color w:val="000000" w:themeColor="text1" w:themeTint="FF" w:themeShade="FF"/>
-          <w:sz w:val="24"/>
-          <w:szCs w:val="24"/>
-          <w:lang w:val="en-US"/>
-        </w:rPr>
-        <w:t>Debra Samia</w:t>
-      </w:r>
-    </w:p>
-    <w:p>
-      <w:pPr>
-        <w:widowControl w:val="0"/>
-        <w:ind w:left="720"/>
-        <w:rPr>
-          <w:rFonts w:ascii="Times New Roman" w:hAnsi="Times New Roman" w:eastAsia="Times New Roman" w:cs="Times New Roman"/>
-          <w:b w:val="0"/>
-          <w:bCs w:val="0"/>
-          <w:i w:val="0"/>
-          <w:iCs w:val="0"/>
-          <w:noProof w:val="0"/>
-          <w:color w:val="000000" w:themeColor="text1" w:themeTint="FF" w:themeShade="FF"/>
-          <w:sz w:val="24"/>
-          <w:szCs w:val="24"/>
-          <w:lang w:val="en-US"/>
-        </w:rPr>
-      </w:pPr>
-      <w:r>
-        <w:rPr>
-          <w:rFonts w:ascii="Times New Roman" w:hAnsi="Times New Roman" w:eastAsia="Times New Roman" w:cs="Times New Roman"/>
-          <w:b w:val="0"/>
-          <w:bCs w:val="0"/>
-          <w:i w:val="0"/>
-          <w:iCs w:val="0"/>
-          <w:noProof w:val="0"/>
-          <w:color w:val="000000" w:themeColor="text1" w:themeTint="FF" w:themeShade="FF"/>
-          <w:sz w:val="24"/>
-          <w:szCs w:val="24"/>
-          <w:lang w:val="en-US"/>
-        </w:rPr>
-        <w:t xml:space="preserve">Sam Williford </w:t>
-      </w:r>
-    </w:p>
-    <w:p>
-      <w:pPr>
-        <w:widowControl w:val="0"/>
-        <w:ind w:left="720"/>
-        <w:rPr>
-          <w:rFonts w:ascii="Times New Roman" w:hAnsi="Times New Roman" w:eastAsia="Times New Roman" w:cs="Times New Roman"/>
-          <w:b w:val="0"/>
-          <w:bCs w:val="0"/>
-          <w:i w:val="0"/>
-          <w:iCs w:val="0"/>
-          <w:noProof w:val="0"/>
-          <w:color w:val="000000" w:themeColor="text1" w:themeTint="FF" w:themeShade="FF"/>
-          <w:sz w:val="24"/>
-          <w:szCs w:val="24"/>
-          <w:lang w:val="en-US"/>
-        </w:rPr>
-      </w:pPr>
-      <w:r>
-        <w:rPr>
-          <w:rFonts w:ascii="Times New Roman" w:hAnsi="Times New Roman" w:eastAsia="Times New Roman" w:cs="Times New Roman"/>
-          <w:b w:val="0"/>
-          <w:bCs w:val="0"/>
-          <w:i w:val="0"/>
-          <w:iCs w:val="0"/>
-          <w:noProof w:val="0"/>
-          <w:color w:val="000000" w:themeColor="text1" w:themeTint="FF" w:themeShade="FF"/>
-          <w:sz w:val="24"/>
-          <w:szCs w:val="24"/>
-          <w:lang w:val="en-US"/>
-        </w:rPr>
-        <w:t>Bilal Zubair</w:t>
-      </w:r>
-    </w:p>
-    <w:p>
-      <w:pPr>
-        <w:widowControl w:val="0"/>
-        <w:spacing w:line="259" w:lineRule="auto"/>
-        <w:ind w:left="720" w:right="20"/>
-        <w:rPr>
-          <w:rFonts w:ascii="Times New Roman" w:hAnsi="Times New Roman" w:eastAsia="Times New Roman" w:cs="Times New Roman"/>
-          <w:b w:val="0"/>
-          <w:bCs w:val="0"/>
-          <w:i w:val="0"/>
-          <w:iCs w:val="0"/>
-          <w:noProof w:val="0"/>
-          <w:sz w:val="20"/>
-          <w:szCs w:val="20"/>
-          <w:lang w:val="en-US"/>
-        </w:rPr>
-      </w:pPr>
-    </w:p>
-    <w:p>
-      <w:pPr>
-        <w:pStyle w:val="BodyText"/>
-        <w:widowControl w:val="0"/>
-        <w:spacing w:line="259" w:lineRule="auto"/>
-        <w:ind w:left="720" w:right="20"/>
-        <w:rPr>
-          <w:rFonts w:ascii="Times New Roman" w:hAnsi="Times New Roman" w:eastAsia="Times New Roman" w:cs="Times New Roman"/>
-          <w:b w:val="0"/>
-          <w:bCs w:val="0"/>
-          <w:i w:val="0"/>
-          <w:iCs w:val="0"/>
-          <w:noProof w:val="0"/>
-          <w:sz w:val="20"/>
-          <w:szCs w:val="20"/>
-          <w:lang w:val="en-US"/>
-        </w:rPr>
-      </w:pPr>
-      <w:r>
-        <w:rPr>
-          <w:rFonts w:ascii="Times New Roman" w:hAnsi="Times New Roman" w:eastAsia="Times New Roman" w:cs="Times New Roman"/>
-          <w:b w:val="0"/>
-          <w:bCs w:val="0"/>
-          <w:i w:val="0"/>
-          <w:iCs w:val="0"/>
-          <w:noProof w:val="0"/>
-          <w:sz w:val="20"/>
-          <w:szCs w:val="20"/>
-          <w:lang w:val="en-US"/>
-        </w:rPr>
-        <w:t>Department of Computer Science</w:t>
-      </w:r>
-    </w:p>
-    <w:p>
-      <w:pPr>
-        <w:pStyle w:val="BodyText"/>
-        <w:widowControl w:val="0"/>
-        <w:spacing w:line="259" w:lineRule="auto"/>
-        <w:ind w:left="720" w:right="20"/>
-        <w:rPr>
-          <w:rFonts w:ascii="Times New Roman" w:hAnsi="Times New Roman" w:eastAsia="Times New Roman" w:cs="Times New Roman"/>
-          <w:b w:val="0"/>
-          <w:bCs w:val="0"/>
-          <w:i w:val="0"/>
-          <w:iCs w:val="0"/>
-          <w:noProof w:val="0"/>
-          <w:sz w:val="20"/>
-          <w:szCs w:val="20"/>
-          <w:lang w:val="en-US"/>
-        </w:rPr>
-      </w:pPr>
-      <w:r>
-        <w:rPr>
-          <w:rFonts w:ascii="Times New Roman" w:hAnsi="Times New Roman" w:eastAsia="Times New Roman" w:cs="Times New Roman"/>
-          <w:b w:val="0"/>
-          <w:bCs w:val="0"/>
-          <w:i w:val="0"/>
-          <w:iCs w:val="0"/>
-          <w:noProof w:val="0"/>
-          <w:sz w:val="20"/>
-          <w:szCs w:val="20"/>
-          <w:lang w:val="en-US"/>
-        </w:rPr>
-        <w:t>University of Texas at Dallas</w:t>
-      </w:r>
-    </w:p>
-    <w:p>
-      <w:pPr>
-        <w:pStyle w:val="BodyText"/>
-        <w:widowControl w:val="0"/>
-        <w:spacing w:line="259" w:lineRule="auto"/>
-        <w:ind w:left="720" w:right="20"/>
-        <w:rPr>
-          <w:rFonts w:ascii="Times New Roman" w:hAnsi="Times New Roman" w:eastAsia="Times New Roman" w:cs="Times New Roman"/>
-          <w:b w:val="0"/>
-          <w:bCs w:val="0"/>
-          <w:i w:val="0"/>
-          <w:iCs w:val="0"/>
-          <w:noProof w:val="0"/>
-          <w:sz w:val="20"/>
-          <w:szCs w:val="20"/>
-          <w:lang w:val="en-US"/>
-        </w:rPr>
-      </w:pPr>
-      <w:r>
-        <w:rPr>
-          <w:rFonts w:ascii="Times New Roman" w:hAnsi="Times New Roman" w:eastAsia="Times New Roman" w:cs="Times New Roman"/>
-          <w:b w:val="0"/>
-          <w:bCs w:val="0"/>
-          <w:i w:val="0"/>
-          <w:iCs w:val="0"/>
-          <w:noProof w:val="0"/>
-          <w:sz w:val="20"/>
-          <w:szCs w:val="20"/>
-          <w:lang w:val="en-US"/>
-        </w:rPr>
-        <w:t>800 West Campbell Road</w:t>
-      </w:r>
-    </w:p>
-    <w:p>
-      <w:pPr>
-        <w:pStyle w:val="BodyText"/>
-        <w:widowControl w:val="0"/>
-        <w:spacing w:line="259" w:lineRule="auto"/>
-        <w:ind w:left="720" w:right="20"/>
-        <w:rPr>
-          <w:rFonts w:ascii="Times New Roman" w:hAnsi="Times New Roman" w:eastAsia="Times New Roman" w:cs="Times New Roman"/>
-          <w:b w:val="0"/>
-          <w:bCs w:val="0"/>
-          <w:i w:val="0"/>
-          <w:iCs w:val="0"/>
-          <w:noProof w:val="0"/>
-          <w:sz w:val="20"/>
-          <w:szCs w:val="20"/>
-          <w:lang w:val="en-US"/>
-        </w:rPr>
-      </w:pPr>
-      <w:r>
-        <w:rPr>
-          <w:rFonts w:ascii="Times New Roman" w:hAnsi="Times New Roman" w:eastAsia="Times New Roman" w:cs="Times New Roman"/>
-          <w:b w:val="0"/>
-          <w:bCs w:val="0"/>
-          <w:i w:val="0"/>
-          <w:iCs w:val="0"/>
-          <w:noProof w:val="0"/>
-          <w:sz w:val="20"/>
-          <w:szCs w:val="20"/>
-          <w:lang w:val="en-US"/>
-        </w:rPr>
-        <w:t>Richardson, TX 75080</w:t>
-      </w:r>
-    </w:p>
-    <w:p>
-      <w:pPr>
-        <w:widowControl w:val="0"/>
-        <w:spacing w:line="259" w:lineRule="auto"/>
-        <w:ind w:left="0" w:right="20"/>
-        <w:rPr>
-          <w:rFonts w:ascii="Arial" w:hAnsi="Arial" w:eastAsia="Arial" w:cs="Arial"/>
-          <w:b w:val="0"/>
-          <w:bCs w:val="0"/>
-          <w:i w:val="0"/>
-          <w:iCs w:val="0"/>
-          <w:noProof w:val="0"/>
-          <w:sz w:val="20"/>
-          <w:szCs w:val="20"/>
-          <w:lang w:val="en-US"/>
-        </w:rPr>
-      </w:pPr>
-    </w:p>
-    <w:p>
-      <w:pPr>
-        <w:pStyle w:val="BodyText"/>
-        <w:widowControl w:val="0"/>
-        <w:spacing w:line="259" w:lineRule="auto"/>
-        <w:ind w:left="0" w:right="20"/>
-        <w:rPr>
-          <w:rFonts w:ascii="Arial" w:hAnsi="Arial" w:eastAsia="Arial" w:cs="Arial"/>
-          <w:b w:val="0"/>
-          <w:bCs w:val="0"/>
-          <w:i w:val="0"/>
-          <w:iCs w:val="0"/>
-          <w:noProof w:val="0"/>
-          <w:sz w:val="28"/>
-          <w:szCs w:val="28"/>
-          <w:lang w:val="en-US"/>
-        </w:rPr>
-      </w:pPr>
-      <w:r>
-        <w:rPr>
-          <w:rFonts w:ascii="Arial" w:hAnsi="Arial" w:eastAsia="Arial" w:cs="Arial"/>
-          <w:b w:val="1"/>
-          <w:bCs w:val="1"/>
-          <w:i w:val="0"/>
-          <w:iCs w:val="0"/>
-          <w:noProof w:val="0"/>
-          <w:sz w:val="28"/>
-          <w:szCs w:val="28"/>
-          <w:lang w:val="en-US"/>
-        </w:rPr>
-        <w:t>Industry Sponsor</w:t>
-      </w:r>
-    </w:p>
-    <w:p>
-      <w:pPr>
-        <w:pStyle w:val="BodyText"/>
-        <w:widowControl w:val="0"/>
-        <w:spacing w:line="259" w:lineRule="auto"/>
-        <w:ind w:left="720" w:right="20"/>
-        <w:rPr>
-          <w:rFonts w:ascii="Times New Roman" w:hAnsi="Times New Roman" w:eastAsia="Times New Roman" w:cs="Times New Roman"/>
-          <w:b w:val="0"/>
-          <w:bCs w:val="0"/>
-          <w:i w:val="0"/>
-          <w:iCs w:val="0"/>
-          <w:noProof w:val="0"/>
-          <w:sz w:val="24"/>
-          <w:szCs w:val="24"/>
-          <w:lang w:val="en-US"/>
-        </w:rPr>
-      </w:pPr>
-      <w:r>
-        <w:rPr>
-          <w:rFonts w:ascii="Times New Roman" w:hAnsi="Times New Roman" w:eastAsia="Times New Roman" w:cs="Times New Roman"/>
-          <w:b w:val="0"/>
-          <w:bCs w:val="0"/>
-          <w:i w:val="0"/>
-          <w:iCs w:val="0"/>
-          <w:noProof w:val="0"/>
-          <w:sz w:val="24"/>
-          <w:szCs w:val="24"/>
-          <w:lang w:val="en-US"/>
-        </w:rPr>
-        <w:t>Tom Hill</w:t>
-      </w:r>
-    </w:p>
-    <w:p>
-      <w:pPr>
-        <w:widowControl w:val="0"/>
-        <w:spacing w:line="259" w:lineRule="auto"/>
-        <w:ind w:left="720" w:right="20"/>
-        <w:rPr>
-          <w:rFonts w:ascii="Times New Roman" w:hAnsi="Times New Roman" w:eastAsia="Times New Roman" w:cs="Times New Roman"/>
-          <w:b w:val="0"/>
-          <w:bCs w:val="0"/>
-          <w:i w:val="0"/>
-          <w:iCs w:val="0"/>
-          <w:noProof w:val="0"/>
-          <w:sz w:val="20"/>
-          <w:szCs w:val="20"/>
-          <w:lang w:val="en-US"/>
-        </w:rPr>
-      </w:pPr>
-    </w:p>
-    <w:p>
-      <w:pPr>
-        <w:pStyle w:val="BodyText"/>
-        <w:widowControl w:val="0"/>
-        <w:spacing w:line="259" w:lineRule="auto"/>
-        <w:ind w:left="720" w:right="20"/>
-        <w:rPr>
-          <w:rFonts w:ascii="Times New Roman" w:hAnsi="Times New Roman" w:eastAsia="Times New Roman" w:cs="Times New Roman"/>
-          <w:b w:val="0"/>
-          <w:bCs w:val="0"/>
-          <w:i w:val="0"/>
-          <w:iCs w:val="0"/>
-          <w:noProof w:val="0"/>
-          <w:sz w:val="20"/>
-          <w:szCs w:val="20"/>
-          <w:lang w:val="en-US"/>
-        </w:rPr>
-      </w:pPr>
-      <w:r>
-        <w:rPr>
-          <w:rFonts w:ascii="Times New Roman" w:hAnsi="Times New Roman" w:eastAsia="Times New Roman" w:cs="Times New Roman"/>
-          <w:b w:val="0"/>
-          <w:bCs w:val="0"/>
-          <w:i w:val="0"/>
-          <w:iCs w:val="0"/>
-          <w:noProof w:val="0"/>
-          <w:sz w:val="20"/>
-          <w:szCs w:val="20"/>
-          <w:lang w:val="en-US"/>
-        </w:rPr>
-        <w:t>The Fellows Consulting Group (FCG)</w:t>
-      </w:r>
-    </w:p>
-    <w:p>
-      <w:pPr>
-        <w:pStyle w:val="BodyText"/>
-        <w:widowControl w:val="0"/>
-        <w:spacing w:line="259" w:lineRule="auto"/>
-        <w:ind w:left="720" w:right="20"/>
-        <w:rPr>
-          <w:rFonts w:ascii="Times New Roman" w:hAnsi="Times New Roman" w:eastAsia="Times New Roman" w:cs="Times New Roman"/>
-          <w:b w:val="0"/>
-          <w:bCs w:val="0"/>
-          <w:i w:val="0"/>
-          <w:iCs w:val="0"/>
-          <w:noProof w:val="0"/>
-          <w:sz w:val="20"/>
-          <w:szCs w:val="20"/>
-          <w:lang w:val="en-US"/>
-        </w:rPr>
-      </w:pPr>
-      <w:r>
-        <w:rPr>
-          <w:rFonts w:ascii="Times New Roman" w:hAnsi="Times New Roman" w:eastAsia="Times New Roman" w:cs="Times New Roman"/>
-          <w:b w:val="0"/>
-          <w:bCs w:val="0"/>
-          <w:i w:val="0"/>
-          <w:iCs w:val="0"/>
-          <w:noProof w:val="0"/>
-          <w:sz w:val="20"/>
-          <w:szCs w:val="20"/>
-          <w:lang w:val="en-US"/>
-        </w:rPr>
-        <w:t>7356 Lane Park Ct</w:t>
-      </w:r>
-    </w:p>
-    <w:p>
-      <w:pPr>
-        <w:pStyle w:val="BodyText"/>
-        <w:widowControl w:val="0"/>
-        <w:spacing w:line="259" w:lineRule="auto"/>
-        <w:ind w:left="720" w:right="20"/>
-        <w:rPr>
-          <w:rFonts w:ascii="Times New Roman" w:hAnsi="Times New Roman" w:eastAsia="Times New Roman" w:cs="Times New Roman"/>
-          <w:b w:val="0"/>
-          <w:bCs w:val="0"/>
-          <w:i w:val="0"/>
-          <w:iCs w:val="0"/>
-          <w:noProof w:val="0"/>
-          <w:sz w:val="20"/>
-          <w:szCs w:val="20"/>
-          <w:lang w:val="en-US"/>
-        </w:rPr>
-      </w:pPr>
-      <w:r>
-        <w:rPr>
-          <w:rFonts w:ascii="Times New Roman" w:hAnsi="Times New Roman" w:eastAsia="Times New Roman" w:cs="Times New Roman"/>
-          <w:b w:val="0"/>
-          <w:bCs w:val="0"/>
-          <w:i w:val="0"/>
-          <w:iCs w:val="0"/>
-          <w:noProof w:val="0"/>
-          <w:sz w:val="20"/>
-          <w:szCs w:val="20"/>
-          <w:lang w:val="en-US"/>
-        </w:rPr>
-        <w:t>Dallas, TX 75225</w:t>
-      </w:r>
-    </w:p>
-    <w:p>
-      <w:pPr>
-        <w:widowControl w:val="0"/>
-        <w:spacing w:line="259" w:lineRule="auto"/>
-        <w:ind w:left="0" w:right="20"/>
+          <w:sz w:val="28"/>
+          <w:szCs w:val="28"/>
+        </w:rPr>
+        <w:t>ABSTRACT</w:t>
+      </w:r>
+    </w:p>
+    <w:p>
+      <w:pPr>
+        <w:rPr>
+          <w:rFonts w:ascii="Arial" w:hAnsi="Arial" w:eastAsia="Arial" w:cs="Arial"/>
+        </w:rPr>
+      </w:pPr>
+    </w:p>
+    <w:p>
+      <w:pPr>
         <w:rPr>
           <w:rFonts w:ascii="Arial" w:hAnsi="Arial" w:eastAsia="Arial" w:cs="Arial"/>
           <w:b w:val="0"/>
@@ -1434,10 +1009,58 @@
           <w:lang w:val="en-US"/>
         </w:rPr>
       </w:pPr>
-    </w:p>
-    <w:p>
-      <w:pPr>
-        <w:widowControl w:val="0"/>
+      <w:r>
+        <w:rPr/>
+        <w:t xml:space="preserve">This document </w:t>
+      </w:r>
+      <w:r>
+        <w:rPr/>
+        <w:t xml:space="preserve">presents the </w:t>
+      </w:r>
+      <w:r>
+        <w:rPr/>
+        <w:t>initial</w:t>
+      </w:r>
+      <w:r>
+        <w:rPr/>
+        <w:t xml:space="preserve"> functional and non-functional requirements for </w:t>
+      </w:r>
+      <w:r>
+        <w:rPr/>
+        <w:t xml:space="preserve">&lt;project name&gt;. </w:t>
+      </w:r>
+      <w:r>
+        <w:rPr/>
+        <w:t xml:space="preserve">It provides a preliminary understanding of the system’s </w:t>
+      </w:r>
+      <w:r>
+        <w:rPr/>
+        <w:t xml:space="preserve">functionality and constraints, which may evolve as we continue to collaborate with stakeholders. The document includes an </w:t>
+      </w:r>
+      <w:r>
+        <w:rPr/>
+        <w:t>introduction</w:t>
+      </w:r>
+      <w:r>
+        <w:rPr/>
+        <w:t xml:space="preserve"> to its structu</w:t>
+      </w:r>
+      <w:r>
+        <w:rPr/>
+        <w:t xml:space="preserve">re, a detailed use case model, supporting rationale, and outlines and </w:t>
+      </w:r>
+      <w:r>
+        <w:rPr/>
+        <w:t>special requirements</w:t>
+      </w:r>
+      <w:r>
+        <w:rPr/>
+        <w:t xml:space="preserve"> and key non-functional criteria necessary for the project’s success. </w:t>
+      </w:r>
+    </w:p>
+    <w:p/>
+    <w:p>
+      <w:pPr>
         <w:rPr>
           <w:rFonts w:ascii="Arial" w:hAnsi="Arial" w:eastAsia="Arial" w:cs="Arial"/>
           <w:b w:val="0"/>
@@ -1445,15 +1068,43 @@
           <w:i w:val="0"/>
           <w:iCs w:val="0"/>
           <w:noProof w:val="0"/>
+          <w:color w:val="FF0000"/>
           <w:sz w:val="22"/>
           <w:szCs w:val="22"/>
           <w:lang w:val="en-US"/>
         </w:rPr>
       </w:pPr>
-    </w:p>
-    <w:p>
-      <w:pPr>
-        <w:widowControl w:val="0"/>
+      <w:r>
+        <w:rPr>
+          <w:color w:val="FF0000"/>
+        </w:rPr>
+        <w:t>I think we should figure out a project name</w:t>
+      </w:r>
+      <w:r>
+        <w:rPr>
+          <w:color w:val="FF0000"/>
+        </w:rPr>
+        <w:t xml:space="preserve">. I </w:t>
+      </w:r>
+      <w:r>
+        <w:rPr>
+          <w:color w:val="FF0000"/>
+        </w:rPr>
+        <w:t>will ask Tom about that</w:t>
+      </w:r>
+      <w:r>
+        <w:rPr>
+          <w:color w:val="FF0000"/>
+        </w:rPr>
+        <w:t>.</w:t>
+      </w:r>
+      <w:r>
+        <w:rPr>
+          <w:color w:val="FF0000"/>
+        </w:rPr>
+        <w:t xml:space="preserve"> </w:t>
+      </w:r>
+      <w:r>
         <w:rPr>
           <w:rFonts w:ascii="Arial" w:hAnsi="Arial" w:eastAsia="Arial" w:cs="Arial"/>
           <w:b w:val="0"/>
@@ -1461,15 +1112,14 @@
           <w:i w:val="0"/>
           <w:iCs w:val="0"/>
           <w:noProof w:val="0"/>
+          <w:color w:val="FF0000"/>
           <w:sz w:val="22"/>
           <w:szCs w:val="22"/>
           <w:lang w:val="en-US"/>
         </w:rPr>
-      </w:pPr>
-    </w:p>
-    <w:p>
-      <w:pPr>
-        <w:widowControl w:val="0"/>
+        <w:t>“</w:t>
+      </w:r>
+      <w:r>
         <w:rPr>
           <w:rFonts w:ascii="Arial" w:hAnsi="Arial" w:eastAsia="Arial" w:cs="Arial"/>
           <w:b w:val="0"/>
@@ -1477,15 +1127,14 @@
           <w:i w:val="0"/>
           <w:iCs w:val="0"/>
           <w:noProof w:val="0"/>
+          <w:color w:val="FF0000"/>
           <w:sz w:val="22"/>
           <w:szCs w:val="22"/>
           <w:lang w:val="en-US"/>
         </w:rPr>
-      </w:pPr>
-    </w:p>
-    <w:p>
-      <w:pPr>
-        <w:widowControl w:val="0"/>
+        <w:t>Build a Private Architecture Assessment LLM Using Past FCG Architectural Documents</w:t>
+      </w:r>
+      <w:r>
         <w:rPr>
           <w:rFonts w:ascii="Arial" w:hAnsi="Arial" w:eastAsia="Arial" w:cs="Arial"/>
           <w:b w:val="0"/>
@@ -1493,15 +1142,14 @@
           <w:i w:val="0"/>
           <w:iCs w:val="0"/>
           <w:noProof w:val="0"/>
+          <w:color w:val="FF0000"/>
           <w:sz w:val="22"/>
           <w:szCs w:val="22"/>
           <w:lang w:val="en-US"/>
         </w:rPr>
-      </w:pPr>
-    </w:p>
-    <w:p>
-      <w:pPr>
-        <w:widowControl w:val="0"/>
+        <w:t xml:space="preserve">” </w:t>
+      </w:r>
+      <w:r>
         <w:rPr>
           <w:rFonts w:ascii="Arial" w:hAnsi="Arial" w:eastAsia="Arial" w:cs="Arial"/>
           <w:b w:val="0"/>
@@ -1509,15 +1157,14 @@
           <w:i w:val="0"/>
           <w:iCs w:val="0"/>
           <w:noProof w:val="0"/>
+          <w:color w:val="FF0000"/>
           <w:sz w:val="22"/>
           <w:szCs w:val="22"/>
           <w:lang w:val="en-US"/>
         </w:rPr>
-      </w:pPr>
-    </w:p>
-    <w:p>
-      <w:pPr>
-        <w:widowControl w:val="0"/>
+        <w:t>doesn’t</w:t>
+      </w:r>
+      <w:r>
         <w:rPr>
           <w:rFonts w:ascii="Arial" w:hAnsi="Arial" w:eastAsia="Arial" w:cs="Arial"/>
           <w:b w:val="0"/>
@@ -1525,70 +1172,150 @@
           <w:i w:val="0"/>
           <w:iCs w:val="0"/>
           <w:noProof w:val="0"/>
-          <w:sz w:val="28"/>
-          <w:szCs w:val="28"/>
-          <w:lang w:val="en-US"/>
-        </w:rPr>
-      </w:pPr>
-      <w:r>
-        <w:rPr>
-          <w:rFonts w:ascii="Arial" w:hAnsi="Arial" w:eastAsia="Arial" w:cs="Arial"/>
-          <w:b w:val="1"/>
-          <w:bCs w:val="1"/>
-          <w:i w:val="0"/>
-          <w:iCs w:val="0"/>
-          <w:noProof w:val="0"/>
-          <w:sz w:val="28"/>
-          <w:szCs w:val="28"/>
-          <w:lang w:val="en-US"/>
-        </w:rPr>
-        <w:t>ABSTRACT</w:t>
-      </w:r>
-    </w:p>
-    <w:p>
-      <w:pPr>
-        <w:widowControl w:val="0"/>
-        <w:rPr>
-          <w:rFonts w:ascii="Arial" w:hAnsi="Arial" w:eastAsia="Arial" w:cs="Arial"/>
-          <w:b w:val="0"/>
-          <w:bCs w:val="0"/>
-          <w:i w:val="0"/>
-          <w:iCs w:val="0"/>
-          <w:noProof w:val="0"/>
+          <w:color w:val="FF0000"/>
           <w:sz w:val="22"/>
           <w:szCs w:val="22"/>
           <w:lang w:val="en-US"/>
         </w:rPr>
-      </w:pPr>
-    </w:p>
-    <w:p>
-      <w:pPr>
-        <w:widowControl w:val="0"/>
-        <w:rPr>
-          <w:rFonts w:ascii="Times New Roman" w:hAnsi="Times New Roman" w:eastAsia="Times New Roman" w:cs="Times New Roman"/>
-          <w:b w:val="0"/>
-          <w:bCs w:val="0"/>
-          <w:i w:val="0"/>
-          <w:iCs w:val="0"/>
-          <w:noProof w:val="0"/>
-          <w:sz w:val="22"/>
-          <w:szCs w:val="22"/>
-          <w:lang w:val="en-US"/>
-        </w:rPr>
-      </w:pPr>
-      <w:r>
-        <w:rPr>
-          <w:rFonts w:ascii="Times New Roman" w:hAnsi="Times New Roman" w:eastAsia="Times New Roman" w:cs="Times New Roman"/>
-          <w:b w:val="0"/>
-          <w:bCs w:val="0"/>
-          <w:i w:val="0"/>
-          <w:iCs w:val="0"/>
-          <w:noProof w:val="0"/>
-          <w:sz w:val="22"/>
-          <w:szCs w:val="22"/>
-          <w:lang w:val="en-US"/>
-        </w:rPr>
-        <w:t>This document yada yada yada finish later</w:t>
+        <w:t xml:space="preserve"> quite roll off the tongue. </w:t>
+      </w:r>
+    </w:p>
+    <w:p/>
+    <w:p>
+      <w:pPr>
+        <w:jc w:val="both"/>
+      </w:pPr>
+    </w:p>
+    <w:p>
+      <w:pPr>
+        <w:jc w:val="both"/>
+        <w:rPr>
+          <w:rFonts w:ascii="Arial" w:hAnsi="Arial" w:eastAsia="Arial" w:cs="Arial"/>
+          <w:b/>
+          <w:bCs/>
+          <w:sz w:val="28"/>
+          <w:szCs w:val="28"/>
+        </w:rPr>
+      </w:pPr>
+      <w:r>
+        <w:rPr>
+          <w:rFonts w:ascii="Arial" w:hAnsi="Arial" w:eastAsia="Arial" w:cs="Arial"/>
+          <w:b/>
+          <w:bCs/>
+          <w:sz w:val="28"/>
+          <w:szCs w:val="28"/>
+        </w:rPr>
+        <w:t>TABLE</w:t>
+      </w:r>
+      <w:r>
+        <w:rPr>
+          <w:rFonts w:ascii="Arial" w:hAnsi="Arial" w:eastAsia="Arial" w:cs="Arial"/>
+          <w:b/>
+          <w:bCs/>
+          <w:spacing w:val="-15"/>
+          <w:sz w:val="28"/>
+          <w:szCs w:val="28"/>
+        </w:rPr>
+        <w:t xml:space="preserve"> </w:t>
+      </w:r>
+      <w:r>
+        <w:rPr>
+          <w:rFonts w:ascii="Arial" w:hAnsi="Arial" w:eastAsia="Arial" w:cs="Arial"/>
+          <w:b/>
+          <w:bCs/>
+          <w:sz w:val="28"/>
+          <w:szCs w:val="28"/>
+        </w:rPr>
+        <w:t>OF</w:t>
+      </w:r>
+      <w:r>
+        <w:rPr>
+          <w:rFonts w:ascii="Arial" w:hAnsi="Arial" w:eastAsia="Arial" w:cs="Arial"/>
+          <w:b/>
+          <w:bCs/>
+          <w:spacing w:val="-15"/>
+          <w:sz w:val="28"/>
+          <w:szCs w:val="28"/>
+        </w:rPr>
+        <w:t xml:space="preserve"> </w:t>
+      </w:r>
+      <w:r>
+        <w:rPr>
+          <w:rFonts w:ascii="Arial" w:hAnsi="Arial" w:eastAsia="Arial" w:cs="Arial"/>
+          <w:b/>
+          <w:bCs/>
+          <w:sz w:val="28"/>
+          <w:szCs w:val="28"/>
+        </w:rPr>
+        <w:t>CONTENTS</w:t>
+      </w:r>
+    </w:p>
+    <w:p>
+      <w:pPr>
+        <w:jc w:val="both"/>
+        <w:rPr>
+          <w:rFonts w:ascii="Arial" w:hAnsi="Arial" w:eastAsia="Arial" w:cs="Arial"/>
+          <w:b/>
+          <w:bCs/>
+          <w:sz w:val="28"/>
+          <w:szCs w:val="28"/>
+        </w:rPr>
+      </w:pPr>
+    </w:p>
+    <w:p>
+      <w:pPr>
+        <w:jc w:val="both"/>
+        <w:rPr>
+          <w:rFonts w:ascii="Arial" w:hAnsi="Arial" w:eastAsia="Arial" w:cs="Arial"/>
+          <w:b/>
+          <w:bCs/>
+          <w:sz w:val="28"/>
+          <w:szCs w:val="28"/>
+        </w:rPr>
+      </w:pPr>
+      <w:r>
+        <w:rPr>
+          <w:rFonts w:ascii="Arial" w:hAnsi="Arial" w:eastAsia="Arial" w:cs="Arial"/>
+          <w:b/>
+          <w:bCs/>
+          <w:sz w:val="28"/>
+          <w:szCs w:val="28"/>
+        </w:rPr>
+        <w:t>LIST OF FIGURES</w:t>
+      </w:r>
+    </w:p>
+    <w:p>
+      <w:pPr>
+        <w:jc w:val="both"/>
+        <w:rPr>
+          <w:rFonts w:ascii="Arial" w:hAnsi="Arial" w:eastAsia="Arial" w:cs="Arial"/>
+          <w:b/>
+          <w:bCs/>
+          <w:sz w:val="28"/>
+          <w:szCs w:val="28"/>
+        </w:rPr>
+      </w:pPr>
+    </w:p>
+    <w:p>
+      <w:pPr>
+        <w:jc w:val="both"/>
+        <w:rPr>
+          <w:rFonts w:ascii="Arial" w:hAnsi="Arial" w:eastAsia="Arial" w:cs="Arial"/>
+          <w:b/>
+          <w:bCs/>
+          <w:sz w:val="28"/>
+          <w:szCs w:val="28"/>
+        </w:rPr>
+      </w:pPr>
+      <w:r>
+        <w:rPr>
+          <w:rFonts w:ascii="Arial" w:hAnsi="Arial" w:eastAsia="Arial" w:cs="Arial"/>
+          <w:b/>
+          <w:bCs/>
+          <w:sz w:val="28"/>
+          <w:szCs w:val="28"/>
+        </w:rPr>
+        <w:t>LIST OF TABLES</w:t>
       </w:r>
     </w:p>
     <w:p>
@@ -1609,162 +1336,15 @@
     <w:p>
       <w:pPr>
         <w:jc w:val="both"/>
-        <w:rPr>
-          <w:rFonts w:ascii="Arial" w:hAnsi="Arial" w:eastAsia="Arial" w:cs="Arial"/>
-          <w:b w:val="1"/>
-          <w:bCs w:val="1"/>
-          <w:sz w:val="28"/>
-          <w:szCs w:val="28"/>
-        </w:rPr>
-      </w:pPr>
-      <w:r>
-        <w:rPr>
-          <w:rFonts w:ascii="Arial" w:hAnsi="Arial" w:eastAsia="Arial" w:cs="Arial"/>
-          <w:b w:val="1"/>
-          <w:bCs w:val="1"/>
-          <w:sz w:val="28"/>
-          <w:szCs w:val="28"/>
-        </w:rPr>
-        <w:t>TABLE</w:t>
-      </w:r>
-      <w:r>
-        <w:rPr>
-          <w:rFonts w:ascii="Arial" w:hAnsi="Arial" w:eastAsia="Arial" w:cs="Arial"/>
-          <w:b w:val="1"/>
-          <w:bCs w:val="1"/>
-          <w:spacing w:val="-15"/>
-          <w:sz w:val="28"/>
-          <w:szCs w:val="28"/>
-        </w:rPr>
-        <w:t xml:space="preserve"> </w:t>
-      </w:r>
-      <w:r>
-        <w:rPr>
-          <w:rFonts w:ascii="Arial" w:hAnsi="Arial" w:eastAsia="Arial" w:cs="Arial"/>
-          <w:b w:val="1"/>
-          <w:bCs w:val="1"/>
-          <w:sz w:val="28"/>
-          <w:szCs w:val="28"/>
-        </w:rPr>
-        <w:t>OF</w:t>
-      </w:r>
-      <w:r>
-        <w:rPr>
-          <w:rFonts w:ascii="Arial" w:hAnsi="Arial" w:eastAsia="Arial" w:cs="Arial"/>
-          <w:b w:val="1"/>
-          <w:bCs w:val="1"/>
-          <w:spacing w:val="-15"/>
-          <w:sz w:val="28"/>
-          <w:szCs w:val="28"/>
-        </w:rPr>
-        <w:t xml:space="preserve"> </w:t>
-      </w:r>
-      <w:r>
-        <w:rPr>
-          <w:rFonts w:ascii="Arial" w:hAnsi="Arial" w:eastAsia="Arial" w:cs="Arial"/>
-          <w:b w:val="1"/>
-          <w:bCs w:val="1"/>
-          <w:sz w:val="28"/>
-          <w:szCs w:val="28"/>
-        </w:rPr>
-        <w:t>CONTENTS</w:t>
-      </w:r>
-    </w:p>
-    <w:p>
-      <w:pPr>
-        <w:jc w:val="both"/>
-        <w:rPr>
-          <w:rFonts w:ascii="Arial" w:hAnsi="Arial" w:eastAsia="Arial" w:cs="Arial"/>
-          <w:b w:val="1"/>
-          <w:bCs w:val="1"/>
-          <w:sz w:val="28"/>
-          <w:szCs w:val="28"/>
-        </w:rPr>
-      </w:pPr>
-    </w:p>
-    <w:p>
-      <w:pPr>
-        <w:jc w:val="both"/>
-        <w:rPr>
-          <w:rFonts w:ascii="Arial" w:hAnsi="Arial" w:eastAsia="Arial" w:cs="Arial"/>
-          <w:b w:val="1"/>
-          <w:bCs w:val="1"/>
-          <w:sz w:val="28"/>
-          <w:szCs w:val="28"/>
-        </w:rPr>
-      </w:pPr>
-      <w:r>
-        <w:rPr>
-          <w:rFonts w:ascii="Arial" w:hAnsi="Arial" w:eastAsia="Arial" w:cs="Arial"/>
-          <w:b w:val="1"/>
-          <w:bCs w:val="1"/>
-          <w:sz w:val="28"/>
-          <w:szCs w:val="28"/>
-        </w:rPr>
-        <w:t>LIST OF FIGURES</w:t>
-      </w:r>
-    </w:p>
-    <w:p>
-      <w:pPr>
-        <w:jc w:val="both"/>
-        <w:rPr>
-          <w:rFonts w:ascii="Arial" w:hAnsi="Arial" w:eastAsia="Arial" w:cs="Arial"/>
-          <w:b w:val="1"/>
-          <w:bCs w:val="1"/>
-          <w:sz w:val="28"/>
-          <w:szCs w:val="28"/>
-        </w:rPr>
-      </w:pPr>
-    </w:p>
-    <w:p>
-      <w:pPr>
-        <w:jc w:val="both"/>
-        <w:rPr>
-          <w:rFonts w:ascii="Arial" w:hAnsi="Arial" w:eastAsia="Arial" w:cs="Arial"/>
-          <w:b w:val="1"/>
-          <w:bCs w:val="1"/>
-          <w:sz w:val="28"/>
-          <w:szCs w:val="28"/>
-        </w:rPr>
-      </w:pPr>
-      <w:r>
-        <w:rPr>
-          <w:rFonts w:ascii="Arial" w:hAnsi="Arial" w:eastAsia="Arial" w:cs="Arial"/>
-          <w:b w:val="1"/>
-          <w:bCs w:val="1"/>
-          <w:sz w:val="28"/>
-          <w:szCs w:val="28"/>
-        </w:rPr>
-        <w:t>LIST OF TABLES</w:t>
-      </w:r>
-    </w:p>
-    <w:p>
-      <w:pPr>
-        <w:jc w:val="both"/>
-      </w:pPr>
-    </w:p>
-    <w:p>
-      <w:r>
-        <w:br w:type="page"/>
-      </w:r>
-    </w:p>
-    <w:p>
-      <w:pPr>
-        <w:jc w:val="both"/>
-      </w:pPr>
-    </w:p>
-    <w:p>
-      <w:pPr>
-        <w:jc w:val="both"/>
-      </w:pPr>
-    </w:p>
-    <w:p>
-      <w:pPr>
-        <w:jc w:val="both"/>
-        <w:rPr>
-          <w:rFonts w:ascii="Arial" w:hAnsi="Arial" w:eastAsia="Arial" w:cs="Arial"/>
-          <w:b w:val="1"/>
-          <w:bCs w:val="1"/>
+      </w:pPr>
+    </w:p>
+    <w:p>
+      <w:pPr>
+        <w:jc w:val="both"/>
+        <w:rPr>
+          <w:rFonts w:ascii="Arial" w:hAnsi="Arial" w:eastAsia="Arial" w:cs="Arial"/>
+          <w:b/>
+          <w:bCs/>
           <w:sz w:val="28"/>
           <w:szCs w:val="28"/>
         </w:rPr>
@@ -1784,183 +1364,214 @@
     <w:p>
       <w:pPr>
         <w:pStyle w:val="BodyText"/>
-        <w:numPr>
-          <w:ilvl w:val="0"/>
-          <w:numId w:val="4"/>
-        </w:numPr>
+        <w:ind w:left="0"/>
         <w:jc w:val="both"/>
         <w:rPr>
           <w:sz w:val="22"/>
           <w:szCs w:val="22"/>
         </w:rPr>
       </w:pPr>
-      <w:r>
+    </w:p>
+    <w:p>
+      <w:pPr>
+        <w:pStyle w:val="BodyText"/>
+        <w:ind w:left="0"/>
+        <w:jc w:val="both"/>
         <w:rPr>
           <w:sz w:val="22"/>
           <w:szCs w:val="22"/>
         </w:rPr>
-        <w:t>introduction</w:t>
-      </w:r>
-      <w:r>
-        <w:rPr>
-          <w:spacing w:val="-1"/>
+      </w:pPr>
+      <w:r>
+        <w:rPr>
           <w:sz w:val="22"/>
           <w:szCs w:val="22"/>
         </w:rPr>
-        <w:t xml:space="preserve"> </w:t>
+        <w:t xml:space="preserve">The purpose of </w:t>
       </w:r>
       <w:r>
         <w:rPr>
           <w:sz w:val="22"/>
           <w:szCs w:val="22"/>
         </w:rPr>
-        <w:t>to the</w:t>
-      </w:r>
-      <w:r>
-        <w:rPr>
-          <w:spacing w:val="-2"/>
+        <w:t xml:space="preserve">the </w:t>
+      </w:r>
+      <w:r>
+        <w:rPr>
           <w:sz w:val="22"/>
           <w:szCs w:val="22"/>
         </w:rPr>
-        <w:t xml:space="preserve"> </w:t>
+        <w:t xml:space="preserve">Requirements Document is to </w:t>
       </w:r>
       <w:r>
         <w:rPr>
           <w:sz w:val="22"/>
           <w:szCs w:val="22"/>
         </w:rPr>
-        <w:t>entire</w:t>
-      </w:r>
-      <w:r>
-        <w:rPr>
-          <w:spacing w:val="-2"/>
+        <w:t xml:space="preserve">communicate the key components that are necessary to </w:t>
+      </w:r>
+      <w:r>
+        <w:rPr>
           <w:sz w:val="22"/>
           <w:szCs w:val="22"/>
         </w:rPr>
-        <w:t xml:space="preserve"> document</w:t>
-      </w:r>
-    </w:p>
-    <w:p>
-      <w:pPr>
-        <w:pStyle w:val="BodyText"/>
-        <w:numPr>
-          <w:ilvl w:val="0"/>
-          <w:numId w:val="4"/>
-        </w:numPr>
-        <w:jc w:val="both"/>
+        <w:t>accomplish</w:t>
+      </w:r>
+      <w:r>
         <w:rPr>
           <w:sz w:val="22"/>
           <w:szCs w:val="22"/>
         </w:rPr>
-      </w:pPr>
+        <w:t xml:space="preserve"> th</w:t>
+      </w:r>
       <w:r>
         <w:rPr>
           <w:sz w:val="22"/>
           <w:szCs w:val="22"/>
         </w:rPr>
-        <w:t>purpose and scope</w:t>
-      </w:r>
-      <w:r>
-        <w:rPr>
-          <w:spacing w:val="-2"/>
+        <w:t xml:space="preserve">e University of Texas at Dallas software engineering capstone project. </w:t>
+      </w:r>
+      <w:r>
+        <w:rPr>
           <w:sz w:val="22"/>
           <w:szCs w:val="22"/>
         </w:rPr>
-        <w:t xml:space="preserve"> </w:t>
+        <w:t xml:space="preserve">It displays </w:t>
       </w:r>
       <w:r>
         <w:rPr>
           <w:sz w:val="22"/>
           <w:szCs w:val="22"/>
         </w:rPr>
-        <w:t>of the</w:t>
-      </w:r>
-      <w:r>
-        <w:rPr>
-          <w:spacing w:val="-1"/>
+        <w:t xml:space="preserve">the many different </w:t>
+      </w:r>
+      <w:r>
+        <w:rPr>
           <w:sz w:val="22"/>
           <w:szCs w:val="22"/>
         </w:rPr>
-        <w:t xml:space="preserve"> </w:t>
-      </w:r>
-      <w:r>
-        <w:rPr>
-          <w:spacing w:val="-2"/>
+        <w:t>functionalities</w:t>
+      </w:r>
+      <w:r>
+        <w:rPr>
           <w:sz w:val="22"/>
           <w:szCs w:val="22"/>
         </w:rPr>
-        <w:t>document</w:t>
-      </w:r>
-    </w:p>
-    <w:p>
-      <w:pPr>
-        <w:pStyle w:val="BodyText"/>
-        <w:numPr>
-          <w:ilvl w:val="0"/>
-          <w:numId w:val="4"/>
-        </w:numPr>
-        <w:jc w:val="both"/>
+        <w:t xml:space="preserve"> a user</w:t>
+      </w:r>
+      <w:r>
         <w:rPr>
           <w:sz w:val="22"/>
           <w:szCs w:val="22"/>
         </w:rPr>
-      </w:pPr>
-      <w:bookmarkStart w:name="_Hlk147479111" w:id="0"/>
+        <w:t xml:space="preserve"> c</w:t>
+      </w:r>
       <w:r>
         <w:rPr>
           <w:sz w:val="22"/>
           <w:szCs w:val="22"/>
         </w:rPr>
-        <w:t>description of</w:t>
-      </w:r>
-      <w:r>
-        <w:rPr>
-          <w:spacing w:val="-2"/>
+        <w:t xml:space="preserve">an </w:t>
+      </w:r>
+      <w:r>
+        <w:rPr>
           <w:sz w:val="22"/>
           <w:szCs w:val="22"/>
         </w:rPr>
-        <w:t xml:space="preserve"> </w:t>
+        <w:t>utilize</w:t>
       </w:r>
       <w:r>
         <w:rPr>
           <w:sz w:val="22"/>
           <w:szCs w:val="22"/>
         </w:rPr>
-        <w:t>the structure</w:t>
-      </w:r>
-      <w:r>
-        <w:rPr>
-          <w:spacing w:val="-3"/>
+        <w:t xml:space="preserve"> a</w:t>
+      </w:r>
+      <w:r>
+        <w:rPr>
           <w:sz w:val="22"/>
           <w:szCs w:val="22"/>
         </w:rPr>
-        <w:t xml:space="preserve"> </w:t>
+        <w:t>s they interact with the system</w:t>
       </w:r>
       <w:r>
         <w:rPr>
           <w:sz w:val="22"/>
           <w:szCs w:val="22"/>
         </w:rPr>
-        <w:t>of the</w:t>
-      </w:r>
-      <w:r>
-        <w:rPr>
-          <w:spacing w:val="-1"/>
+        <w:t>, a</w:t>
+      </w:r>
+      <w:r>
+        <w:rPr>
           <w:sz w:val="22"/>
           <w:szCs w:val="22"/>
         </w:rPr>
-        <w:t xml:space="preserve"> </w:t>
-      </w:r>
-      <w:r>
-        <w:rPr>
-          <w:spacing w:val="-2"/>
+        <w:t>long with the type</w:t>
+      </w:r>
+      <w:r>
+        <w:rPr>
           <w:sz w:val="22"/>
           <w:szCs w:val="22"/>
         </w:rPr>
-        <w:t>document</w:t>
-      </w:r>
-    </w:p>
-    <w:bookmarkEnd w:id="0"/>
+        <w:t>s of non-functionalities</w:t>
+      </w:r>
+      <w:r>
+        <w:rPr>
+          <w:sz w:val="22"/>
+          <w:szCs w:val="22"/>
+        </w:rPr>
+        <w:t xml:space="preserve"> </w:t>
+      </w:r>
+      <w:r>
+        <w:rPr>
+          <w:sz w:val="22"/>
+          <w:szCs w:val="22"/>
+        </w:rPr>
+        <w:t>our sponsor</w:t>
+      </w:r>
+      <w:r>
+        <w:rPr>
+          <w:sz w:val="22"/>
+          <w:szCs w:val="22"/>
+        </w:rPr>
+        <w:t xml:space="preserve"> </w:t>
+      </w:r>
+      <w:r>
+        <w:rPr>
+          <w:sz w:val="22"/>
+          <w:szCs w:val="22"/>
+        </w:rPr>
+        <w:t>should</w:t>
+      </w:r>
+      <w:r>
+        <w:rPr>
+          <w:sz w:val="22"/>
+          <w:szCs w:val="22"/>
+        </w:rPr>
+        <w:t xml:space="preserve"> expect</w:t>
+      </w:r>
+      <w:r>
+        <w:rPr>
+          <w:sz w:val="22"/>
+          <w:szCs w:val="22"/>
+        </w:rPr>
+        <w:t xml:space="preserve"> for a </w:t>
+      </w:r>
+      <w:r>
+        <w:rPr>
+          <w:sz w:val="22"/>
+          <w:szCs w:val="22"/>
+        </w:rPr>
+        <w:t>satisfying</w:t>
+      </w:r>
+      <w:r>
+        <w:rPr>
+          <w:sz w:val="22"/>
+          <w:szCs w:val="22"/>
+        </w:rPr>
+        <w:t xml:space="preserve"> experience.</w:t>
+      </w:r>
+    </w:p>
     <w:p>
       <w:pPr>
         <w:pStyle w:val="BodyText"/>
@@ -1977,17 +1588,17 @@
         <w:jc w:val="both"/>
         <w:rPr>
           <w:rFonts w:ascii="Arial" w:hAnsi="Arial" w:eastAsia="Arial" w:cs="Arial"/>
-          <w:b w:val="1"/>
-          <w:bCs w:val="1"/>
-          <w:sz w:val="28"/>
-          <w:szCs w:val="28"/>
-        </w:rPr>
-      </w:pPr>
-      <w:r>
-        <w:rPr>
-          <w:rFonts w:ascii="Arial" w:hAnsi="Arial" w:eastAsia="Arial" w:cs="Arial"/>
-          <w:b w:val="1"/>
-          <w:bCs w:val="1"/>
+          <w:b/>
+          <w:bCs/>
+          <w:sz w:val="28"/>
+          <w:szCs w:val="28"/>
+        </w:rPr>
+      </w:pPr>
+      <w:r>
+        <w:rPr>
+          <w:rFonts w:ascii="Arial" w:hAnsi="Arial" w:eastAsia="Arial" w:cs="Arial"/>
+          <w:b/>
+          <w:bCs/>
           <w:sz w:val="28"/>
           <w:szCs w:val="28"/>
         </w:rPr>
@@ -1996,8 +1607,8 @@
       <w:r>
         <w:rPr>
           <w:rFonts w:ascii="Arial" w:hAnsi="Arial" w:eastAsia="Arial" w:cs="Arial"/>
-          <w:b w:val="1"/>
-          <w:bCs w:val="1"/>
+          <w:b/>
+          <w:bCs/>
           <w:spacing w:val="-1"/>
           <w:sz w:val="28"/>
           <w:szCs w:val="28"/>
@@ -2007,8 +1618,8 @@
       <w:r>
         <w:rPr>
           <w:rFonts w:ascii="Arial" w:hAnsi="Arial" w:eastAsia="Arial" w:cs="Arial"/>
-          <w:b w:val="1"/>
-          <w:bCs w:val="1"/>
+          <w:b/>
+          <w:bCs/>
           <w:sz w:val="28"/>
           <w:szCs w:val="28"/>
         </w:rPr>
@@ -2017,8 +1628,8 @@
       <w:r>
         <w:rPr>
           <w:rFonts w:ascii="Arial" w:hAnsi="Arial" w:eastAsia="Arial" w:cs="Arial"/>
-          <w:b w:val="1"/>
-          <w:bCs w:val="1"/>
+          <w:b/>
+          <w:bCs/>
           <w:spacing w:val="-1"/>
           <w:sz w:val="28"/>
           <w:szCs w:val="28"/>
@@ -2028,8 +1639,8 @@
       <w:r>
         <w:rPr>
           <w:rFonts w:ascii="Arial" w:hAnsi="Arial" w:eastAsia="Arial" w:cs="Arial"/>
-          <w:b w:val="1"/>
-          <w:bCs w:val="1"/>
+          <w:b/>
+          <w:bCs/>
           <w:sz w:val="28"/>
           <w:szCs w:val="28"/>
         </w:rPr>
@@ -2038,8 +1649,8 @@
       <w:r>
         <w:rPr>
           <w:rFonts w:ascii="Arial" w:hAnsi="Arial" w:eastAsia="Arial" w:cs="Arial"/>
-          <w:b w:val="1"/>
-          <w:bCs w:val="1"/>
+          <w:b/>
+          <w:bCs/>
           <w:spacing w:val="-4"/>
           <w:sz w:val="28"/>
           <w:szCs w:val="28"/>
@@ -2049,8 +1660,8 @@
       <w:r>
         <w:rPr>
           <w:rFonts w:ascii="Arial" w:hAnsi="Arial" w:eastAsia="Arial" w:cs="Arial"/>
-          <w:b w:val="1"/>
-          <w:bCs w:val="1"/>
+          <w:b/>
+          <w:bCs/>
           <w:sz w:val="28"/>
           <w:szCs w:val="28"/>
         </w:rPr>
@@ -2059,8 +1670,8 @@
       <w:r>
         <w:rPr>
           <w:rFonts w:ascii="Arial" w:hAnsi="Arial" w:eastAsia="Arial" w:cs="Arial"/>
-          <w:b w:val="1"/>
-          <w:bCs w:val="1"/>
+          <w:b/>
+          <w:bCs/>
           <w:spacing w:val="-1"/>
           <w:sz w:val="28"/>
           <w:szCs w:val="28"/>
@@ -2070,8 +1681,8 @@
       <w:r>
         <w:rPr>
           <w:rFonts w:ascii="Arial" w:hAnsi="Arial" w:eastAsia="Arial" w:cs="Arial"/>
-          <w:b w:val="1"/>
-          <w:bCs w:val="1"/>
+          <w:b/>
+          <w:bCs/>
           <w:sz w:val="28"/>
           <w:szCs w:val="28"/>
         </w:rPr>
@@ -2080,8 +1691,8 @@
       <w:r>
         <w:rPr>
           <w:rFonts w:ascii="Arial" w:hAnsi="Arial" w:eastAsia="Arial" w:cs="Arial"/>
-          <w:b w:val="1"/>
-          <w:bCs w:val="1"/>
+          <w:b/>
+          <w:bCs/>
           <w:spacing w:val="-3"/>
           <w:sz w:val="28"/>
           <w:szCs w:val="28"/>
@@ -2091,8 +1702,8 @@
       <w:r>
         <w:rPr>
           <w:rFonts w:ascii="Arial" w:hAnsi="Arial" w:eastAsia="Arial" w:cs="Arial"/>
-          <w:b w:val="1"/>
-          <w:bCs w:val="1"/>
+          <w:b/>
+          <w:bCs/>
           <w:spacing w:val="-2"/>
           <w:sz w:val="28"/>
           <w:szCs w:val="28"/>
@@ -2199,7 +1810,10 @@
         <w:jc w:val="both"/>
       </w:pPr>
       <w:r>
-        <w:t>Exit Condition(s)</w:t>
+        <w:t xml:space="preserve">Exit </w:t>
+      </w:r>
+      <w:r>
+        <w:t>Condition(s)</w:t>
       </w:r>
     </w:p>
     <w:p>
@@ -2246,17 +1860,17 @@
         <w:jc w:val="both"/>
         <w:rPr>
           <w:rFonts w:ascii="Arial" w:hAnsi="Arial" w:eastAsia="Arial" w:cs="Arial"/>
-          <w:b w:val="1"/>
-          <w:bCs w:val="1"/>
-          <w:sz w:val="28"/>
-          <w:szCs w:val="28"/>
-        </w:rPr>
-      </w:pPr>
-      <w:r>
-        <w:rPr>
-          <w:rFonts w:ascii="Arial" w:hAnsi="Arial" w:eastAsia="Arial" w:cs="Arial"/>
-          <w:b w:val="1"/>
-          <w:bCs w:val="1"/>
+          <w:b/>
+          <w:bCs/>
+          <w:sz w:val="28"/>
+          <w:szCs w:val="28"/>
+        </w:rPr>
+      </w:pPr>
+      <w:r>
+        <w:rPr>
+          <w:rFonts w:ascii="Arial" w:hAnsi="Arial" w:eastAsia="Arial" w:cs="Arial"/>
+          <w:b/>
+          <w:bCs/>
           <w:sz w:val="28"/>
           <w:szCs w:val="28"/>
         </w:rPr>
@@ -2265,8 +1879,8 @@
       <w:r>
         <w:rPr>
           <w:rFonts w:ascii="Arial" w:hAnsi="Arial" w:eastAsia="Arial" w:cs="Arial"/>
-          <w:b w:val="1"/>
-          <w:bCs w:val="1"/>
+          <w:b/>
+          <w:bCs/>
           <w:spacing w:val="-7"/>
           <w:sz w:val="28"/>
           <w:szCs w:val="28"/>
@@ -2276,8 +1890,8 @@
       <w:r>
         <w:rPr>
           <w:rFonts w:ascii="Arial" w:hAnsi="Arial" w:eastAsia="Arial" w:cs="Arial"/>
-          <w:b w:val="1"/>
-          <w:bCs w:val="1"/>
+          <w:b/>
+          <w:bCs/>
           <w:sz w:val="28"/>
           <w:szCs w:val="28"/>
         </w:rPr>
@@ -2286,8 +1900,8 @@
       <w:r>
         <w:rPr>
           <w:rFonts w:ascii="Arial" w:hAnsi="Arial" w:eastAsia="Arial" w:cs="Arial"/>
-          <w:b w:val="1"/>
-          <w:bCs w:val="1"/>
+          <w:b/>
+          <w:bCs/>
           <w:spacing w:val="-8"/>
           <w:sz w:val="28"/>
           <w:szCs w:val="28"/>
@@ -2297,8 +1911,8 @@
       <w:r>
         <w:rPr>
           <w:rFonts w:ascii="Arial" w:hAnsi="Arial" w:eastAsia="Arial" w:cs="Arial"/>
-          <w:b w:val="1"/>
-          <w:bCs w:val="1"/>
+          <w:b/>
+          <w:bCs/>
           <w:sz w:val="28"/>
           <w:szCs w:val="28"/>
         </w:rPr>
@@ -2307,8 +1921,8 @@
       <w:r>
         <w:rPr>
           <w:rFonts w:ascii="Arial" w:hAnsi="Arial" w:eastAsia="Arial" w:cs="Arial"/>
-          <w:b w:val="1"/>
-          <w:bCs w:val="1"/>
+          <w:b/>
+          <w:bCs/>
           <w:spacing w:val="-8"/>
           <w:sz w:val="28"/>
           <w:szCs w:val="28"/>
@@ -2318,8 +1932,8 @@
       <w:r>
         <w:rPr>
           <w:rFonts w:ascii="Arial" w:hAnsi="Arial" w:eastAsia="Arial" w:cs="Arial"/>
-          <w:b w:val="1"/>
-          <w:bCs w:val="1"/>
+          <w:b/>
+          <w:bCs/>
           <w:sz w:val="28"/>
           <w:szCs w:val="28"/>
         </w:rPr>
@@ -2328,8 +1942,8 @@
       <w:r>
         <w:rPr>
           <w:rFonts w:ascii="Arial" w:hAnsi="Arial" w:eastAsia="Arial" w:cs="Arial"/>
-          <w:b w:val="1"/>
-          <w:bCs w:val="1"/>
+          <w:b/>
+          <w:bCs/>
           <w:spacing w:val="-8"/>
           <w:sz w:val="28"/>
           <w:szCs w:val="28"/>
@@ -2339,8 +1953,8 @@
       <w:r>
         <w:rPr>
           <w:rFonts w:ascii="Arial" w:hAnsi="Arial" w:eastAsia="Arial" w:cs="Arial"/>
-          <w:b w:val="1"/>
-          <w:bCs w:val="1"/>
+          <w:b/>
+          <w:bCs/>
           <w:sz w:val="28"/>
           <w:szCs w:val="28"/>
         </w:rPr>
@@ -2349,8 +1963,8 @@
       <w:r>
         <w:rPr>
           <w:rFonts w:ascii="Arial" w:hAnsi="Arial" w:eastAsia="Arial" w:cs="Arial"/>
-          <w:b w:val="1"/>
-          <w:bCs w:val="1"/>
+          <w:b/>
+          <w:bCs/>
           <w:spacing w:val="-8"/>
           <w:sz w:val="28"/>
           <w:szCs w:val="28"/>
@@ -2360,8 +1974,8 @@
       <w:r>
         <w:rPr>
           <w:rFonts w:ascii="Arial" w:hAnsi="Arial" w:eastAsia="Arial" w:cs="Arial"/>
-          <w:b w:val="1"/>
-          <w:bCs w:val="1"/>
+          <w:b/>
+          <w:bCs/>
           <w:sz w:val="28"/>
           <w:szCs w:val="28"/>
         </w:rPr>
@@ -2384,17 +1998,17 @@
         <w:jc w:val="both"/>
         <w:rPr>
           <w:rFonts w:ascii="Arial" w:hAnsi="Arial" w:eastAsia="Arial" w:cs="Arial"/>
-          <w:b w:val="1"/>
-          <w:bCs w:val="1"/>
-          <w:sz w:val="28"/>
-          <w:szCs w:val="28"/>
-        </w:rPr>
-      </w:pPr>
-      <w:r>
-        <w:rPr>
-          <w:rFonts w:ascii="Arial" w:hAnsi="Arial" w:eastAsia="Arial" w:cs="Arial"/>
-          <w:b w:val="1"/>
-          <w:bCs w:val="1"/>
+          <w:b/>
+          <w:bCs/>
+          <w:sz w:val="28"/>
+          <w:szCs w:val="28"/>
+        </w:rPr>
+      </w:pPr>
+      <w:r>
+        <w:rPr>
+          <w:rFonts w:ascii="Arial" w:hAnsi="Arial" w:eastAsia="Arial" w:cs="Arial"/>
+          <w:b/>
+          <w:bCs/>
           <w:sz w:val="28"/>
           <w:szCs w:val="28"/>
         </w:rPr>
@@ -2403,28 +2017,131 @@
     </w:p>
     <w:p>
       <w:pPr>
+        <w:pStyle w:val="ListParagraph"/>
         <w:tabs>
-          <w:tab w:val="left" w:pos="2260"/>
+          <w:tab w:val="left" w:leader="none" w:pos="2260"/>
         </w:tabs>
         <w:jc w:val="both"/>
-      </w:pPr>
-    </w:p>
-    <w:p>
-      <w:pPr>
-        <w:jc w:val="left"/>
-        <w:rPr>
-          <w:rFonts w:ascii="Arial" w:hAnsi="Arial" w:eastAsia="Arial" w:cs="Arial"/>
-          <w:b w:val="1"/>
-          <w:bCs w:val="1"/>
-          <w:sz w:val="28"/>
-          <w:szCs w:val="28"/>
-        </w:rPr>
-      </w:pPr>
-      <w:r>
-        <w:rPr>
-          <w:rFonts w:ascii="Arial" w:hAnsi="Arial" w:eastAsia="Arial" w:cs="Arial"/>
-          <w:b w:val="1"/>
-          <w:bCs w:val="1"/>
+        <w:rPr/>
+      </w:pPr>
+      <w:r>
+        <w:rPr/>
+        <w:t>Performance</w:t>
+      </w:r>
+    </w:p>
+    <w:p>
+      <w:pPr>
+        <w:pStyle w:val="ListParagraph"/>
+        <w:tabs>
+          <w:tab w:val="left" w:leader="none" w:pos="2260"/>
+        </w:tabs>
+        <w:jc w:val="both"/>
+        <w:rPr/>
+      </w:pPr>
+      <w:r>
+        <w:rPr/>
+        <w:t>Usability</w:t>
+      </w:r>
+    </w:p>
+    <w:p>
+      <w:pPr>
+        <w:pStyle w:val="ListParagraph"/>
+        <w:tabs>
+          <w:tab w:val="left" w:leader="none" w:pos="2260"/>
+        </w:tabs>
+        <w:jc w:val="both"/>
+        <w:rPr/>
+      </w:pPr>
+      <w:r>
+        <w:rPr/>
+        <w:t>Security</w:t>
+      </w:r>
+    </w:p>
+    <w:p>
+      <w:pPr>
+        <w:pStyle w:val="ListParagraph"/>
+        <w:tabs>
+          <w:tab w:val="left" w:leader="none" w:pos="2260"/>
+        </w:tabs>
+        <w:jc w:val="both"/>
+        <w:rPr/>
+      </w:pPr>
+      <w:r>
+        <w:rPr/>
+        <w:t>Availability</w:t>
+      </w:r>
+    </w:p>
+    <w:p>
+      <w:pPr>
+        <w:pStyle w:val="ListParagraph"/>
+        <w:tabs>
+          <w:tab w:val="left" w:leader="none" w:pos="2260"/>
+        </w:tabs>
+        <w:jc w:val="both"/>
+        <w:rPr/>
+      </w:pPr>
+      <w:r>
+        <w:rPr/>
+        <w:t>Reliability</w:t>
+      </w:r>
+    </w:p>
+    <w:p>
+      <w:pPr>
+        <w:pStyle w:val="ListParagraph"/>
+        <w:tabs>
+          <w:tab w:val="left" w:leader="none" w:pos="2260"/>
+        </w:tabs>
+        <w:jc w:val="both"/>
+        <w:rPr/>
+      </w:pPr>
+      <w:r>
+        <w:rPr/>
+        <w:t>Scalability</w:t>
+      </w:r>
+    </w:p>
+    <w:p>
+      <w:pPr>
+        <w:pStyle w:val="ListParagraph"/>
+        <w:tabs>
+          <w:tab w:val="left" w:leader="none" w:pos="2260"/>
+        </w:tabs>
+        <w:jc w:val="both"/>
+        <w:rPr/>
+      </w:pPr>
+      <w:r>
+        <w:rPr/>
+        <w:t>Compatibility</w:t>
+      </w:r>
+    </w:p>
+    <w:p>
+      <w:pPr>
+        <w:pStyle w:val="ListParagraph"/>
+        <w:tabs>
+          <w:tab w:val="left" w:leader="none" w:pos="2260"/>
+        </w:tabs>
+        <w:jc w:val="both"/>
+        <w:rPr/>
+      </w:pPr>
+      <w:r>
+        <w:rPr/>
+        <w:t>Portability</w:t>
+      </w:r>
+    </w:p>
+    <w:p>
+      <w:pPr>
+        <w:rPr>
+          <w:rFonts w:ascii="Arial" w:hAnsi="Arial" w:eastAsia="Arial" w:cs="Arial"/>
+          <w:b/>
+          <w:bCs/>
+          <w:sz w:val="28"/>
+          <w:szCs w:val="28"/>
+        </w:rPr>
+      </w:pPr>
+      <w:r>
+        <w:rPr>
+          <w:rFonts w:ascii="Arial" w:hAnsi="Arial" w:eastAsia="Arial" w:cs="Arial"/>
+          <w:b/>
+          <w:bCs/>
           <w:sz w:val="28"/>
           <w:szCs w:val="28"/>
         </w:rPr>
@@ -2433,8 +2150,8 @@
       <w:r>
         <w:rPr>
           <w:rFonts w:ascii="Arial" w:hAnsi="Arial" w:eastAsia="Arial" w:cs="Arial"/>
-          <w:b w:val="1"/>
-          <w:bCs w:val="1"/>
+          <w:b/>
+          <w:bCs/>
           <w:spacing w:val="-7"/>
           <w:sz w:val="28"/>
           <w:szCs w:val="28"/>
@@ -2444,8 +2161,8 @@
       <w:r>
         <w:rPr>
           <w:rFonts w:ascii="Arial" w:hAnsi="Arial" w:eastAsia="Arial" w:cs="Arial"/>
-          <w:b w:val="1"/>
-          <w:bCs w:val="1"/>
+          <w:b/>
+          <w:bCs/>
           <w:sz w:val="28"/>
           <w:szCs w:val="28"/>
         </w:rPr>
@@ -2454,8 +2171,8 @@
       <w:r>
         <w:rPr>
           <w:rFonts w:ascii="Arial" w:hAnsi="Arial" w:eastAsia="Arial" w:cs="Arial"/>
-          <w:b w:val="1"/>
-          <w:bCs w:val="1"/>
+          <w:b/>
+          <w:bCs/>
           <w:spacing w:val="-7"/>
           <w:sz w:val="28"/>
           <w:szCs w:val="28"/>
@@ -2465,8 +2182,8 @@
       <w:r>
         <w:rPr>
           <w:rFonts w:ascii="Arial" w:hAnsi="Arial" w:eastAsia="Arial" w:cs="Arial"/>
-          <w:b w:val="1"/>
-          <w:bCs w:val="1"/>
+          <w:b/>
+          <w:bCs/>
           <w:sz w:val="28"/>
           <w:szCs w:val="28"/>
         </w:rPr>
@@ -2475,8 +2192,8 @@
       <w:r>
         <w:rPr>
           <w:rFonts w:ascii="Arial" w:hAnsi="Arial" w:eastAsia="Arial" w:cs="Arial"/>
-          <w:b w:val="1"/>
-          <w:bCs w:val="1"/>
+          <w:b/>
+          <w:bCs/>
           <w:spacing w:val="-7"/>
           <w:sz w:val="28"/>
           <w:szCs w:val="28"/>
@@ -2486,8 +2203,8 @@
       <w:r>
         <w:rPr>
           <w:rFonts w:ascii="Arial" w:hAnsi="Arial" w:eastAsia="Arial" w:cs="Arial"/>
-          <w:b w:val="1"/>
-          <w:bCs w:val="1"/>
+          <w:b/>
+          <w:bCs/>
           <w:sz w:val="28"/>
           <w:szCs w:val="28"/>
         </w:rPr>
@@ -2496,8 +2213,8 @@
       <w:r>
         <w:rPr>
           <w:rFonts w:ascii="Arial" w:hAnsi="Arial" w:eastAsia="Arial" w:cs="Arial"/>
-          <w:b w:val="1"/>
-          <w:bCs w:val="1"/>
+          <w:b/>
+          <w:bCs/>
           <w:spacing w:val="-6"/>
           <w:sz w:val="28"/>
           <w:szCs w:val="28"/>
@@ -2507,8 +2224,8 @@
       <w:r>
         <w:rPr>
           <w:rFonts w:ascii="Arial" w:hAnsi="Arial" w:eastAsia="Arial" w:cs="Arial"/>
-          <w:b w:val="1"/>
-          <w:bCs w:val="1"/>
+          <w:b/>
+          <w:bCs/>
           <w:sz w:val="28"/>
           <w:szCs w:val="28"/>
         </w:rPr>
@@ -2517,8 +2234,8 @@
       <w:r>
         <w:rPr>
           <w:rFonts w:ascii="Arial" w:hAnsi="Arial" w:eastAsia="Arial" w:cs="Arial"/>
-          <w:b w:val="1"/>
-          <w:bCs w:val="1"/>
+          <w:b/>
+          <w:bCs/>
           <w:spacing w:val="-7"/>
           <w:sz w:val="28"/>
           <w:szCs w:val="28"/>
@@ -2528,8 +2245,8 @@
       <w:r>
         <w:rPr>
           <w:rFonts w:ascii="Arial" w:hAnsi="Arial" w:eastAsia="Arial" w:cs="Arial"/>
-          <w:b w:val="1"/>
-          <w:bCs w:val="1"/>
+          <w:b/>
+          <w:bCs/>
           <w:sz w:val="28"/>
           <w:szCs w:val="28"/>
         </w:rPr>
@@ -2538,8 +2255,8 @@
       <w:r>
         <w:rPr>
           <w:rFonts w:ascii="Arial" w:hAnsi="Arial" w:eastAsia="Arial" w:cs="Arial"/>
-          <w:b w:val="1"/>
-          <w:bCs w:val="1"/>
+          <w:b/>
+          <w:bCs/>
           <w:spacing w:val="-7"/>
           <w:sz w:val="28"/>
           <w:szCs w:val="28"/>
@@ -2549,8 +2266,8 @@
       <w:r>
         <w:rPr>
           <w:rFonts w:ascii="Arial" w:hAnsi="Arial" w:eastAsia="Arial" w:cs="Arial"/>
-          <w:b w:val="1"/>
-          <w:bCs w:val="1"/>
+          <w:b/>
+          <w:bCs/>
           <w:sz w:val="28"/>
           <w:szCs w:val="28"/>
         </w:rPr>
@@ -2559,8 +2276,8 @@
       <w:r>
         <w:rPr>
           <w:rFonts w:ascii="Arial" w:hAnsi="Arial" w:eastAsia="Arial" w:cs="Arial"/>
-          <w:b w:val="1"/>
-          <w:bCs w:val="1"/>
+          <w:b/>
+          <w:bCs/>
           <w:sz w:val="28"/>
           <w:szCs w:val="28"/>
         </w:rPr>
@@ -2569,8 +2286,8 @@
       <w:r>
         <w:rPr>
           <w:rFonts w:ascii="Arial" w:hAnsi="Arial" w:eastAsia="Arial" w:cs="Arial"/>
-          <w:b w:val="1"/>
-          <w:bCs w:val="1"/>
+          <w:b/>
+          <w:bCs/>
           <w:sz w:val="28"/>
           <w:szCs w:val="28"/>
         </w:rPr>
@@ -2590,16 +2307,11 @@
     </w:p>
     <w:p>
       <w:pPr>
-        <w:pStyle w:val="Normal"/>
-        <w:suppressLineNumbers w:val="0"/>
-        <w:bidi w:val="0"/>
-        <w:spacing w:before="0" w:beforeAutospacing="off" w:after="0" w:afterAutospacing="off" w:line="259" w:lineRule="auto"/>
-        <w:ind w:left="0" w:right="0"/>
-        <w:jc w:val="left"/>
-        <w:rPr>
-          <w:rFonts w:ascii="Arial" w:hAnsi="Arial" w:eastAsia="Arial" w:cs="Arial"/>
-          <w:b w:val="1"/>
-          <w:bCs w:val="1"/>
+        <w:spacing w:line="259" w:lineRule="auto"/>
+        <w:rPr>
+          <w:rFonts w:ascii="Arial" w:hAnsi="Arial" w:eastAsia="Arial" w:cs="Arial"/>
+          <w:b/>
+          <w:bCs/>
           <w:sz w:val="28"/>
           <w:szCs w:val="28"/>
         </w:rPr>
@@ -2608,73 +2320,182 @@
       <w:r>
         <w:rPr>
           <w:rFonts w:ascii="Arial" w:hAnsi="Arial" w:eastAsia="Arial" w:cs="Arial"/>
-          <w:b w:val="1"/>
-          <w:bCs w:val="1"/>
+          <w:b/>
+          <w:bCs/>
           <w:sz w:val="28"/>
           <w:szCs w:val="28"/>
         </w:rPr>
         <w:t>ENGINEERING STANDARDS AND MULTIPLE CONSTRAINTS</w:t>
       </w:r>
     </w:p>
+    <w:p>
+      <w:pPr>
+        <w:pStyle w:val="ListParagraph"/>
+        <w:widowControl w:val="1"/>
+        <w:jc w:val="both"/>
+        <w:rPr>
+          <w:noProof w:val="0"/>
+          <w:lang w:val="en-US"/>
+        </w:rPr>
+      </w:pPr>
+      <w:r>
+        <w:rPr>
+          <w:noProof w:val="0"/>
+          <w:lang w:val="en-US"/>
+        </w:rPr>
+        <w:t>IEEE Std 830-1998: Software Requirements [</w:t>
+      </w:r>
+      <w:hyperlink r:id="Rd7722c4bf15248a1">
+        <w:r>
+          <w:rPr>
+            <w:rStyle w:val="Hyperlink"/>
+            <w:noProof w:val="0"/>
+            <w:lang w:val="en-US"/>
+          </w:rPr>
+          <w:t>pdf</w:t>
+        </w:r>
+      </w:hyperlink>
+      <w:r>
+        <w:rPr>
+          <w:noProof w:val="0"/>
+          <w:lang w:val="en-US"/>
+        </w:rPr>
+        <w:t>]</w:t>
+      </w:r>
+    </w:p>
+    <w:p>
+      <w:pPr>
+        <w:pStyle w:val="ListParagraph"/>
+        <w:widowControl w:val="1"/>
+        <w:jc w:val="both"/>
+        <w:rPr>
+          <w:noProof w:val="0"/>
+          <w:lang w:val="en-US"/>
+        </w:rPr>
+      </w:pPr>
+      <w:r>
+        <w:rPr>
+          <w:noProof w:val="0"/>
+          <w:lang w:val="en-US"/>
+        </w:rPr>
+        <w:t>IEEE Std 29148: Requirements Engineering [</w:t>
+      </w:r>
+      <w:hyperlink r:id="Rdc67793695b34af1">
+        <w:r>
+          <w:rPr>
+            <w:rStyle w:val="Hyperlink"/>
+            <w:noProof w:val="0"/>
+            <w:lang w:val="en-US"/>
+          </w:rPr>
+          <w:t>pdf</w:t>
+        </w:r>
+      </w:hyperlink>
+      <w:r>
+        <w:rPr>
+          <w:noProof w:val="0"/>
+          <w:lang w:val="en-US"/>
+        </w:rPr>
+        <w:t>]</w:t>
+      </w:r>
+    </w:p>
+    <w:p>
+      <w:pPr>
+        <w:pStyle w:val="ListParagraph"/>
+        <w:widowControl w:val="1"/>
+        <w:jc w:val="both"/>
+        <w:rPr>
+          <w:noProof w:val="0"/>
+          <w:lang w:val="en-US"/>
+        </w:rPr>
+      </w:pPr>
+      <w:r>
+        <w:rPr>
+          <w:noProof w:val="0"/>
+          <w:lang w:val="en-US"/>
+        </w:rPr>
+        <w:t>ISO/IEC/IEEE Std 29148-2018: Systems and Software Engineering</w:t>
+      </w:r>
+    </w:p>
+    <w:p>
+      <w:pPr>
+        <w:pStyle w:val="ListParagraph"/>
+        <w:widowControl w:val="1"/>
+        <w:jc w:val="both"/>
+        <w:rPr>
+          <w:noProof w:val="0"/>
+          <w:lang w:val="en-US"/>
+        </w:rPr>
+      </w:pPr>
+      <w:r>
+        <w:rPr>
+          <w:noProof w:val="0"/>
+          <w:lang w:val="en-US"/>
+        </w:rPr>
+        <w:t>Life Cycle Processes</w:t>
+      </w:r>
+    </w:p>
+    <w:p>
+      <w:pPr>
+        <w:pStyle w:val="ListParagraph"/>
+        <w:widowControl w:val="1"/>
+        <w:jc w:val="both"/>
+        <w:rPr/>
+      </w:pPr>
+      <w:r>
+        <w:rPr>
+          <w:noProof w:val="0"/>
+          <w:lang w:val="en-US"/>
+        </w:rPr>
+        <w:t>Requirements Engineering [</w:t>
+      </w:r>
+      <w:hyperlink r:id="R45a0156b9ff6446b">
+        <w:r>
+          <w:rPr>
+            <w:rStyle w:val="Hyperlink"/>
+            <w:noProof w:val="0"/>
+            <w:lang w:val="en-US"/>
+          </w:rPr>
+          <w:t>pdf</w:t>
+        </w:r>
+      </w:hyperlink>
+      <w:r>
+        <w:rPr>
+          <w:noProof w:val="0"/>
+          <w:lang w:val="en-US"/>
+        </w:rPr>
+        <w:t>]</w:t>
+      </w:r>
+    </w:p>
+    <w:p>
+      <w:pPr>
+        <w:spacing w:line="259" w:lineRule="auto"/>
+        <w:rPr>
+          <w:rFonts w:ascii="Arial" w:hAnsi="Arial" w:eastAsia="Arial" w:cs="Arial"/>
+          <w:b/>
+          <w:bCs/>
+          <w:sz w:val="28"/>
+          <w:szCs w:val="28"/>
+        </w:rPr>
+      </w:pPr>
+      <w:r>
+        <w:rPr>
+          <w:rFonts w:ascii="Arial" w:hAnsi="Arial" w:eastAsia="Arial" w:cs="Arial"/>
+          <w:b/>
+          <w:bCs/>
+          <w:sz w:val="28"/>
+          <w:szCs w:val="28"/>
+        </w:rPr>
+        <w:t>ADDITIONAL REFERENCES</w:t>
+      </w:r>
+    </w:p>
+    <w:bookmarkEnd w:id="1"/>
     <w:p>
       <w:pPr>
         <w:pStyle w:val="ListParagraph"/>
         <w:widowControl/>
-        <w:numPr>
-          <w:ilvl w:val="0"/>
-          <w:numId w:val="5"/>
-        </w:numPr>
-        <w:jc w:val="both"/>
-      </w:pPr>
-      <w:r>
-        <w:t>students should work with their project sponsor(s) to identify all the standards and constraints that should be applied for preparing this document</w:t>
-      </w:r>
-    </w:p>
-    <w:p>
-      <w:pPr>
-        <w:jc w:val="both"/>
-      </w:pPr>
-    </w:p>
-    <w:p>
-      <w:pPr>
-        <w:pStyle w:val="Normal"/>
-        <w:suppressLineNumbers w:val="0"/>
-        <w:bidi w:val="0"/>
-        <w:spacing w:before="0" w:beforeAutospacing="off" w:after="0" w:afterAutospacing="off" w:line="259" w:lineRule="auto"/>
-        <w:ind w:left="0" w:right="0"/>
-        <w:jc w:val="left"/>
-        <w:rPr>
-          <w:rFonts w:ascii="Arial" w:hAnsi="Arial" w:eastAsia="Arial" w:cs="Arial"/>
-          <w:b w:val="1"/>
-          <w:bCs w:val="1"/>
-          <w:sz w:val="28"/>
-          <w:szCs w:val="28"/>
-        </w:rPr>
-      </w:pPr>
-      <w:r>
-        <w:rPr>
-          <w:rFonts w:ascii="Arial" w:hAnsi="Arial" w:eastAsia="Arial" w:cs="Arial"/>
-          <w:b w:val="1"/>
-          <w:bCs w:val="1"/>
-          <w:sz w:val="28"/>
-          <w:szCs w:val="28"/>
-        </w:rPr>
-        <w:t>ADDITIONAL REFERENCES</w:t>
-      </w:r>
-    </w:p>
-    <w:p>
-      <w:pPr>
-        <w:pStyle w:val="ListParagraph"/>
-        <w:widowControl w:val="1"/>
-        <w:jc w:val="both"/>
-        <w:rPr/>
-      </w:pPr>
-      <w:bookmarkEnd w:id="1"/>
-      <w:r>
-        <w:rPr>
-          <w:noProof w:val="0"/>
-          <w:lang w:val="en-US"/>
-        </w:rPr>
+        <w:jc w:val="both"/>
+      </w:pPr>
+      <w:r>
         <w:t>Lamsweerde, A.V., 2009. Requirements Engineering: From System Goals to UML Models to Software Specifications. John Wiley</w:t>
       </w:r>
     </w:p>
@@ -2696,6 +2517,230 @@
 
 <file path=word/numbering.xml><?xml version="1.0" encoding="utf-8"?>
 <w:numbering xmlns:wpc="http://schemas.microsoft.com/office/word/2010/wordprocessingCanvas" xmlns:cx="http://schemas.microsoft.com/office/drawing/2014/chartex" xmlns:cx1="http://schemas.microsoft.com/office/drawing/2015/9/8/chartex" xmlns:cx2="http://schemas.microsoft.com/office/drawing/2015/10/21/chartex" xmlns:cx3="http://schemas.microsoft.com/office/drawing/2016/5/9/chartex" xmlns:cx4="http://schemas.microsoft.com/office/drawing/2016/5/10/chartex" xmlns:cx5="http://schemas.microsoft.com/office/drawing/2016/5/11/chartex" xmlns:cx6="http://schemas.microsoft.com/office/drawing/2016/5/12/chartex" xmlns:cx7="http://schemas.microsoft.com/office/drawing/2016/5/13/chartex" xmlns:cx8="http://schemas.microsoft.com/office/drawing/2016/5/14/chartex" xmlns:mc="http://schemas.openxmlformats.org/markup-compatibility/2006" xmlns:aink="http://schemas.microsoft.com/office/drawing/2016/ink" xmlns:am3d="http://schemas.microsoft.com/office/drawing/2017/model3d" xmlns:o="urn:schemas-microsoft-com:office:office" xmlns:oel="http://schemas.microsoft.com/office/2019/extlst" xmlns:r="http://schemas.openxmlformats.org/officeDocument/2006/relationships" xmlns:m="http://schemas.openxmlformats.org/officeDocument/2006/math" xmlns:v="urn:schemas-microsoft-com:vml" xmlns:wp14="http://schemas.microsoft.com/office/word/2010/wordprocessingDrawing" xmlns:wp="http://schemas.openxmlformats.org/drawingml/2006/wordprocessingDrawing" xmlns:w10="urn:schemas-microsoft-com:office:word" xmlns:w="http://schemas.openxmlformats.org/wordprocessingml/2006/main" xmlns:w14="http://schemas.microsoft.com/office/word/2010/wordml" xmlns:w15="http://schemas.microsoft.com/office/word/2012/wordml" xmlns:w16cex="http://schemas.microsoft.com/office/word/2018/wordml/cex" xmlns:w16cid="http://schemas.microsoft.com/office/word/2016/wordml/cid" xmlns:w16="http://schemas.microsoft.com/office/word/2018/wordml" xmlns:w16du="http://schemas.microsoft.com/office/word/2023/wordml/word16du" xmlns:w16sdtdh="http://schemas.microsoft.com/office/word/2020/wordml/sdtdatahash" xmlns:w16se="http://schemas.microsoft.com/office/word/2015/wordml/symex" xmlns:wpg="http://schemas.microsoft.com/office/word/2010/wordprocessingGroup" xmlns:wpi="http://schemas.microsoft.com/office/word/2010/wordprocessingInk" xmlns:wne="http://schemas.microsoft.com/office/word/2006/wordml" xmlns:wps="http://schemas.microsoft.com/office/word/2010/wordprocessingShape" mc:Ignorable="w14 w15 w16se w16cid w16 w16cex w16sdtdh w16du wp14">
+  <w:abstractNum xmlns:w="http://schemas.openxmlformats.org/wordprocessingml/2006/main" w:abstractNumId="6">
+    <w:nsid w:val="23478d3b"/>
+    <w:multiLevelType xmlns:w="http://schemas.openxmlformats.org/wordprocessingml/2006/main" w:val="hybridMultilevel"/>
+    <w:lvl xmlns:w="http://schemas.openxmlformats.org/wordprocessingml/2006/main" w:ilvl="0">
+      <w:start w:val="1"/>
+      <w:numFmt w:val="bullet"/>
+      <w:lvlText w:val=""/>
+      <w:lvlJc w:val="left"/>
+      <w:pPr>
+        <w:ind w:left="720" w:hanging="360"/>
+      </w:pPr>
+      <w:rPr>
+        <w:rFonts w:hint="default" w:ascii="Symbol" w:hAnsi="Symbol"/>
+      </w:rPr>
+    </w:lvl>
+    <w:lvl xmlns:w="http://schemas.openxmlformats.org/wordprocessingml/2006/main" w:ilvl="1">
+      <w:start w:val="1"/>
+      <w:numFmt w:val="bullet"/>
+      <w:lvlText w:val="o"/>
+      <w:lvlJc w:val="left"/>
+      <w:pPr>
+        <w:ind w:left="1440" w:hanging="360"/>
+      </w:pPr>
+      <w:rPr>
+        <w:rFonts w:hint="default" w:ascii="Courier New" w:hAnsi="Courier New"/>
+      </w:rPr>
+    </w:lvl>
+    <w:lvl xmlns:w="http://schemas.openxmlformats.org/wordprocessingml/2006/main" w:ilvl="2">
+      <w:start w:val="1"/>
+      <w:numFmt w:val="bullet"/>
+      <w:lvlText w:val=""/>
+      <w:lvlJc w:val="left"/>
+      <w:pPr>
+        <w:ind w:left="2160" w:hanging="360"/>
+      </w:pPr>
+      <w:rPr>
+        <w:rFonts w:hint="default" w:ascii="Wingdings" w:hAnsi="Wingdings"/>
+      </w:rPr>
+    </w:lvl>
+    <w:lvl xmlns:w="http://schemas.openxmlformats.org/wordprocessingml/2006/main" w:ilvl="3">
+      <w:start w:val="1"/>
+      <w:numFmt w:val="bullet"/>
+      <w:lvlText w:val=""/>
+      <w:lvlJc w:val="left"/>
+      <w:pPr>
+        <w:ind w:left="2880" w:hanging="360"/>
+      </w:pPr>
+      <w:rPr>
+        <w:rFonts w:hint="default" w:ascii="Symbol" w:hAnsi="Symbol"/>
+      </w:rPr>
+    </w:lvl>
+    <w:lvl xmlns:w="http://schemas.openxmlformats.org/wordprocessingml/2006/main" w:ilvl="4">
+      <w:start w:val="1"/>
+      <w:numFmt w:val="bullet"/>
+      <w:lvlText w:val="o"/>
+      <w:lvlJc w:val="left"/>
+      <w:pPr>
+        <w:ind w:left="3600" w:hanging="360"/>
+      </w:pPr>
+      <w:rPr>
+        <w:rFonts w:hint="default" w:ascii="Courier New" w:hAnsi="Courier New"/>
+      </w:rPr>
+    </w:lvl>
+    <w:lvl xmlns:w="http://schemas.openxmlformats.org/wordprocessingml/2006/main" w:ilvl="5">
+      <w:start w:val="1"/>
+      <w:numFmt w:val="bullet"/>
+      <w:lvlText w:val=""/>
+      <w:lvlJc w:val="left"/>
+      <w:pPr>
+        <w:ind w:left="4320" w:hanging="360"/>
+      </w:pPr>
+      <w:rPr>
+        <w:rFonts w:hint="default" w:ascii="Wingdings" w:hAnsi="Wingdings"/>
+      </w:rPr>
+    </w:lvl>
+    <w:lvl xmlns:w="http://schemas.openxmlformats.org/wordprocessingml/2006/main" w:ilvl="6">
+      <w:start w:val="1"/>
+      <w:numFmt w:val="bullet"/>
+      <w:lvlText w:val=""/>
+      <w:lvlJc w:val="left"/>
+      <w:pPr>
+        <w:ind w:left="5040" w:hanging="360"/>
+      </w:pPr>
+      <w:rPr>
+        <w:rFonts w:hint="default" w:ascii="Symbol" w:hAnsi="Symbol"/>
+      </w:rPr>
+    </w:lvl>
+    <w:lvl xmlns:w="http://schemas.openxmlformats.org/wordprocessingml/2006/main" w:ilvl="7">
+      <w:start w:val="1"/>
+      <w:numFmt w:val="bullet"/>
+      <w:lvlText w:val="o"/>
+      <w:lvlJc w:val="left"/>
+      <w:pPr>
+        <w:ind w:left="5760" w:hanging="360"/>
+      </w:pPr>
+      <w:rPr>
+        <w:rFonts w:hint="default" w:ascii="Courier New" w:hAnsi="Courier New"/>
+      </w:rPr>
+    </w:lvl>
+    <w:lvl xmlns:w="http://schemas.openxmlformats.org/wordprocessingml/2006/main" w:ilvl="8">
+      <w:start w:val="1"/>
+      <w:numFmt w:val="bullet"/>
+      <w:lvlText w:val=""/>
+      <w:lvlJc w:val="left"/>
+      <w:pPr>
+        <w:ind w:left="6480" w:hanging="360"/>
+      </w:pPr>
+      <w:rPr>
+        <w:rFonts w:hint="default" w:ascii="Wingdings" w:hAnsi="Wingdings"/>
+      </w:rPr>
+    </w:lvl>
+  </w:abstractNum>
+  <w:abstractNum xmlns:w="http://schemas.openxmlformats.org/wordprocessingml/2006/main" w:abstractNumId="5">
+    <w:nsid w:val="580522bb"/>
+    <w:multiLevelType xmlns:w="http://schemas.openxmlformats.org/wordprocessingml/2006/main" w:val="hybridMultilevel"/>
+    <w:lvl xmlns:w="http://schemas.openxmlformats.org/wordprocessingml/2006/main" w:ilvl="0">
+      <w:start w:val="1"/>
+      <w:numFmt w:val="bullet"/>
+      <w:lvlText w:val=""/>
+      <w:lvlJc w:val="left"/>
+      <w:pPr>
+        <w:ind w:left="720" w:hanging="360"/>
+      </w:pPr>
+      <w:rPr>
+        <w:rFonts w:hint="default" w:ascii="Symbol" w:hAnsi="Symbol"/>
+      </w:rPr>
+    </w:lvl>
+    <w:lvl xmlns:w="http://schemas.openxmlformats.org/wordprocessingml/2006/main" w:ilvl="1">
+      <w:start w:val="1"/>
+      <w:numFmt w:val="bullet"/>
+      <w:lvlText w:val="o"/>
+      <w:lvlJc w:val="left"/>
+      <w:pPr>
+        <w:ind w:left="1440" w:hanging="360"/>
+      </w:pPr>
+      <w:rPr>
+        <w:rFonts w:hint="default" w:ascii="Courier New" w:hAnsi="Courier New"/>
+      </w:rPr>
+    </w:lvl>
+    <w:lvl xmlns:w="http://schemas.openxmlformats.org/wordprocessingml/2006/main" w:ilvl="2">
+      <w:start w:val="1"/>
+      <w:numFmt w:val="bullet"/>
+      <w:lvlText w:val=""/>
+      <w:lvlJc w:val="left"/>
+      <w:pPr>
+        <w:ind w:left="2160" w:hanging="360"/>
+      </w:pPr>
+      <w:rPr>
+        <w:rFonts w:hint="default" w:ascii="Wingdings" w:hAnsi="Wingdings"/>
+      </w:rPr>
+    </w:lvl>
+    <w:lvl xmlns:w="http://schemas.openxmlformats.org/wordprocessingml/2006/main" w:ilvl="3">
+      <w:start w:val="1"/>
+      <w:numFmt w:val="bullet"/>
+      <w:lvlText w:val=""/>
+      <w:lvlJc w:val="left"/>
+      <w:pPr>
+        <w:ind w:left="2880" w:hanging="360"/>
+      </w:pPr>
+      <w:rPr>
+        <w:rFonts w:hint="default" w:ascii="Symbol" w:hAnsi="Symbol"/>
+      </w:rPr>
+    </w:lvl>
+    <w:lvl xmlns:w="http://schemas.openxmlformats.org/wordprocessingml/2006/main" w:ilvl="4">
+      <w:start w:val="1"/>
+      <w:numFmt w:val="bullet"/>
+      <w:lvlText w:val="o"/>
+      <w:lvlJc w:val="left"/>
+      <w:pPr>
+        <w:ind w:left="3600" w:hanging="360"/>
+      </w:pPr>
+      <w:rPr>
+        <w:rFonts w:hint="default" w:ascii="Courier New" w:hAnsi="Courier New"/>
+      </w:rPr>
+    </w:lvl>
+    <w:lvl xmlns:w="http://schemas.openxmlformats.org/wordprocessingml/2006/main" w:ilvl="5">
+      <w:start w:val="1"/>
+      <w:numFmt w:val="bullet"/>
+      <w:lvlText w:val=""/>
+      <w:lvlJc w:val="left"/>
+      <w:pPr>
+        <w:ind w:left="4320" w:hanging="360"/>
+      </w:pPr>
+      <w:rPr>
+        <w:rFonts w:hint="default" w:ascii="Wingdings" w:hAnsi="Wingdings"/>
+      </w:rPr>
+    </w:lvl>
+    <w:lvl xmlns:w="http://schemas.openxmlformats.org/wordprocessingml/2006/main" w:ilvl="6">
+      <w:start w:val="1"/>
+      <w:numFmt w:val="bullet"/>
+      <w:lvlText w:val=""/>
+      <w:lvlJc w:val="left"/>
+      <w:pPr>
+        <w:ind w:left="5040" w:hanging="360"/>
+      </w:pPr>
+      <w:rPr>
+        <w:rFonts w:hint="default" w:ascii="Symbol" w:hAnsi="Symbol"/>
+      </w:rPr>
+    </w:lvl>
+    <w:lvl xmlns:w="http://schemas.openxmlformats.org/wordprocessingml/2006/main" w:ilvl="7">
+      <w:start w:val="1"/>
+      <w:numFmt w:val="bullet"/>
+      <w:lvlText w:val="o"/>
+      <w:lvlJc w:val="left"/>
+      <w:pPr>
+        <w:ind w:left="5760" w:hanging="360"/>
+      </w:pPr>
+      <w:rPr>
+        <w:rFonts w:hint="default" w:ascii="Courier New" w:hAnsi="Courier New"/>
+      </w:rPr>
+    </w:lvl>
+    <w:lvl xmlns:w="http://schemas.openxmlformats.org/wordprocessingml/2006/main" w:ilvl="8">
+      <w:start w:val="1"/>
+      <w:numFmt w:val="bullet"/>
+      <w:lvlText w:val=""/>
+      <w:lvlJc w:val="left"/>
+      <w:pPr>
+        <w:ind w:left="6480" w:hanging="360"/>
+      </w:pPr>
+      <w:rPr>
+        <w:rFonts w:hint="default" w:ascii="Wingdings" w:hAnsi="Wingdings"/>
+      </w:rPr>
+    </w:lvl>
+  </w:abstractNum>
   <w:abstractNum w:abstractNumId="0" w15:restartNumberingAfterBreak="0">
     <w:nsid w:val="047C29E6"/>
     <w:multiLevelType w:val="hybridMultilevel"/>
@@ -3279,6 +3324,12 @@
       </w:rPr>
     </w:lvl>
   </w:abstractNum>
+  <w:num w:numId="7">
+    <w:abstractNumId w:val="6"/>
+  </w:num>
+  <w:num w:numId="6">
+    <w:abstractNumId w:val="5"/>
+  </w:num>
   <w:num w:numId="1" w16cid:durableId="335694172">
     <w:abstractNumId w:val="2"/>
   </w:num>
@@ -3828,6 +3879,17 @@
       </w:tblBorders>
     </w:tblPr>
   </w:style>
+  <w:style w:type="character" w:styleId="Hyperlink">
+    <w:uiPriority w:val="99"/>
+    <w:name w:val="Hyperlink"/>
+    <w:basedOn w:val="DefaultParagraphFont"/>
+    <w:unhideWhenUsed/>
+    <w:rsid w:val="189BCF7D"/>
+    <w:rPr>
+      <w:color w:val="467886"/>
+      <w:u w:val="single"/>
+    </w:rPr>
+  </w:style>
 </w:styles>
 </file>
 

</xml_diff>

<commit_message>
added detail to NFR and document structure to introduction
</commit_message>
<xml_diff>
--- a/docs/Requirements_Documentation.docx
+++ b/docs/Requirements_Documentation.docx
@@ -157,6 +157,7 @@
               <w:bottom w:val="single" w:color="auto" w:sz="4" w:space="0"/>
               <w:right w:val="single" w:color="auto" w:sz="4" w:space="0"/>
             </w:tcBorders>
+            <w:tcMar/>
             <w:hideMark/>
           </w:tcPr>
           <w:p>
@@ -186,6 +187,7 @@
               <w:bottom w:val="single" w:color="auto" w:sz="4" w:space="0"/>
               <w:right w:val="single" w:color="auto" w:sz="4" w:space="0"/>
             </w:tcBorders>
+            <w:tcMar/>
           </w:tcPr>
           <w:p>
             <w:pPr>
@@ -216,6 +218,7 @@
               <w:bottom w:val="single" w:color="auto" w:sz="4" w:space="0"/>
               <w:right w:val="single" w:color="auto" w:sz="4" w:space="0"/>
             </w:tcBorders>
+            <w:tcMar/>
             <w:hideMark/>
           </w:tcPr>
           <w:p>
@@ -245,21 +248,31 @@
               <w:bottom w:val="single" w:color="auto" w:sz="4" w:space="0"/>
               <w:right w:val="single" w:color="auto" w:sz="4" w:space="0"/>
             </w:tcBorders>
+            <w:tcMar/>
           </w:tcPr>
           <w:p>
             <w:pPr>
+              <w:pStyle w:val="Normal"/>
               <w:widowControl w:val="0"/>
+              <w:suppressLineNumbers w:val="0"/>
+              <w:bidi w:val="0"/>
+              <w:spacing w:before="0" w:beforeAutospacing="off" w:after="0" w:afterAutospacing="off" w:line="259" w:lineRule="auto"/>
+              <w:ind w:left="0" w:right="0"/>
+              <w:jc w:val="left"/>
+            </w:pPr>
+            <w:r>
               <w:rPr>
                 <w:rFonts w:ascii="Arial" w:hAnsi="Arial" w:eastAsia="Arial" w:cs="Arial"/>
-                <w:color w:val="000000"/>
-              </w:rPr>
-            </w:pPr>
+                <w:color w:val="000000" w:themeColor="text1" w:themeTint="FF" w:themeShade="FF"/>
+              </w:rPr>
+              <w:t>CIO-Brain</w:t>
+            </w:r>
             <w:r>
               <w:rPr>
                 <w:rFonts w:ascii="Arial" w:hAnsi="Arial" w:eastAsia="Arial" w:cs="Arial"/>
-                <w:color w:val="000000" w:themeColor="text1"/>
-              </w:rPr>
-              <w:t>Build a Private Architecture Assessment LLM Using Past FCG Architectural Documents</w:t>
+                <w:color w:val="000000" w:themeColor="text1" w:themeTint="FF" w:themeShade="FF"/>
+              </w:rPr>
+              <w:t xml:space="preserve"> Architectural Assessment System</w:t>
             </w:r>
           </w:p>
         </w:tc>
@@ -274,6 +287,7 @@
               <w:bottom w:val="single" w:color="auto" w:sz="4" w:space="0"/>
               <w:right w:val="single" w:color="auto" w:sz="4" w:space="0"/>
             </w:tcBorders>
+            <w:tcMar/>
             <w:hideMark/>
           </w:tcPr>
           <w:p>
@@ -303,6 +317,7 @@
               <w:bottom w:val="single" w:color="auto" w:sz="4" w:space="0"/>
               <w:right w:val="single" w:color="auto" w:sz="4" w:space="0"/>
             </w:tcBorders>
+            <w:tcMar/>
           </w:tcPr>
           <w:p>
             <w:pPr>
@@ -332,6 +347,7 @@
               <w:bottom w:val="single" w:color="auto" w:sz="4" w:space="0"/>
               <w:right w:val="single" w:color="auto" w:sz="4" w:space="0"/>
             </w:tcBorders>
+            <w:tcMar/>
             <w:hideMark/>
           </w:tcPr>
           <w:p>
@@ -361,6 +377,7 @@
               <w:bottom w:val="single" w:color="auto" w:sz="4" w:space="0"/>
               <w:right w:val="single" w:color="auto" w:sz="4" w:space="0"/>
             </w:tcBorders>
+            <w:tcMar/>
           </w:tcPr>
           <w:p>
             <w:pPr>
@@ -391,6 +408,7 @@
               <w:bottom w:val="single" w:color="auto" w:sz="4" w:space="0"/>
               <w:right w:val="single" w:color="auto" w:sz="4" w:space="0"/>
             </w:tcBorders>
+            <w:tcMar/>
             <w:hideMark/>
           </w:tcPr>
           <w:p>
@@ -420,6 +438,7 @@
               <w:bottom w:val="single" w:color="auto" w:sz="4" w:space="0"/>
               <w:right w:val="single" w:color="auto" w:sz="4" w:space="0"/>
             </w:tcBorders>
+            <w:tcMar/>
             <w:hideMark/>
           </w:tcPr>
           <w:p>
@@ -611,11 +630,14 @@
     <w:p>
       <w:pPr>
         <w:pStyle w:val="BodyText"/>
-        <w:spacing w:line="259" w:lineRule="auto"/>
+        <w:suppressLineNumbers w:val="0"/>
+        <w:bidi w:val="0"/>
+        <w:spacing w:before="0" w:beforeAutospacing="off" w:after="0" w:afterAutospacing="off" w:line="259" w:lineRule="auto"/>
         <w:ind w:left="0" w:right="20"/>
+        <w:jc w:val="left"/>
         <w:rPr>
           <w:rFonts w:ascii="Arial" w:hAnsi="Arial" w:eastAsia="Arial" w:cs="Arial"/>
-          <w:color w:val="000000" w:themeColor="text1"/>
+          <w:color w:val="000000" w:themeColor="text1" w:themeTint="FF" w:themeShade="FF"/>
           <w:sz w:val="36"/>
           <w:szCs w:val="36"/>
         </w:rPr>
@@ -623,11 +645,20 @@
       <w:r>
         <w:rPr>
           <w:rFonts w:ascii="Arial" w:hAnsi="Arial" w:eastAsia="Arial" w:cs="Arial"/>
-          <w:color w:val="000000" w:themeColor="text1"/>
+          <w:color w:val="000000" w:themeColor="text1" w:themeTint="FF" w:themeShade="FF"/>
           <w:sz w:val="36"/>
           <w:szCs w:val="36"/>
         </w:rPr>
-        <w:t>Build a Private Architecture Assessment LLM Using Past FCG Architectural Documents</w:t>
+        <w:t xml:space="preserve">CIO-Brain </w:t>
+      </w:r>
+      <w:r>
+        <w:rPr>
+          <w:rFonts w:ascii="Arial" w:hAnsi="Arial" w:eastAsia="Arial" w:cs="Arial"/>
+          <w:color w:val="000000" w:themeColor="text1" w:themeTint="FF" w:themeShade="FF"/>
+          <w:sz w:val="36"/>
+          <w:szCs w:val="36"/>
+        </w:rPr>
+        <w:t>Architectural Assessment System</w:t>
       </w:r>
     </w:p>
     <w:p>
@@ -1589,7 +1620,7 @@
       <w:pPr>
         <w:pStyle w:val="BodyText"/>
         <w:ind w:left="0"/>
-        <w:jc w:val="both"/>
+        <w:jc w:val="left"/>
         <w:rPr>
           <w:sz w:val="22"/>
           <w:szCs w:val="22"/>
@@ -1600,189 +1631,42 @@
           <w:sz w:val="22"/>
           <w:szCs w:val="22"/>
         </w:rPr>
-        <w:t xml:space="preserve">The purpose of </w:t>
+        <w:t xml:space="preserve">This </w:t>
       </w:r>
       <w:r>
         <w:rPr>
           <w:sz w:val="22"/>
           <w:szCs w:val="22"/>
         </w:rPr>
-        <w:t xml:space="preserve">the </w:t>
+        <w:t>d</w:t>
       </w:r>
       <w:r>
         <w:rPr>
           <w:sz w:val="22"/>
           <w:szCs w:val="22"/>
         </w:rPr>
-        <w:t xml:space="preserve">Requirements Document is to </w:t>
+        <w:t xml:space="preserve">ocument outlines the key components needed for the CIO-Brain Architectural Assessment System. It highlights the system’s main functionalities and expected non-functional aspects, based on our </w:t>
       </w:r>
       <w:r>
         <w:rPr>
           <w:sz w:val="22"/>
           <w:szCs w:val="22"/>
         </w:rPr>
-        <w:t xml:space="preserve">communicate the key components that are necessary to </w:t>
+        <w:t>initial</w:t>
       </w:r>
       <w:r>
         <w:rPr>
           <w:sz w:val="22"/>
           <w:szCs w:val="22"/>
         </w:rPr>
-        <w:t>accomplish</w:t>
+        <w:t xml:space="preserve"> understanding of the requirements</w:t>
       </w:r>
       <w:r>
         <w:rPr>
           <w:sz w:val="22"/>
           <w:szCs w:val="22"/>
         </w:rPr>
-        <w:t xml:space="preserve"> th</w:t>
-      </w:r>
-      <w:r>
-        <w:rPr>
-          <w:sz w:val="22"/>
-          <w:szCs w:val="22"/>
-        </w:rPr>
-        <w:t xml:space="preserve">e University of Texas at Dallas software engineering capstone project. </w:t>
-      </w:r>
-      <w:r>
-        <w:rPr>
-          <w:sz w:val="22"/>
-          <w:szCs w:val="22"/>
-        </w:rPr>
-        <w:t xml:space="preserve">It displays </w:t>
-      </w:r>
-      <w:r>
-        <w:rPr>
-          <w:sz w:val="22"/>
-          <w:szCs w:val="22"/>
-        </w:rPr>
-        <w:t xml:space="preserve">the many different </w:t>
-      </w:r>
-      <w:r>
-        <w:rPr>
-          <w:sz w:val="22"/>
-          <w:szCs w:val="22"/>
-        </w:rPr>
-        <w:t>functionalities</w:t>
-      </w:r>
-      <w:r>
-        <w:rPr>
-          <w:sz w:val="22"/>
-          <w:szCs w:val="22"/>
-        </w:rPr>
-        <w:t xml:space="preserve"> a user</w:t>
-      </w:r>
-      <w:r>
-        <w:rPr>
-          <w:sz w:val="22"/>
-          <w:szCs w:val="22"/>
-        </w:rPr>
-        <w:t xml:space="preserve"> c</w:t>
-      </w:r>
-      <w:r>
-        <w:rPr>
-          <w:sz w:val="22"/>
-          <w:szCs w:val="22"/>
-        </w:rPr>
-        <w:t xml:space="preserve">an </w:t>
-      </w:r>
-      <w:r>
-        <w:rPr>
-          <w:sz w:val="22"/>
-          <w:szCs w:val="22"/>
-        </w:rPr>
-        <w:t>utilize</w:t>
-      </w:r>
-      <w:r>
-        <w:rPr>
-          <w:sz w:val="22"/>
-          <w:szCs w:val="22"/>
-        </w:rPr>
-        <w:t xml:space="preserve"> a</w:t>
-      </w:r>
-      <w:r>
-        <w:rPr>
-          <w:sz w:val="22"/>
-          <w:szCs w:val="22"/>
-        </w:rPr>
-        <w:t>s they interact with the system</w:t>
-      </w:r>
-      <w:r>
-        <w:rPr>
-          <w:sz w:val="22"/>
-          <w:szCs w:val="22"/>
-        </w:rPr>
-        <w:t>, a</w:t>
-      </w:r>
-      <w:r>
-        <w:rPr>
-          <w:sz w:val="22"/>
-          <w:szCs w:val="22"/>
-        </w:rPr>
-        <w:t>long with the type</w:t>
-      </w:r>
-      <w:r>
-        <w:rPr>
-          <w:sz w:val="22"/>
-          <w:szCs w:val="22"/>
-        </w:rPr>
-        <w:t>s of non-functionalities</w:t>
-      </w:r>
-      <w:r>
-        <w:rPr>
-          <w:sz w:val="22"/>
-          <w:szCs w:val="22"/>
-        </w:rPr>
-        <w:t xml:space="preserve"> </w:t>
-      </w:r>
-      <w:r>
-        <w:rPr>
-          <w:sz w:val="22"/>
-          <w:szCs w:val="22"/>
-        </w:rPr>
-        <w:t>our sponsor</w:t>
-      </w:r>
-      <w:r>
-        <w:rPr>
-          <w:sz w:val="22"/>
-          <w:szCs w:val="22"/>
-        </w:rPr>
-        <w:t xml:space="preserve"> </w:t>
-      </w:r>
-      <w:r>
-        <w:rPr>
-          <w:sz w:val="22"/>
-          <w:szCs w:val="22"/>
-        </w:rPr>
-        <w:t>should</w:t>
-      </w:r>
-      <w:r>
-        <w:rPr>
-          <w:sz w:val="22"/>
-          <w:szCs w:val="22"/>
-        </w:rPr>
-        <w:t xml:space="preserve"> expect</w:t>
-      </w:r>
-      <w:r>
-        <w:rPr>
-          <w:sz w:val="22"/>
-          <w:szCs w:val="22"/>
-        </w:rPr>
-        <w:t xml:space="preserve"> for a </w:t>
-      </w:r>
-      <w:r>
-        <w:rPr>
-          <w:sz w:val="22"/>
-          <w:szCs w:val="22"/>
-        </w:rPr>
-        <w:t>satisfying</w:t>
-      </w:r>
-      <w:r>
-        <w:rPr>
-          <w:sz w:val="22"/>
-          <w:szCs w:val="22"/>
-        </w:rPr>
-        <w:t xml:space="preserve"> experience.</w:t>
+        <w:t>.</w:t>
       </w:r>
     </w:p>
     <w:p>
@@ -1795,6 +1679,38 @@
           <w:szCs w:val="22"/>
         </w:rPr>
       </w:pPr>
+    </w:p>
+    <w:p>
+      <w:pPr>
+        <w:pStyle w:val="BodyText"/>
+        <w:ind w:left="0"/>
+        <w:jc w:val="left"/>
+        <w:rPr>
+          <w:sz w:val="22"/>
+          <w:szCs w:val="22"/>
+        </w:rPr>
+      </w:pPr>
+      <w:r>
+        <w:rPr>
+          <w:sz w:val="22"/>
+          <w:szCs w:val="22"/>
+        </w:rPr>
+        <w:t xml:space="preserve">This document includes a use case model (graphical and text), a rationale for the model, and non-functional requirements. It also provides evidence of configuration management, engineering standards, multiple constraints, and </w:t>
+      </w:r>
+      <w:r>
+        <w:rPr>
+          <w:sz w:val="22"/>
+          <w:szCs w:val="22"/>
+        </w:rPr>
+        <w:t>additional</w:t>
+      </w:r>
+      <w:r>
+        <w:rPr>
+          <w:sz w:val="22"/>
+          <w:szCs w:val="22"/>
+        </w:rPr>
+        <w:t xml:space="preserve"> references.</w:t>
+      </w:r>
     </w:p>
     <w:p>
       <w:pPr>
@@ -1952,10 +1868,10 @@
         <w:jc w:val="both"/>
         <w:rPr>
           <w:rFonts w:ascii="Arial" w:hAnsi="Arial" w:eastAsia="Arial" w:cs="Arial"/>
-          <w:b w:val="1"/>
-          <w:bCs w:val="1"/>
-          <w:sz w:val="28"/>
-          <w:szCs w:val="28"/>
+          <w:b w:val="0"/>
+          <w:bCs w:val="0"/>
+          <w:sz w:val="22"/>
+          <w:szCs w:val="22"/>
         </w:rPr>
       </w:pPr>
     </w:p>
@@ -1973,8 +1889,8 @@
       </w:pPr>
       <w:r>
         <w:drawing>
-          <wp:inline wp14:editId="2231F7B1" wp14:anchorId="12160B66">
-            <wp:extent cx="3030074" cy="5630074"/>
+          <wp:inline wp14:editId="54092248" wp14:anchorId="12160B66">
+            <wp:extent cx="2635217" cy="4896403"/>
             <wp:effectExtent l="0" t="0" r="0" b="0"/>
             <wp:docPr id="1792584018" name="" title=""/>
             <wp:cNvGraphicFramePr>
@@ -1988,7 +1904,7 @@
                     <pic:cNvPicPr/>
                   </pic:nvPicPr>
                   <pic:blipFill>
-                    <a:blip r:embed="Raafcabf0082541af">
+                    <a:blip r:embed="R534da60312104e92">
                       <a:extLst>
                         <a:ext xmlns:a="http://schemas.openxmlformats.org/drawingml/2006/main" uri="{28A0092B-C50C-407E-A947-70E740481C1C}">
                           <a14:useLocalDpi val="0"/>
@@ -2002,7 +1918,7 @@
                   <pic:spPr>
                     <a:xfrm>
                       <a:off x="0" y="0"/>
-                      <a:ext cx="3030074" cy="5630074"/>
+                      <a:ext cx="2635217" cy="4896403"/>
                     </a:xfrm>
                     <a:prstGeom prst="rect">
                       <a:avLst/>
@@ -2013,6 +1929,29 @@
             </a:graphic>
           </wp:inline>
         </w:drawing>
+      </w:r>
+    </w:p>
+    <w:p>
+      <w:pPr>
+        <w:pStyle w:val="Normal"/>
+        <w:jc w:val="center"/>
+        <w:rPr>
+          <w:rFonts w:ascii="Arial" w:hAnsi="Arial" w:eastAsia="Arial" w:cs="Arial"/>
+          <w:b w:val="0"/>
+          <w:bCs w:val="0"/>
+          <w:sz w:val="22"/>
+          <w:szCs w:val="22"/>
+        </w:rPr>
+      </w:pPr>
+      <w:r>
+        <w:rPr>
+          <w:rFonts w:ascii="Arial" w:hAnsi="Arial" w:eastAsia="Arial" w:cs="Arial"/>
+          <w:b w:val="0"/>
+          <w:bCs w:val="0"/>
+          <w:sz w:val="22"/>
+          <w:szCs w:val="22"/>
+        </w:rPr>
+        <w:t>Figure 1: Graphical Use-Case Model</w:t>
       </w:r>
     </w:p>
     <w:tbl>
@@ -2780,6 +2719,47 @@
       <w:pPr>
         <w:jc w:val="both"/>
       </w:pPr>
+      <w:r>
+        <w:rPr/>
+        <w:t xml:space="preserve">Table 1: </w:t>
+      </w:r>
+      <w:r>
+        <w:rPr/>
+        <w:t>Add New Document</w:t>
+      </w:r>
+      <w:r>
+        <w:rPr/>
+        <w:t xml:space="preserve"> Engineer</w:t>
+      </w:r>
+      <w:r>
+        <w:rPr/>
+        <w:t xml:space="preserve"> Use Case</w:t>
+      </w:r>
+    </w:p>
+    <w:p>
+      <w:pPr>
+        <w:jc w:val="both"/>
+      </w:pPr>
+    </w:p>
+    <w:p>
+      <w:pPr>
+        <w:jc w:val="both"/>
+      </w:pPr>
+    </w:p>
+    <w:p>
+      <w:pPr>
+        <w:jc w:val="both"/>
+      </w:pPr>
+    </w:p>
+    <w:p>
+      <w:pPr>
+        <w:jc w:val="both"/>
+      </w:pPr>
+    </w:p>
+    <w:p>
+      <w:pPr>
+        <w:jc w:val="both"/>
+      </w:pPr>
     </w:p>
     <w:tbl>
       <w:tblPr>
@@ -3141,7 +3121,7 @@
                 <w:sz w:val="22"/>
                 <w:szCs w:val="22"/>
               </w:rPr>
-              <w:t>The system prompts the engineer to provide a list of words or terms for obfuscation and their replacements.</w:t>
+              <w:t>The system prompts the engineer to provide a list of words for obfuscation and their replacements.</w:t>
             </w:r>
             <w:r>
               <w:rPr>
@@ -3161,7 +3141,7 @@
                 <w:sz w:val="22"/>
                 <w:szCs w:val="22"/>
               </w:rPr>
-              <w:t xml:space="preserve">The engineer inputs the terms and confirms the list. </w:t>
+              <w:t>The engineer inputs the terms and confirms the list.</w:t>
             </w:r>
           </w:p>
           <w:p>
@@ -3531,7 +3511,55 @@
                 <w:sz w:val="22"/>
                 <w:szCs w:val="22"/>
               </w:rPr>
-              <w:t>The system must support multiple document formats (e.g., PDF, DOC, DOCX, XLS)</w:t>
+              <w:t>The system must support multiple document formats</w:t>
+            </w:r>
+          </w:p>
+          <w:p>
+            <w:pPr>
+              <w:pStyle w:val="ListParagraph"/>
+              <w:rPr>
+                <w:rFonts w:ascii="Times New Roman" w:hAnsi="Times New Roman" w:eastAsia="Times New Roman" w:cs="Times New Roman"/>
+                <w:b w:val="0"/>
+                <w:bCs w:val="0"/>
+                <w:sz w:val="22"/>
+                <w:szCs w:val="22"/>
+              </w:rPr>
+            </w:pPr>
+            <w:r>
+              <w:rPr>
+                <w:rFonts w:ascii="Times New Roman" w:hAnsi="Times New Roman" w:eastAsia="Times New Roman" w:cs="Times New Roman"/>
+                <w:b w:val="0"/>
+                <w:bCs w:val="0"/>
+                <w:i w:val="1"/>
+                <w:iCs w:val="1"/>
+                <w:sz w:val="22"/>
+                <w:szCs w:val="22"/>
+              </w:rPr>
+              <w:t xml:space="preserve">Future improvement: </w:t>
+            </w:r>
+            <w:r>
+              <w:rPr>
+                <w:rFonts w:ascii="Times New Roman" w:hAnsi="Times New Roman" w:eastAsia="Times New Roman" w:cs="Times New Roman"/>
+                <w:b w:val="0"/>
+                <w:bCs w:val="0"/>
+                <w:i w:val="1"/>
+                <w:iCs w:val="1"/>
+                <w:sz w:val="22"/>
+                <w:szCs w:val="22"/>
+              </w:rPr>
+              <w:t>The system</w:t>
+            </w:r>
+            <w:r>
+              <w:rPr>
+                <w:rFonts w:ascii="Times New Roman" w:hAnsi="Times New Roman" w:eastAsia="Times New Roman" w:cs="Times New Roman"/>
+                <w:b w:val="0"/>
+                <w:bCs w:val="0"/>
+                <w:i w:val="1"/>
+                <w:iCs w:val="1"/>
+                <w:sz w:val="22"/>
+                <w:szCs w:val="22"/>
+              </w:rPr>
+              <w:t xml:space="preserve"> may include generated suggestions based on natural language processing.</w:t>
             </w:r>
           </w:p>
         </w:tc>
@@ -3542,6 +3570,22 @@
         <w:pStyle w:val="Normal"/>
         <w:jc w:val="both"/>
       </w:pPr>
+      <w:r>
+        <w:rPr/>
+        <w:t>Table 2: Obfuscate Document</w:t>
+      </w:r>
+      <w:r>
+        <w:rPr/>
+        <w:t xml:space="preserve"> Engineer</w:t>
+      </w:r>
+      <w:r>
+        <w:rPr/>
+        <w:t xml:space="preserve"> </w:t>
+      </w:r>
+      <w:r>
+        <w:rPr/>
+        <w:t>Use Case</w:t>
+      </w:r>
     </w:p>
     <w:p>
       <w:pPr>
@@ -4180,6 +4224,50 @@
         <w:pStyle w:val="Normal"/>
         <w:jc w:val="both"/>
       </w:pPr>
+      <w:r>
+        <w:rPr/>
+        <w:t>Table 3</w:t>
+      </w:r>
+      <w:r>
+        <w:rPr/>
+        <w:t>:</w:t>
+      </w:r>
+      <w:r>
+        <w:rPr/>
+        <w:t xml:space="preserve"> Pre-Train LLM </w:t>
+      </w:r>
+      <w:r>
+        <w:rPr/>
+        <w:t xml:space="preserve">Engineer </w:t>
+      </w:r>
+      <w:r>
+        <w:rPr/>
+        <w:t>Use Case</w:t>
+      </w:r>
+    </w:p>
+    <w:p>
+      <w:pPr>
+        <w:pStyle w:val="Normal"/>
+        <w:jc w:val="both"/>
+      </w:pPr>
+    </w:p>
+    <w:p>
+      <w:pPr>
+        <w:pStyle w:val="Normal"/>
+        <w:jc w:val="both"/>
+      </w:pPr>
+    </w:p>
+    <w:p>
+      <w:pPr>
+        <w:pStyle w:val="Normal"/>
+        <w:jc w:val="both"/>
+      </w:pPr>
+    </w:p>
+    <w:p>
+      <w:pPr>
+        <w:pStyle w:val="Normal"/>
+        <w:jc w:val="both"/>
+      </w:pPr>
     </w:p>
     <w:tbl>
       <w:tblPr>
@@ -4943,16 +5031,6 @@
               </w:rPr>
               <w:t>”</w:t>
             </w:r>
-            <w:r>
-              <w:rPr>
-                <w:rFonts w:ascii="Times New Roman" w:hAnsi="Times New Roman" w:eastAsia="Times New Roman" w:cs="Times New Roman"/>
-                <w:b w:val="0"/>
-                <w:bCs w:val="0"/>
-                <w:sz w:val="22"/>
-                <w:szCs w:val="22"/>
-              </w:rPr>
-              <w:t>Pr”G</w:t>
-            </w:r>
           </w:p>
         </w:tc>
       </w:tr>
@@ -4960,12 +5038,42 @@
     <w:p>
       <w:pPr>
         <w:pStyle w:val="Normal"/>
+        <w:suppressLineNumbers w:val="0"/>
+        <w:bidi w:val="0"/>
+        <w:spacing w:before="0" w:beforeAutospacing="off" w:after="0" w:afterAutospacing="off" w:line="259" w:lineRule="auto"/>
+        <w:ind w:left="0" w:right="0"/>
         <w:jc w:val="both"/>
       </w:pPr>
       <w:r>
         <w:rPr/>
         <w:t xml:space="preserve"> </w:t>
       </w:r>
+      <w:r>
+        <w:rPr/>
+        <w:t>Table 4</w:t>
+      </w:r>
+      <w:r>
+        <w:rPr/>
+        <w:t xml:space="preserve">: </w:t>
+      </w:r>
+      <w:r>
+        <w:rPr/>
+        <w:t xml:space="preserve">Test LLM </w:t>
+      </w:r>
+      <w:r>
+        <w:rPr/>
+        <w:t xml:space="preserve">Engineer </w:t>
+      </w:r>
+      <w:r>
+        <w:rPr/>
+        <w:t>Use Case</w:t>
+      </w:r>
+    </w:p>
+    <w:p>
+      <w:pPr>
+        <w:pStyle w:val="Normal"/>
+        <w:jc w:val="both"/>
+      </w:pPr>
     </w:p>
     <w:p>
       <w:pPr>
@@ -5689,6 +5797,16 @@
         <w:pStyle w:val="Normal"/>
         <w:jc w:val="both"/>
       </w:pPr>
+      <w:r>
+        <w:rPr/>
+        <w:t>Table 5: Access System Customer Use Case</w:t>
+      </w:r>
+    </w:p>
+    <w:p>
+      <w:pPr>
+        <w:pStyle w:val="Normal"/>
+        <w:jc w:val="both"/>
+      </w:pPr>
     </w:p>
     <w:p>
       <w:pPr>
@@ -6488,32 +6606,42 @@
                 <w:sz w:val="22"/>
                 <w:szCs w:val="22"/>
               </w:rPr>
-              <w:t xml:space="preserve">The system should be capable of handling ambiguous or unclear responses and asking follow-up </w:t>
-            </w:r>
-            <w:r>
-              <w:rPr>
-                <w:rFonts w:ascii="Times New Roman" w:hAnsi="Times New Roman" w:eastAsia="Times New Roman" w:cs="Times New Roman"/>
-                <w:b w:val="0"/>
-                <w:bCs w:val="0"/>
-                <w:sz w:val="22"/>
-                <w:szCs w:val="22"/>
-              </w:rPr>
-              <w:t>clarifying</w:t>
-            </w:r>
-            <w:r>
-              <w:rPr>
-                <w:rFonts w:ascii="Times New Roman" w:hAnsi="Times New Roman" w:eastAsia="Times New Roman" w:cs="Times New Roman"/>
-                <w:b w:val="0"/>
-                <w:bCs w:val="0"/>
-                <w:sz w:val="22"/>
-                <w:szCs w:val="22"/>
-              </w:rPr>
-              <w:t xml:space="preserve"> questions when needed. </w:t>
+              <w:t xml:space="preserve">The system should be capable of handling ambiguous or unclear responses and asking clarifying questions when needed. </w:t>
             </w:r>
           </w:p>
         </w:tc>
       </w:tr>
     </w:tbl>
+    <w:p>
+      <w:pPr>
+        <w:pStyle w:val="Normal"/>
+        <w:jc w:val="both"/>
+      </w:pPr>
+      <w:r>
+        <w:rPr/>
+        <w:t xml:space="preserve">Table 6: Prompt </w:t>
+      </w:r>
+      <w:r>
+        <w:rPr/>
+        <w:t>Architecture</w:t>
+      </w:r>
+      <w:r>
+        <w:rPr/>
+        <w:t xml:space="preserve"> Assessment Customer Use Case</w:t>
+      </w:r>
+    </w:p>
+    <w:p>
+      <w:pPr>
+        <w:pStyle w:val="Normal"/>
+        <w:jc w:val="both"/>
+      </w:pPr>
+    </w:p>
+    <w:p>
+      <w:pPr>
+        <w:pStyle w:val="Normal"/>
+        <w:jc w:val="both"/>
+      </w:pPr>
+    </w:p>
     <w:p>
       <w:pPr>
         <w:pStyle w:val="Normal"/>
@@ -6959,7 +7087,7 @@
                 <w:sz w:val="22"/>
                 <w:szCs w:val="22"/>
               </w:rPr>
-              <w:t>Based on the customer’s answers, the system may update the list of questions, generating follow-up questions or more detailed questions as needed.</w:t>
+              <w:t>Based on the customer’s answers, the system may update the list of questions, generating follow-up questions as needed.</w:t>
             </w:r>
           </w:p>
           <w:p>
@@ -7003,7 +7131,37 @@
                 <w:sz w:val="22"/>
                 <w:szCs w:val="22"/>
               </w:rPr>
-              <w:t>The system generates an architectural assessment based on the customer’s responses and provides it to the customer.</w:t>
+              <w:t xml:space="preserve">The system </w:t>
+            </w:r>
+            <w:r>
+              <w:rPr>
+                <w:rFonts w:ascii="Times New Roman" w:hAnsi="Times New Roman" w:eastAsia="Times New Roman" w:cs="Times New Roman"/>
+                <w:b w:val="0"/>
+                <w:bCs w:val="0"/>
+                <w:sz w:val="22"/>
+                <w:szCs w:val="22"/>
+              </w:rPr>
+              <w:t xml:space="preserve">outputs </w:t>
+            </w:r>
+            <w:r>
+              <w:rPr>
+                <w:rFonts w:ascii="Times New Roman" w:hAnsi="Times New Roman" w:eastAsia="Times New Roman" w:cs="Times New Roman"/>
+                <w:b w:val="0"/>
+                <w:bCs w:val="0"/>
+                <w:sz w:val="22"/>
+                <w:szCs w:val="22"/>
+              </w:rPr>
+              <w:t>an architectural assessment based on the customer’s responses</w:t>
+            </w:r>
+            <w:r>
+              <w:rPr>
+                <w:rFonts w:ascii="Times New Roman" w:hAnsi="Times New Roman" w:eastAsia="Times New Roman" w:cs="Times New Roman"/>
+                <w:b w:val="0"/>
+                <w:bCs w:val="0"/>
+                <w:sz w:val="22"/>
+                <w:szCs w:val="22"/>
+              </w:rPr>
+              <w:t>.</w:t>
             </w:r>
           </w:p>
         </w:tc>
@@ -7296,7 +7454,17 @@
                 <w:sz w:val="22"/>
                 <w:szCs w:val="22"/>
               </w:rPr>
-              <w:t xml:space="preserve">simple, free of unnecessary technical jargon, and easy for the customer to understand and answer. </w:t>
+              <w:t>simple and</w:t>
+            </w:r>
+            <w:r>
+              <w:rPr>
+                <w:rFonts w:ascii="Times New Roman" w:hAnsi="Times New Roman" w:eastAsia="Times New Roman" w:cs="Times New Roman"/>
+                <w:b w:val="0"/>
+                <w:bCs w:val="0"/>
+                <w:sz w:val="22"/>
+                <w:szCs w:val="22"/>
+              </w:rPr>
+              <w:t xml:space="preserve"> easy for the customer to understand and answer. </w:t>
             </w:r>
           </w:p>
           <w:p>
@@ -7366,6 +7534,16 @@
         </w:tc>
       </w:tr>
     </w:tbl>
+    <w:p>
+      <w:pPr>
+        <w:pStyle w:val="Normal"/>
+        <w:jc w:val="both"/>
+      </w:pPr>
+      <w:r>
+        <w:rPr/>
+        <w:t>Table 7: Generate Questions Customer Use Case</w:t>
+      </w:r>
+    </w:p>
     <w:p>
       <w:pPr>
         <w:pStyle w:val="Normal"/>
@@ -7515,7 +7693,7 @@
         <w:tabs>
           <w:tab w:val="left" w:leader="none" w:pos="2260"/>
         </w:tabs>
-        <w:jc w:val="both"/>
+        <w:jc w:val="left"/>
         <w:rPr>
           <w:rFonts w:ascii="Arial" w:hAnsi="Arial" w:eastAsia="Arial" w:cs="Arial"/>
           <w:b w:val="1"/>
@@ -7528,6 +7706,84 @@
     <w:p>
       <w:pPr>
         <w:tabs>
+          <w:tab w:val="left" w:leader="none" w:pos="2260"/>
+        </w:tabs>
+        <w:jc w:val="left"/>
+        <w:rPr>
+          <w:rFonts w:ascii="Times New Roman" w:hAnsi="Times New Roman" w:eastAsia="Times New Roman" w:cs="Times New Roman"/>
+          <w:b w:val="0"/>
+          <w:bCs w:val="0"/>
+          <w:sz w:val="22"/>
+          <w:szCs w:val="22"/>
+        </w:rPr>
+      </w:pPr>
+      <w:r>
+        <w:rPr>
+          <w:rFonts w:ascii="Times New Roman" w:hAnsi="Times New Roman" w:eastAsia="Times New Roman" w:cs="Times New Roman"/>
+          <w:b w:val="0"/>
+          <w:bCs w:val="0"/>
+          <w:sz w:val="22"/>
+          <w:szCs w:val="22"/>
+        </w:rPr>
+        <w:t>This use case model outlines the system's basic functionality, designed to evolve as requirements change. It balances simplicity for the Customer with control for the LLM Engineer. The engineer manages document uploads, obfuscation (with future potential for LLM-driven suggestions), model training, and testing to ensure data security. For customers, the system provides easy access, collects basic project information in plain language, and generates relevant follow-up questions without using jargon.</w:t>
+      </w:r>
+    </w:p>
+    <w:p>
+      <w:pPr>
+        <w:pStyle w:val="Normal"/>
+        <w:tabs>
+          <w:tab w:val="left" w:leader="none" w:pos="2260"/>
+        </w:tabs>
+        <w:jc w:val="left"/>
+      </w:pPr>
+      <w:r>
+        <w:rPr>
+          <w:rFonts w:ascii="Times New Roman" w:hAnsi="Times New Roman" w:eastAsia="Times New Roman" w:cs="Times New Roman"/>
+          <w:b w:val="0"/>
+          <w:bCs w:val="0"/>
+          <w:sz w:val="22"/>
+          <w:szCs w:val="22"/>
+        </w:rPr>
+        <w:t xml:space="preserve"> </w:t>
+      </w:r>
+    </w:p>
+    <w:p>
+      <w:pPr>
+        <w:pStyle w:val="Normal"/>
+        <w:tabs>
+          <w:tab w:val="left" w:leader="none" w:pos="2260"/>
+        </w:tabs>
+        <w:jc w:val="left"/>
+      </w:pPr>
+      <w:r>
+        <w:rPr>
+          <w:rFonts w:ascii="Times New Roman" w:hAnsi="Times New Roman" w:eastAsia="Times New Roman" w:cs="Times New Roman"/>
+          <w:b w:val="0"/>
+          <w:bCs w:val="0"/>
+          <w:sz w:val="22"/>
+          <w:szCs w:val="22"/>
+        </w:rPr>
+        <w:t>The model is built to accommodate future features like automatic obfuscation suggestions and clarifying questions. It ensures the system remains user-friendly while maintaining secure data handling for the engineer.</w:t>
+      </w:r>
+    </w:p>
+    <w:p>
+      <w:pPr>
+        <w:tabs>
+          <w:tab w:val="left" w:leader="none" w:pos="2260"/>
+        </w:tabs>
+        <w:jc w:val="left"/>
+        <w:rPr>
+          <w:rFonts w:ascii="Times New Roman" w:hAnsi="Times New Roman" w:eastAsia="Times New Roman" w:cs="Times New Roman"/>
+          <w:b w:val="0"/>
+          <w:bCs w:val="0"/>
+          <w:sz w:val="22"/>
+          <w:szCs w:val="22"/>
+        </w:rPr>
+      </w:pPr>
+    </w:p>
+    <w:p>
+      <w:pPr>
+        <w:tabs>
           <w:tab w:val="left" w:pos="2260"/>
         </w:tabs>
         <w:jc w:val="both"/>
@@ -7550,8 +7806,8 @@
       <w:r>
         <w:rPr>
           <w:rFonts w:ascii="Arial" w:hAnsi="Arial" w:eastAsia="Arial" w:cs="Arial"/>
-          <w:b/>
-          <w:bCs/>
+          <w:b w:val="1"/>
+          <w:bCs w:val="1"/>
           <w:sz w:val="28"/>
           <w:szCs w:val="28"/>
         </w:rPr>
@@ -7560,113 +7816,583 @@
     </w:p>
     <w:p>
       <w:pPr>
-        <w:pStyle w:val="ListParagraph"/>
+        <w:pStyle w:val="Normal"/>
+        <w:tabs>
+          <w:tab w:val="left" w:leader="none" w:pos="2260"/>
+        </w:tabs>
+        <w:ind w:left="0"/>
+        <w:jc w:val="both"/>
+      </w:pPr>
+    </w:p>
+    <w:p>
+      <w:pPr>
+        <w:pStyle w:val="Normal"/>
+        <w:tabs>
+          <w:tab w:val="left" w:pos="2260"/>
+        </w:tabs>
+        <w:ind w:left="0"/>
+        <w:jc w:val="both"/>
+        <w:rPr>
+          <w:rFonts w:ascii="Arial" w:hAnsi="Arial" w:eastAsia="Arial" w:cs="Arial"/>
+          <w:b w:val="1"/>
+          <w:bCs w:val="1"/>
+          <w:sz w:val="24"/>
+          <w:szCs w:val="24"/>
+        </w:rPr>
+      </w:pPr>
+      <w:r>
+        <w:rPr>
+          <w:rFonts w:ascii="Arial" w:hAnsi="Arial" w:eastAsia="Arial" w:cs="Arial"/>
+          <w:b w:val="1"/>
+          <w:bCs w:val="1"/>
+          <w:sz w:val="24"/>
+          <w:szCs w:val="24"/>
+        </w:rPr>
+        <w:t>Performance</w:t>
+      </w:r>
+    </w:p>
+    <w:p>
+      <w:pPr>
+        <w:pStyle w:val="Normal"/>
+        <w:tabs>
+          <w:tab w:val="left" w:leader="none" w:pos="2260"/>
+        </w:tabs>
+        <w:jc w:val="left"/>
+      </w:pPr>
+      <w:r>
+        <w:rPr/>
+        <w:t>The system should run quickly and smoothly, especially when uploading documents, processing data, and generating assessments. It should handle tasks efficiently even as the amount of data grows.</w:t>
+      </w:r>
+      <w:r>
+        <w:rPr/>
+        <w:t xml:space="preserve"> Additionally, the system</w:t>
+      </w:r>
+      <w:r>
+        <w:rPr/>
+        <w:t>’s generated output</w:t>
+      </w:r>
+      <w:r>
+        <w:rPr/>
+        <w:t xml:space="preserve"> should be high-quality</w:t>
+      </w:r>
+      <w:r>
+        <w:rPr/>
+        <w:t>, providing relevant questions and reliable advice to customers.</w:t>
+      </w:r>
+    </w:p>
+    <w:p>
+      <w:pPr>
+        <w:pStyle w:val="Normal"/>
+        <w:tabs>
+          <w:tab w:val="left" w:leader="none" w:pos="2260"/>
+        </w:tabs>
+        <w:jc w:val="left"/>
+      </w:pPr>
+    </w:p>
+    <w:p>
+      <w:pPr>
+        <w:pStyle w:val="Normal"/>
         <w:tabs>
           <w:tab w:val="left" w:pos="2260"/>
         </w:tabs>
         <w:jc w:val="both"/>
-      </w:pPr>
-      <w:r>
-        <w:t>Performance</w:t>
-      </w:r>
-    </w:p>
-    <w:p>
-      <w:pPr>
-        <w:pStyle w:val="ListParagraph"/>
+        <w:rPr>
+          <w:rFonts w:ascii="Arial" w:hAnsi="Arial" w:eastAsia="Arial" w:cs="Arial"/>
+          <w:b w:val="1"/>
+          <w:bCs w:val="1"/>
+          <w:sz w:val="28"/>
+          <w:szCs w:val="28"/>
+        </w:rPr>
+      </w:pPr>
+      <w:r>
+        <w:rPr>
+          <w:rFonts w:ascii="Arial" w:hAnsi="Arial" w:eastAsia="Arial" w:cs="Arial"/>
+          <w:b w:val="1"/>
+          <w:bCs w:val="1"/>
+          <w:sz w:val="24"/>
+          <w:szCs w:val="24"/>
+        </w:rPr>
+        <w:t>Usability</w:t>
+      </w:r>
+    </w:p>
+    <w:p>
+      <w:pPr>
+        <w:pStyle w:val="Normal"/>
+        <w:tabs>
+          <w:tab w:val="left" w:leader="none" w:pos="2260"/>
+        </w:tabs>
+        <w:jc w:val="left"/>
+        <w:rPr>
+          <w:rFonts w:ascii="Times New Roman" w:hAnsi="Times New Roman" w:eastAsia="Times New Roman" w:cs="Times New Roman"/>
+          <w:b w:val="0"/>
+          <w:bCs w:val="0"/>
+          <w:sz w:val="22"/>
+          <w:szCs w:val="22"/>
+        </w:rPr>
+      </w:pPr>
+      <w:r>
+        <w:rPr>
+          <w:rFonts w:ascii="Times New Roman" w:hAnsi="Times New Roman" w:eastAsia="Times New Roman" w:cs="Times New Roman"/>
+          <w:b w:val="0"/>
+          <w:bCs w:val="0"/>
+          <w:sz w:val="22"/>
+          <w:szCs w:val="22"/>
+        </w:rPr>
+        <w:t>The system must be easy to use for both technical and non-technical users. The interface should be simple, clear, and free of jargon, guiding users through tasks with minimal effort.</w:t>
+      </w:r>
+    </w:p>
+    <w:p>
+      <w:pPr>
+        <w:pStyle w:val="Normal"/>
+        <w:tabs>
+          <w:tab w:val="left" w:leader="none" w:pos="2260"/>
+        </w:tabs>
+        <w:jc w:val="both"/>
+        <w:rPr>
+          <w:rFonts w:ascii="Times New Roman" w:hAnsi="Times New Roman" w:eastAsia="Times New Roman" w:cs="Times New Roman"/>
+          <w:b w:val="0"/>
+          <w:bCs w:val="0"/>
+          <w:sz w:val="22"/>
+          <w:szCs w:val="22"/>
+        </w:rPr>
+      </w:pPr>
+    </w:p>
+    <w:p>
+      <w:pPr>
+        <w:pStyle w:val="Normal"/>
         <w:tabs>
           <w:tab w:val="left" w:pos="2260"/>
         </w:tabs>
         <w:jc w:val="both"/>
-      </w:pPr>
-      <w:r>
-        <w:t>Usability</w:t>
-      </w:r>
-    </w:p>
-    <w:p>
-      <w:pPr>
-        <w:pStyle w:val="ListParagraph"/>
+        <w:rPr>
+          <w:rFonts w:ascii="Arial" w:hAnsi="Arial" w:eastAsia="Arial" w:cs="Arial"/>
+          <w:b w:val="1"/>
+          <w:bCs w:val="1"/>
+          <w:sz w:val="24"/>
+          <w:szCs w:val="24"/>
+        </w:rPr>
+      </w:pPr>
+      <w:r>
+        <w:rPr>
+          <w:rFonts w:ascii="Arial" w:hAnsi="Arial" w:eastAsia="Arial" w:cs="Arial"/>
+          <w:b w:val="1"/>
+          <w:bCs w:val="1"/>
+          <w:sz w:val="24"/>
+          <w:szCs w:val="24"/>
+        </w:rPr>
+        <w:t>Security</w:t>
+      </w:r>
+    </w:p>
+    <w:p>
+      <w:pPr>
+        <w:pStyle w:val="Normal"/>
+        <w:tabs>
+          <w:tab w:val="left" w:leader="none" w:pos="2260"/>
+        </w:tabs>
+        <w:jc w:val="both"/>
+        <w:rPr>
+          <w:rFonts w:ascii="Times New Roman" w:hAnsi="Times New Roman" w:eastAsia="Times New Roman" w:cs="Times New Roman"/>
+          <w:b w:val="0"/>
+          <w:bCs w:val="0"/>
+          <w:sz w:val="22"/>
+          <w:szCs w:val="22"/>
+        </w:rPr>
+      </w:pPr>
+      <w:r>
+        <w:rPr>
+          <w:rFonts w:ascii="Times New Roman" w:hAnsi="Times New Roman" w:eastAsia="Times New Roman" w:cs="Times New Roman"/>
+          <w:b w:val="0"/>
+          <w:bCs w:val="0"/>
+          <w:sz w:val="22"/>
+          <w:szCs w:val="22"/>
+        </w:rPr>
+        <w:t>Data security is critical. All sensitive information should be protected through encryption, and obfuscated data must be securely handled to ensure no leaks or recoverability of confidential information.</w:t>
+      </w:r>
+    </w:p>
+    <w:p>
+      <w:pPr>
+        <w:pStyle w:val="Normal"/>
+        <w:tabs>
+          <w:tab w:val="left" w:leader="none" w:pos="2260"/>
+        </w:tabs>
+        <w:jc w:val="both"/>
+        <w:rPr>
+          <w:rFonts w:ascii="Times New Roman" w:hAnsi="Times New Roman" w:eastAsia="Times New Roman" w:cs="Times New Roman"/>
+          <w:b w:val="0"/>
+          <w:bCs w:val="0"/>
+          <w:sz w:val="22"/>
+          <w:szCs w:val="22"/>
+        </w:rPr>
+      </w:pPr>
+    </w:p>
+    <w:p>
+      <w:pPr>
+        <w:pStyle w:val="Normal"/>
         <w:tabs>
           <w:tab w:val="left" w:pos="2260"/>
         </w:tabs>
         <w:jc w:val="both"/>
-      </w:pPr>
-      <w:r>
-        <w:t>Security</w:t>
-      </w:r>
-      <w:r>
-        <w:t xml:space="preserve"> (Including privacy)</w:t>
-      </w:r>
-    </w:p>
-    <w:p>
-      <w:pPr>
-        <w:pStyle w:val="ListParagraph"/>
+        <w:rPr>
+          <w:rFonts w:ascii="Arial" w:hAnsi="Arial" w:eastAsia="Arial" w:cs="Arial"/>
+          <w:b w:val="1"/>
+          <w:bCs w:val="1"/>
+          <w:sz w:val="28"/>
+          <w:szCs w:val="28"/>
+        </w:rPr>
+      </w:pPr>
+      <w:r>
+        <w:rPr>
+          <w:rFonts w:ascii="Arial" w:hAnsi="Arial" w:eastAsia="Arial" w:cs="Arial"/>
+          <w:b w:val="1"/>
+          <w:bCs w:val="1"/>
+          <w:sz w:val="24"/>
+          <w:szCs w:val="24"/>
+        </w:rPr>
+        <w:t>Availability</w:t>
+      </w:r>
+    </w:p>
+    <w:p>
+      <w:pPr>
+        <w:pStyle w:val="Normal"/>
+        <w:tabs>
+          <w:tab w:val="left" w:leader="none" w:pos="2260"/>
+        </w:tabs>
+        <w:jc w:val="both"/>
+        <w:rPr>
+          <w:rFonts w:ascii="Times New Roman" w:hAnsi="Times New Roman" w:eastAsia="Times New Roman" w:cs="Times New Roman"/>
+          <w:b w:val="0"/>
+          <w:bCs w:val="0"/>
+          <w:sz w:val="22"/>
+          <w:szCs w:val="22"/>
+        </w:rPr>
+      </w:pPr>
+      <w:r>
+        <w:rPr>
+          <w:rFonts w:ascii="Times New Roman" w:hAnsi="Times New Roman" w:eastAsia="Times New Roman" w:cs="Times New Roman"/>
+          <w:b w:val="0"/>
+          <w:bCs w:val="0"/>
+          <w:sz w:val="22"/>
+          <w:szCs w:val="22"/>
+        </w:rPr>
+        <w:t xml:space="preserve">The system should be available </w:t>
+      </w:r>
+      <w:r>
+        <w:rPr>
+          <w:rFonts w:ascii="Times New Roman" w:hAnsi="Times New Roman" w:eastAsia="Times New Roman" w:cs="Times New Roman"/>
+          <w:b w:val="0"/>
+          <w:bCs w:val="0"/>
+          <w:sz w:val="22"/>
+          <w:szCs w:val="22"/>
+        </w:rPr>
+        <w:t>nearly all</w:t>
+      </w:r>
+      <w:r>
+        <w:rPr>
+          <w:rFonts w:ascii="Times New Roman" w:hAnsi="Times New Roman" w:eastAsia="Times New Roman" w:cs="Times New Roman"/>
+          <w:b w:val="0"/>
+          <w:bCs w:val="0"/>
+          <w:sz w:val="22"/>
+          <w:szCs w:val="22"/>
+        </w:rPr>
+        <w:t xml:space="preserve"> the time, with minimal downtime. Any maintenance or outages should be communicated in advance, and the system should recover quickly from failures.</w:t>
+      </w:r>
+    </w:p>
+    <w:p>
+      <w:pPr>
+        <w:pStyle w:val="Normal"/>
+        <w:tabs>
+          <w:tab w:val="left" w:leader="none" w:pos="2260"/>
+        </w:tabs>
+        <w:jc w:val="both"/>
+        <w:rPr>
+          <w:rFonts w:ascii="Times New Roman" w:hAnsi="Times New Roman" w:eastAsia="Times New Roman" w:cs="Times New Roman"/>
+          <w:b w:val="0"/>
+          <w:bCs w:val="0"/>
+          <w:sz w:val="22"/>
+          <w:szCs w:val="22"/>
+        </w:rPr>
+      </w:pPr>
+    </w:p>
+    <w:p>
+      <w:pPr>
+        <w:pStyle w:val="Normal"/>
         <w:tabs>
           <w:tab w:val="left" w:pos="2260"/>
         </w:tabs>
         <w:jc w:val="both"/>
-      </w:pPr>
-      <w:r>
-        <w:t>Availability</w:t>
-      </w:r>
-    </w:p>
-    <w:p>
-      <w:pPr>
-        <w:pStyle w:val="ListParagraph"/>
+        <w:rPr>
+          <w:rFonts w:ascii="Arial" w:hAnsi="Arial" w:eastAsia="Arial" w:cs="Arial"/>
+          <w:b w:val="1"/>
+          <w:bCs w:val="1"/>
+          <w:sz w:val="28"/>
+          <w:szCs w:val="28"/>
+        </w:rPr>
+      </w:pPr>
+      <w:r>
+        <w:rPr>
+          <w:rFonts w:ascii="Arial" w:hAnsi="Arial" w:eastAsia="Arial" w:cs="Arial"/>
+          <w:b w:val="1"/>
+          <w:bCs w:val="1"/>
+          <w:sz w:val="24"/>
+          <w:szCs w:val="24"/>
+        </w:rPr>
+        <w:t>Reliability</w:t>
+      </w:r>
+    </w:p>
+    <w:p>
+      <w:pPr>
+        <w:pStyle w:val="Normal"/>
+        <w:tabs>
+          <w:tab w:val="left" w:leader="none" w:pos="2260"/>
+        </w:tabs>
+        <w:jc w:val="left"/>
+        <w:rPr>
+          <w:rFonts w:ascii="Times New Roman" w:hAnsi="Times New Roman" w:eastAsia="Times New Roman" w:cs="Times New Roman"/>
+          <w:b w:val="0"/>
+          <w:bCs w:val="0"/>
+          <w:sz w:val="22"/>
+          <w:szCs w:val="22"/>
+        </w:rPr>
+      </w:pPr>
+      <w:r>
+        <w:rPr>
+          <w:rFonts w:ascii="Times New Roman" w:hAnsi="Times New Roman" w:eastAsia="Times New Roman" w:cs="Times New Roman"/>
+          <w:b w:val="0"/>
+          <w:bCs w:val="0"/>
+          <w:sz w:val="22"/>
+          <w:szCs w:val="22"/>
+        </w:rPr>
+        <w:t>The system should be available with minimal downtime. Any maintenance or outages should be communicated in advance, and the system should recover quickly from failures.</w:t>
+      </w:r>
+    </w:p>
+    <w:p>
+      <w:pPr>
+        <w:pStyle w:val="Normal"/>
+        <w:tabs>
+          <w:tab w:val="left" w:leader="none" w:pos="2260"/>
+        </w:tabs>
+        <w:jc w:val="both"/>
+        <w:rPr>
+          <w:rFonts w:ascii="Arial" w:hAnsi="Arial" w:eastAsia="Arial" w:cs="Arial"/>
+          <w:b w:val="1"/>
+          <w:bCs w:val="1"/>
+          <w:sz w:val="24"/>
+          <w:szCs w:val="24"/>
+        </w:rPr>
+      </w:pPr>
+    </w:p>
+    <w:p>
+      <w:pPr>
+        <w:pStyle w:val="Normal"/>
         <w:tabs>
           <w:tab w:val="left" w:pos="2260"/>
         </w:tabs>
         <w:jc w:val="both"/>
-      </w:pPr>
-      <w:r>
-        <w:t>Reliability</w:t>
-      </w:r>
-    </w:p>
-    <w:p>
-      <w:pPr>
-        <w:pStyle w:val="ListParagraph"/>
+        <w:rPr>
+          <w:rFonts w:ascii="Arial" w:hAnsi="Arial" w:eastAsia="Arial" w:cs="Arial"/>
+          <w:b w:val="1"/>
+          <w:bCs w:val="1"/>
+          <w:sz w:val="24"/>
+          <w:szCs w:val="24"/>
+        </w:rPr>
+      </w:pPr>
+      <w:r>
+        <w:rPr>
+          <w:rFonts w:ascii="Arial" w:hAnsi="Arial" w:eastAsia="Arial" w:cs="Arial"/>
+          <w:b w:val="1"/>
+          <w:bCs w:val="1"/>
+          <w:sz w:val="24"/>
+          <w:szCs w:val="24"/>
+        </w:rPr>
+        <w:t>Scalability</w:t>
+      </w:r>
+    </w:p>
+    <w:p>
+      <w:pPr>
+        <w:pStyle w:val="Normal"/>
+        <w:tabs>
+          <w:tab w:val="left" w:leader="none" w:pos="2260"/>
+        </w:tabs>
+        <w:jc w:val="left"/>
+        <w:rPr>
+          <w:rFonts w:ascii="Times New Roman" w:hAnsi="Times New Roman" w:eastAsia="Times New Roman" w:cs="Times New Roman"/>
+          <w:b w:val="1"/>
+          <w:bCs w:val="1"/>
+          <w:sz w:val="22"/>
+          <w:szCs w:val="22"/>
+        </w:rPr>
+      </w:pPr>
+      <w:r>
+        <w:rPr>
+          <w:rFonts w:ascii="Times New Roman" w:hAnsi="Times New Roman" w:eastAsia="Times New Roman" w:cs="Times New Roman"/>
+          <w:b w:val="0"/>
+          <w:bCs w:val="0"/>
+          <w:sz w:val="22"/>
+          <w:szCs w:val="22"/>
+        </w:rPr>
+        <w:t>As usage grows, the system must be able to handle more users and larger amounts of data without slowing down. It should easily scale up or out as needed</w:t>
+      </w:r>
+      <w:r>
+        <w:rPr>
+          <w:rFonts w:ascii="Times New Roman" w:hAnsi="Times New Roman" w:eastAsia="Times New Roman" w:cs="Times New Roman"/>
+          <w:b w:val="1"/>
+          <w:bCs w:val="1"/>
+          <w:sz w:val="22"/>
+          <w:szCs w:val="22"/>
+        </w:rPr>
+        <w:t>.</w:t>
+      </w:r>
+    </w:p>
+    <w:p>
+      <w:pPr>
+        <w:pStyle w:val="Normal"/>
+        <w:tabs>
+          <w:tab w:val="left" w:leader="none" w:pos="2260"/>
+        </w:tabs>
+        <w:jc w:val="both"/>
+        <w:rPr>
+          <w:rFonts w:ascii="Arial" w:hAnsi="Arial" w:eastAsia="Arial" w:cs="Arial"/>
+          <w:b w:val="1"/>
+          <w:bCs w:val="1"/>
+          <w:sz w:val="24"/>
+          <w:szCs w:val="24"/>
+        </w:rPr>
+      </w:pPr>
+    </w:p>
+    <w:p>
+      <w:pPr>
+        <w:pStyle w:val="Normal"/>
         <w:tabs>
           <w:tab w:val="left" w:pos="2260"/>
         </w:tabs>
         <w:jc w:val="both"/>
-      </w:pPr>
-      <w:r>
-        <w:t>Scalability</w:t>
-      </w:r>
-    </w:p>
-    <w:p>
-      <w:pPr>
-        <w:pStyle w:val="ListParagraph"/>
+        <w:rPr>
+          <w:rFonts w:ascii="Arial" w:hAnsi="Arial" w:eastAsia="Arial" w:cs="Arial"/>
+          <w:b w:val="1"/>
+          <w:bCs w:val="1"/>
+          <w:sz w:val="28"/>
+          <w:szCs w:val="28"/>
+        </w:rPr>
+      </w:pPr>
+      <w:r>
+        <w:rPr>
+          <w:rFonts w:ascii="Arial" w:hAnsi="Arial" w:eastAsia="Arial" w:cs="Arial"/>
+          <w:b w:val="1"/>
+          <w:bCs w:val="1"/>
+          <w:sz w:val="24"/>
+          <w:szCs w:val="24"/>
+        </w:rPr>
+        <w:t>Compatibility</w:t>
+      </w:r>
+    </w:p>
+    <w:p>
+      <w:pPr>
+        <w:pStyle w:val="Normal"/>
+        <w:tabs>
+          <w:tab w:val="left" w:leader="none" w:pos="2260"/>
+        </w:tabs>
+        <w:jc w:val="both"/>
+        <w:rPr>
+          <w:rFonts w:ascii="Times New Roman" w:hAnsi="Times New Roman" w:eastAsia="Times New Roman" w:cs="Times New Roman"/>
+          <w:b w:val="0"/>
+          <w:bCs w:val="0"/>
+          <w:sz w:val="22"/>
+          <w:szCs w:val="22"/>
+        </w:rPr>
+      </w:pPr>
+      <w:r>
+        <w:rPr>
+          <w:rFonts w:ascii="Times New Roman" w:hAnsi="Times New Roman" w:eastAsia="Times New Roman" w:cs="Times New Roman"/>
+          <w:b w:val="0"/>
+          <w:bCs w:val="0"/>
+          <w:sz w:val="22"/>
+          <w:szCs w:val="22"/>
+        </w:rPr>
+        <w:t>The system should work with different browsers, operating systems, and file formats (e.g., PDF, DOCX), and integrate smoothly with other tools or platforms.</w:t>
+      </w:r>
+    </w:p>
+    <w:p>
+      <w:pPr>
+        <w:pStyle w:val="Normal"/>
+        <w:tabs>
+          <w:tab w:val="left" w:leader="none" w:pos="2260"/>
+        </w:tabs>
+        <w:jc w:val="both"/>
+        <w:rPr>
+          <w:rFonts w:ascii="Arial" w:hAnsi="Arial" w:eastAsia="Arial" w:cs="Arial"/>
+          <w:b w:val="1"/>
+          <w:bCs w:val="1"/>
+          <w:sz w:val="24"/>
+          <w:szCs w:val="24"/>
+        </w:rPr>
+      </w:pPr>
+    </w:p>
+    <w:p>
+      <w:pPr>
+        <w:pStyle w:val="Normal"/>
         <w:tabs>
           <w:tab w:val="left" w:pos="2260"/>
         </w:tabs>
         <w:jc w:val="both"/>
-      </w:pPr>
-      <w:r>
-        <w:t>Compatibility</w:t>
-      </w:r>
-    </w:p>
-    <w:p>
-      <w:pPr>
-        <w:pStyle w:val="ListParagraph"/>
-        <w:tabs>
-          <w:tab w:val="left" w:pos="2260"/>
-        </w:tabs>
-        <w:jc w:val="both"/>
-      </w:pPr>
-      <w:r>
-        <w:t>Portability</w:t>
-      </w:r>
-    </w:p>
-    <w:p>
-      <w:pPr>
         <w:rPr>
           <w:rFonts w:ascii="Arial" w:hAnsi="Arial" w:eastAsia="Arial" w:cs="Arial"/>
-          <w:b/>
-          <w:bCs/>
+          <w:b w:val="1"/>
+          <w:bCs w:val="1"/>
           <w:sz w:val="28"/>
           <w:szCs w:val="28"/>
         </w:rPr>
       </w:pPr>
+      <w:r>
+        <w:rPr>
+          <w:rFonts w:ascii="Arial" w:hAnsi="Arial" w:eastAsia="Arial" w:cs="Arial"/>
+          <w:b w:val="1"/>
+          <w:bCs w:val="1"/>
+          <w:sz w:val="24"/>
+          <w:szCs w:val="24"/>
+        </w:rPr>
+        <w:t>Portability</w:t>
+      </w:r>
+    </w:p>
+    <w:p>
+      <w:pPr>
+        <w:rPr>
+          <w:rFonts w:ascii="Times New Roman" w:hAnsi="Times New Roman" w:eastAsia="Times New Roman" w:cs="Times New Roman"/>
+          <w:b w:val="0"/>
+          <w:bCs w:val="0"/>
+          <w:sz w:val="22"/>
+          <w:szCs w:val="22"/>
+        </w:rPr>
+      </w:pPr>
+      <w:r>
+        <w:rPr>
+          <w:rFonts w:ascii="Times New Roman" w:hAnsi="Times New Roman" w:eastAsia="Times New Roman" w:cs="Times New Roman"/>
+          <w:b w:val="0"/>
+          <w:bCs w:val="0"/>
+          <w:sz w:val="22"/>
+          <w:szCs w:val="22"/>
+        </w:rPr>
+        <w:t xml:space="preserve">The system should be easy to deploy across different environments or platforms with minimal changes, whether </w:t>
+      </w:r>
+      <w:r>
+        <w:rPr>
+          <w:rFonts w:ascii="Times New Roman" w:hAnsi="Times New Roman" w:eastAsia="Times New Roman" w:cs="Times New Roman"/>
+          <w:b w:val="0"/>
+          <w:bCs w:val="0"/>
+          <w:sz w:val="22"/>
+          <w:szCs w:val="22"/>
+        </w:rPr>
+        <w:t>it’s</w:t>
+      </w:r>
+      <w:r>
+        <w:rPr>
+          <w:rFonts w:ascii="Times New Roman" w:hAnsi="Times New Roman" w:eastAsia="Times New Roman" w:cs="Times New Roman"/>
+          <w:b w:val="0"/>
+          <w:bCs w:val="0"/>
+          <w:sz w:val="22"/>
+          <w:szCs w:val="22"/>
+        </w:rPr>
+        <w:t xml:space="preserve"> in the cloud or on local servers.</w:t>
+      </w:r>
     </w:p>
     <w:p>
       <w:pPr>
@@ -7856,6 +8582,17 @@
         </w:rPr>
         <w:t>CONFIGURATION MANAGEMENT</w:t>
       </w:r>
+    </w:p>
+    <w:p>
+      <w:pPr>
+        <w:pStyle w:val="BodyText"/>
+        <w:ind w:left="0"/>
+        <w:jc w:val="both"/>
+        <w:rPr>
+          <w:sz w:val="22"/>
+          <w:szCs w:val="22"/>
+        </w:rPr>
+      </w:pPr>
     </w:p>
     <w:p>
       <w:pPr>
@@ -8001,9 +8738,153 @@
       <w:pgMar w:top="1440" w:right="1440" w:bottom="1440" w:left="1440" w:header="720" w:footer="720" w:gutter="0"/>
       <w:cols w:space="720"/>
       <w:docGrid w:linePitch="299"/>
+      <w:headerReference w:type="default" r:id="R74db9f99574a4af6"/>
+      <w:footerReference w:type="default" r:id="Re55fd8f075124be1"/>
     </w:sectPr>
   </w:body>
 </w:document>
+</file>
+
+<file path=word/footer.xml><?xml version="1.0" encoding="utf-8"?>
+<w:ftr xmlns:w14="http://schemas.microsoft.com/office/word/2010/wordml" xmlns:w="http://schemas.openxmlformats.org/wordprocessingml/2006/main">
+  <w:tbl>
+    <w:tblPr>
+      <w:tblStyle w:val="TableNormal"/>
+      <w:bidiVisual w:val="0"/>
+      <w:tblW w:w="0" w:type="auto"/>
+      <w:tblLayout w:type="fixed"/>
+      <w:tblLook w:val="06A0" w:firstRow="1" w:lastRow="0" w:firstColumn="1" w:lastColumn="0" w:noHBand="1" w:noVBand="1"/>
+    </w:tblPr>
+    <w:tblGrid>
+      <w:gridCol w:w="3120"/>
+      <w:gridCol w:w="3120"/>
+      <w:gridCol w:w="3120"/>
+    </w:tblGrid>
+    <w:tr>
+      <w:trPr>
+        <w:trHeight w:val="300"/>
+      </w:trPr>
+      <w:tc>
+        <w:tcPr>
+          <w:tcW w:w="3120" w:type="dxa"/>
+          <w:tcMar/>
+        </w:tcPr>
+        <w:p>
+          <w:pPr>
+            <w:pStyle w:val="Header"/>
+            <w:bidi w:val="0"/>
+            <w:ind w:left="-115"/>
+            <w:jc w:val="left"/>
+          </w:pPr>
+        </w:p>
+      </w:tc>
+      <w:tc>
+        <w:tcPr>
+          <w:tcW w:w="3120" w:type="dxa"/>
+          <w:tcMar/>
+        </w:tcPr>
+        <w:p>
+          <w:pPr>
+            <w:pStyle w:val="Header"/>
+            <w:bidi w:val="0"/>
+            <w:jc w:val="center"/>
+          </w:pPr>
+        </w:p>
+      </w:tc>
+      <w:tc>
+        <w:tcPr>
+          <w:tcW w:w="3120" w:type="dxa"/>
+          <w:tcMar/>
+        </w:tcPr>
+        <w:p>
+          <w:pPr>
+            <w:pStyle w:val="Header"/>
+            <w:bidi w:val="0"/>
+            <w:ind w:right="-115"/>
+            <w:jc w:val="right"/>
+          </w:pPr>
+        </w:p>
+      </w:tc>
+    </w:tr>
+  </w:tbl>
+  <w:p>
+    <w:pPr>
+      <w:pStyle w:val="Footer"/>
+      <w:bidi w:val="0"/>
+    </w:pPr>
+  </w:p>
+</w:ftr>
+</file>
+
+<file path=word/header.xml><?xml version="1.0" encoding="utf-8"?>
+<w:hdr xmlns:w14="http://schemas.microsoft.com/office/word/2010/wordml" xmlns:w="http://schemas.openxmlformats.org/wordprocessingml/2006/main">
+  <w:tbl>
+    <w:tblPr>
+      <w:tblStyle w:val="TableNormal"/>
+      <w:bidiVisual w:val="0"/>
+      <w:tblW w:w="0" w:type="auto"/>
+      <w:tblLayout w:type="fixed"/>
+      <w:tblLook w:val="06A0" w:firstRow="1" w:lastRow="0" w:firstColumn="1" w:lastColumn="0" w:noHBand="1" w:noVBand="1"/>
+    </w:tblPr>
+    <w:tblGrid>
+      <w:gridCol w:w="3120"/>
+      <w:gridCol w:w="3120"/>
+      <w:gridCol w:w="3120"/>
+    </w:tblGrid>
+    <w:tr>
+      <w:trPr>
+        <w:trHeight w:val="300"/>
+      </w:trPr>
+      <w:tc>
+        <w:tcPr>
+          <w:tcW w:w="3120" w:type="dxa"/>
+          <w:tcMar/>
+        </w:tcPr>
+        <w:p>
+          <w:pPr>
+            <w:pStyle w:val="Header"/>
+            <w:bidi w:val="0"/>
+            <w:ind w:left="-115"/>
+            <w:jc w:val="left"/>
+          </w:pPr>
+        </w:p>
+      </w:tc>
+      <w:tc>
+        <w:tcPr>
+          <w:tcW w:w="3120" w:type="dxa"/>
+          <w:tcMar/>
+        </w:tcPr>
+        <w:p>
+          <w:pPr>
+            <w:pStyle w:val="Header"/>
+            <w:bidi w:val="0"/>
+            <w:jc w:val="center"/>
+          </w:pPr>
+        </w:p>
+      </w:tc>
+      <w:tc>
+        <w:tcPr>
+          <w:tcW w:w="3120" w:type="dxa"/>
+          <w:tcMar/>
+        </w:tcPr>
+        <w:p>
+          <w:pPr>
+            <w:pStyle w:val="Header"/>
+            <w:bidi w:val="0"/>
+            <w:ind w:right="-115"/>
+            <w:jc w:val="right"/>
+          </w:pPr>
+        </w:p>
+      </w:tc>
+    </w:tr>
+  </w:tbl>
+  <w:p>
+    <w:pPr>
+      <w:pStyle w:val="Header"/>
+      <w:bidi w:val="0"/>
+    </w:pPr>
+  </w:p>
+</w:hdr>
 </file>
 
 <file path=word/intelligence2.xml><?xml version="1.0" encoding="utf-8"?>
@@ -8032,6 +8913,230 @@
 
 <file path=word/numbering.xml><?xml version="1.0" encoding="utf-8"?>
 <w:numbering xmlns:wpc="http://schemas.microsoft.com/office/word/2010/wordprocessingCanvas" xmlns:cx="http://schemas.microsoft.com/office/drawing/2014/chartex" xmlns:cx1="http://schemas.microsoft.com/office/drawing/2015/9/8/chartex" xmlns:cx2="http://schemas.microsoft.com/office/drawing/2015/10/21/chartex" xmlns:cx3="http://schemas.microsoft.com/office/drawing/2016/5/9/chartex" xmlns:cx4="http://schemas.microsoft.com/office/drawing/2016/5/10/chartex" xmlns:cx5="http://schemas.microsoft.com/office/drawing/2016/5/11/chartex" xmlns:cx6="http://schemas.microsoft.com/office/drawing/2016/5/12/chartex" xmlns:cx7="http://schemas.microsoft.com/office/drawing/2016/5/13/chartex" xmlns:cx8="http://schemas.microsoft.com/office/drawing/2016/5/14/chartex" xmlns:mc="http://schemas.openxmlformats.org/markup-compatibility/2006" xmlns:aink="http://schemas.microsoft.com/office/drawing/2016/ink" xmlns:am3d="http://schemas.microsoft.com/office/drawing/2017/model3d" xmlns:o="urn:schemas-microsoft-com:office:office" xmlns:oel="http://schemas.microsoft.com/office/2019/extlst" xmlns:r="http://schemas.openxmlformats.org/officeDocument/2006/relationships" xmlns:m="http://schemas.openxmlformats.org/officeDocument/2006/math" xmlns:v="urn:schemas-microsoft-com:vml" xmlns:wp14="http://schemas.microsoft.com/office/word/2010/wordprocessingDrawing" xmlns:wp="http://schemas.openxmlformats.org/drawingml/2006/wordprocessingDrawing" xmlns:w10="urn:schemas-microsoft-com:office:word" xmlns:w="http://schemas.openxmlformats.org/wordprocessingml/2006/main" xmlns:w14="http://schemas.microsoft.com/office/word/2010/wordml" xmlns:w15="http://schemas.microsoft.com/office/word/2012/wordml" xmlns:w16cex="http://schemas.microsoft.com/office/word/2018/wordml/cex" xmlns:w16cid="http://schemas.microsoft.com/office/word/2016/wordml/cid" xmlns:w16="http://schemas.microsoft.com/office/word/2018/wordml" xmlns:w16du="http://schemas.microsoft.com/office/word/2023/wordml/word16du" xmlns:w16sdtdh="http://schemas.microsoft.com/office/word/2020/wordml/sdtdatahash" xmlns:w16se="http://schemas.microsoft.com/office/word/2015/wordml/symex" xmlns:wpg="http://schemas.microsoft.com/office/word/2010/wordprocessingGroup" xmlns:wpi="http://schemas.microsoft.com/office/word/2010/wordprocessingInk" xmlns:wne="http://schemas.microsoft.com/office/word/2006/wordml" xmlns:wps="http://schemas.microsoft.com/office/word/2010/wordprocessingShape" mc:Ignorable="w14 w15 w16se w16cid w16 w16cex w16sdtdh w16du wp14">
+  <w:abstractNum xmlns:w="http://schemas.openxmlformats.org/wordprocessingml/2006/main" w:abstractNumId="43">
+    <w:nsid w:val="52696342"/>
+    <w:multiLevelType xmlns:w="http://schemas.openxmlformats.org/wordprocessingml/2006/main" w:val="hybridMultilevel"/>
+    <w:lvl xmlns:w="http://schemas.openxmlformats.org/wordprocessingml/2006/main" w:ilvl="0">
+      <w:start w:val="1"/>
+      <w:numFmt w:val="bullet"/>
+      <w:lvlText w:val=""/>
+      <w:lvlJc w:val="left"/>
+      <w:pPr>
+        <w:ind w:left="720" w:hanging="360"/>
+      </w:pPr>
+      <w:rPr>
+        <w:rFonts w:hint="default" w:ascii="Symbol" w:hAnsi="Symbol"/>
+      </w:rPr>
+    </w:lvl>
+    <w:lvl xmlns:w="http://schemas.openxmlformats.org/wordprocessingml/2006/main" w:ilvl="1">
+      <w:start w:val="1"/>
+      <w:numFmt w:val="bullet"/>
+      <w:lvlText w:val="o"/>
+      <w:lvlJc w:val="left"/>
+      <w:pPr>
+        <w:ind w:left="1440" w:hanging="360"/>
+      </w:pPr>
+      <w:rPr>
+        <w:rFonts w:hint="default" w:ascii="Courier New" w:hAnsi="Courier New"/>
+      </w:rPr>
+    </w:lvl>
+    <w:lvl xmlns:w="http://schemas.openxmlformats.org/wordprocessingml/2006/main" w:ilvl="2">
+      <w:start w:val="1"/>
+      <w:numFmt w:val="bullet"/>
+      <w:lvlText w:val=""/>
+      <w:lvlJc w:val="left"/>
+      <w:pPr>
+        <w:ind w:left="2160" w:hanging="360"/>
+      </w:pPr>
+      <w:rPr>
+        <w:rFonts w:hint="default" w:ascii="Wingdings" w:hAnsi="Wingdings"/>
+      </w:rPr>
+    </w:lvl>
+    <w:lvl xmlns:w="http://schemas.openxmlformats.org/wordprocessingml/2006/main" w:ilvl="3">
+      <w:start w:val="1"/>
+      <w:numFmt w:val="bullet"/>
+      <w:lvlText w:val=""/>
+      <w:lvlJc w:val="left"/>
+      <w:pPr>
+        <w:ind w:left="2880" w:hanging="360"/>
+      </w:pPr>
+      <w:rPr>
+        <w:rFonts w:hint="default" w:ascii="Symbol" w:hAnsi="Symbol"/>
+      </w:rPr>
+    </w:lvl>
+    <w:lvl xmlns:w="http://schemas.openxmlformats.org/wordprocessingml/2006/main" w:ilvl="4">
+      <w:start w:val="1"/>
+      <w:numFmt w:val="bullet"/>
+      <w:lvlText w:val="o"/>
+      <w:lvlJc w:val="left"/>
+      <w:pPr>
+        <w:ind w:left="3600" w:hanging="360"/>
+      </w:pPr>
+      <w:rPr>
+        <w:rFonts w:hint="default" w:ascii="Courier New" w:hAnsi="Courier New"/>
+      </w:rPr>
+    </w:lvl>
+    <w:lvl xmlns:w="http://schemas.openxmlformats.org/wordprocessingml/2006/main" w:ilvl="5">
+      <w:start w:val="1"/>
+      <w:numFmt w:val="bullet"/>
+      <w:lvlText w:val=""/>
+      <w:lvlJc w:val="left"/>
+      <w:pPr>
+        <w:ind w:left="4320" w:hanging="360"/>
+      </w:pPr>
+      <w:rPr>
+        <w:rFonts w:hint="default" w:ascii="Wingdings" w:hAnsi="Wingdings"/>
+      </w:rPr>
+    </w:lvl>
+    <w:lvl xmlns:w="http://schemas.openxmlformats.org/wordprocessingml/2006/main" w:ilvl="6">
+      <w:start w:val="1"/>
+      <w:numFmt w:val="bullet"/>
+      <w:lvlText w:val=""/>
+      <w:lvlJc w:val="left"/>
+      <w:pPr>
+        <w:ind w:left="5040" w:hanging="360"/>
+      </w:pPr>
+      <w:rPr>
+        <w:rFonts w:hint="default" w:ascii="Symbol" w:hAnsi="Symbol"/>
+      </w:rPr>
+    </w:lvl>
+    <w:lvl xmlns:w="http://schemas.openxmlformats.org/wordprocessingml/2006/main" w:ilvl="7">
+      <w:start w:val="1"/>
+      <w:numFmt w:val="bullet"/>
+      <w:lvlText w:val="o"/>
+      <w:lvlJc w:val="left"/>
+      <w:pPr>
+        <w:ind w:left="5760" w:hanging="360"/>
+      </w:pPr>
+      <w:rPr>
+        <w:rFonts w:hint="default" w:ascii="Courier New" w:hAnsi="Courier New"/>
+      </w:rPr>
+    </w:lvl>
+    <w:lvl xmlns:w="http://schemas.openxmlformats.org/wordprocessingml/2006/main" w:ilvl="8">
+      <w:start w:val="1"/>
+      <w:numFmt w:val="bullet"/>
+      <w:lvlText w:val=""/>
+      <w:lvlJc w:val="left"/>
+      <w:pPr>
+        <w:ind w:left="6480" w:hanging="360"/>
+      </w:pPr>
+      <w:rPr>
+        <w:rFonts w:hint="default" w:ascii="Wingdings" w:hAnsi="Wingdings"/>
+      </w:rPr>
+    </w:lvl>
+  </w:abstractNum>
+  <w:abstractNum xmlns:w="http://schemas.openxmlformats.org/wordprocessingml/2006/main" w:abstractNumId="42">
+    <w:nsid w:val="2d3bee03"/>
+    <w:multiLevelType xmlns:w="http://schemas.openxmlformats.org/wordprocessingml/2006/main" w:val="hybridMultilevel"/>
+    <w:lvl xmlns:w="http://schemas.openxmlformats.org/wordprocessingml/2006/main" w:ilvl="0">
+      <w:start w:val="1"/>
+      <w:numFmt w:val="bullet"/>
+      <w:lvlText w:val=""/>
+      <w:lvlJc w:val="left"/>
+      <w:pPr>
+        <w:ind w:left="720" w:hanging="360"/>
+      </w:pPr>
+      <w:rPr>
+        <w:rFonts w:hint="default" w:ascii="Symbol" w:hAnsi="Symbol"/>
+      </w:rPr>
+    </w:lvl>
+    <w:lvl xmlns:w="http://schemas.openxmlformats.org/wordprocessingml/2006/main" w:ilvl="1">
+      <w:start w:val="1"/>
+      <w:numFmt w:val="bullet"/>
+      <w:lvlText w:val="o"/>
+      <w:lvlJc w:val="left"/>
+      <w:pPr>
+        <w:ind w:left="1440" w:hanging="360"/>
+      </w:pPr>
+      <w:rPr>
+        <w:rFonts w:hint="default" w:ascii="Courier New" w:hAnsi="Courier New"/>
+      </w:rPr>
+    </w:lvl>
+    <w:lvl xmlns:w="http://schemas.openxmlformats.org/wordprocessingml/2006/main" w:ilvl="2">
+      <w:start w:val="1"/>
+      <w:numFmt w:val="bullet"/>
+      <w:lvlText w:val=""/>
+      <w:lvlJc w:val="left"/>
+      <w:pPr>
+        <w:ind w:left="2160" w:hanging="360"/>
+      </w:pPr>
+      <w:rPr>
+        <w:rFonts w:hint="default" w:ascii="Wingdings" w:hAnsi="Wingdings"/>
+      </w:rPr>
+    </w:lvl>
+    <w:lvl xmlns:w="http://schemas.openxmlformats.org/wordprocessingml/2006/main" w:ilvl="3">
+      <w:start w:val="1"/>
+      <w:numFmt w:val="bullet"/>
+      <w:lvlText w:val=""/>
+      <w:lvlJc w:val="left"/>
+      <w:pPr>
+        <w:ind w:left="2880" w:hanging="360"/>
+      </w:pPr>
+      <w:rPr>
+        <w:rFonts w:hint="default" w:ascii="Symbol" w:hAnsi="Symbol"/>
+      </w:rPr>
+    </w:lvl>
+    <w:lvl xmlns:w="http://schemas.openxmlformats.org/wordprocessingml/2006/main" w:ilvl="4">
+      <w:start w:val="1"/>
+      <w:numFmt w:val="bullet"/>
+      <w:lvlText w:val="o"/>
+      <w:lvlJc w:val="left"/>
+      <w:pPr>
+        <w:ind w:left="3600" w:hanging="360"/>
+      </w:pPr>
+      <w:rPr>
+        <w:rFonts w:hint="default" w:ascii="Courier New" w:hAnsi="Courier New"/>
+      </w:rPr>
+    </w:lvl>
+    <w:lvl xmlns:w="http://schemas.openxmlformats.org/wordprocessingml/2006/main" w:ilvl="5">
+      <w:start w:val="1"/>
+      <w:numFmt w:val="bullet"/>
+      <w:lvlText w:val=""/>
+      <w:lvlJc w:val="left"/>
+      <w:pPr>
+        <w:ind w:left="4320" w:hanging="360"/>
+      </w:pPr>
+      <w:rPr>
+        <w:rFonts w:hint="default" w:ascii="Wingdings" w:hAnsi="Wingdings"/>
+      </w:rPr>
+    </w:lvl>
+    <w:lvl xmlns:w="http://schemas.openxmlformats.org/wordprocessingml/2006/main" w:ilvl="6">
+      <w:start w:val="1"/>
+      <w:numFmt w:val="bullet"/>
+      <w:lvlText w:val=""/>
+      <w:lvlJc w:val="left"/>
+      <w:pPr>
+        <w:ind w:left="5040" w:hanging="360"/>
+      </w:pPr>
+      <w:rPr>
+        <w:rFonts w:hint="default" w:ascii="Symbol" w:hAnsi="Symbol"/>
+      </w:rPr>
+    </w:lvl>
+    <w:lvl xmlns:w="http://schemas.openxmlformats.org/wordprocessingml/2006/main" w:ilvl="7">
+      <w:start w:val="1"/>
+      <w:numFmt w:val="bullet"/>
+      <w:lvlText w:val="o"/>
+      <w:lvlJc w:val="left"/>
+      <w:pPr>
+        <w:ind w:left="5760" w:hanging="360"/>
+      </w:pPr>
+      <w:rPr>
+        <w:rFonts w:hint="default" w:ascii="Courier New" w:hAnsi="Courier New"/>
+      </w:rPr>
+    </w:lvl>
+    <w:lvl xmlns:w="http://schemas.openxmlformats.org/wordprocessingml/2006/main" w:ilvl="8">
+      <w:start w:val="1"/>
+      <w:numFmt w:val="bullet"/>
+      <w:lvlText w:val=""/>
+      <w:lvlJc w:val="left"/>
+      <w:pPr>
+        <w:ind w:left="6480" w:hanging="360"/>
+      </w:pPr>
+      <w:rPr>
+        <w:rFonts w:hint="default" w:ascii="Wingdings" w:hAnsi="Wingdings"/>
+      </w:rPr>
+    </w:lvl>
+  </w:abstractNum>
   <w:abstractNum xmlns:w="http://schemas.openxmlformats.org/wordprocessingml/2006/main" w:abstractNumId="41">
     <w:nsid w:val="637d3353"/>
     <w:multiLevelType xmlns:w="http://schemas.openxmlformats.org/wordprocessingml/2006/main" w:val="hybridMultilevel"/>
@@ -12545,6 +13650,12 @@
       </w:rPr>
     </w:lvl>
   </w:abstractNum>
+  <w:num w:numId="44">
+    <w:abstractNumId w:val="43"/>
+  </w:num>
+  <w:num w:numId="43">
+    <w:abstractNumId w:val="42"/>
+  </w:num>
   <w:num w:numId="42">
     <w:abstractNumId w:val="41"/>
   </w:num>
@@ -13216,6 +14327,34 @@
       <w:u w:val="single"/>
     </w:rPr>
   </w:style>
+  <w:style w:type="paragraph" w:styleId="Header">
+    <w:uiPriority w:val="99"/>
+    <w:name w:val="header"/>
+    <w:basedOn w:val="Normal"/>
+    <w:unhideWhenUsed/>
+    <w:rsid w:val="0D4A6785"/>
+    <w:pPr>
+      <w:tabs>
+        <w:tab w:val="center" w:leader="none" w:pos="4680"/>
+        <w:tab w:val="right" w:leader="none" w:pos="9360"/>
+      </w:tabs>
+      <w:spacing w:after="0" w:line="240" w:lineRule="auto"/>
+    </w:pPr>
+  </w:style>
+  <w:style w:type="paragraph" w:styleId="Footer">
+    <w:uiPriority w:val="99"/>
+    <w:name w:val="footer"/>
+    <w:basedOn w:val="Normal"/>
+    <w:unhideWhenUsed/>
+    <w:rsid w:val="0D4A6785"/>
+    <w:pPr>
+      <w:tabs>
+        <w:tab w:val="center" w:leader="none" w:pos="4680"/>
+        <w:tab w:val="right" w:leader="none" w:pos="9360"/>
+      </w:tabs>
+      <w:spacing w:after="0" w:line="240" w:lineRule="auto"/>
+    </w:pPr>
+  </w:style>
 </w:styles>
 </file>
 

</xml_diff>